<commit_message>
Add ps0 and admin
</commit_message>
<xml_diff>
--- a/CS229/Cheatsheet.docx
+++ b/CS229/Cheatsheet.docx
@@ -25,11 +25,24 @@
         <w:pStyle w:val="Heading3"/>
       </w:pPr>
       <w:r>
+        <w:t xml:space="preserve">Three multiplications </w:t>
+      </w:r>
+    </w:p>
+    <w:p>
+      <w:pPr>
+        <w:pStyle w:val="NoSpacing"/>
+      </w:pPr>
+      <w:r>
         <w:t>Vector-vector multiplication</w:t>
       </w:r>
     </w:p>
     <w:p>
       <w:pPr>
+        <w:pStyle w:val="ListParagraph"/>
+        <w:numPr>
+          <w:ilvl w:val="0"/>
+          <w:numId w:val="1"/>
+        </w:numPr>
         <w:rPr>
           <w:szCs w:val="16"/>
         </w:rPr>
@@ -43,6 +56,11 @@
     </w:p>
     <w:p>
       <w:pPr>
+        <w:pStyle w:val="ListParagraph"/>
+        <w:numPr>
+          <w:ilvl w:val="0"/>
+          <w:numId w:val="1"/>
+        </w:numPr>
         <w:rPr>
           <w:szCs w:val="16"/>
         </w:rPr>
@@ -62,50 +80,94 @@
     </w:p>
     <w:p>
       <w:pPr>
+        <w:pStyle w:val="NoSpacing"/>
+      </w:pPr>
+      <w:r>
+        <w:t>Matrix-vector multiplication</w:t>
+      </w:r>
+    </w:p>
+    <w:p>
+      <w:r>
+        <w:t>A</w:t>
+      </w:r>
+      <w:r>
+        <w:t xml:space="preserve"> (m x n</w:t>
+      </w:r>
+      <w:proofErr w:type="gramStart"/>
+      <w:r>
+        <w:t xml:space="preserve">)  </w:t>
+      </w:r>
+      <w:r>
+        <w:t>x</w:t>
+      </w:r>
+      <w:proofErr w:type="gramEnd"/>
+      <w:r>
+        <w:t>(n x 1) = vector (m x1)</w:t>
+      </w:r>
+    </w:p>
+    <w:p>
+      <w:pPr>
+        <w:pStyle w:val="NoSpacing"/>
+      </w:pPr>
+      <w:r>
+        <w:t>Matrix-matrix multiplication</w:t>
+      </w:r>
+    </w:p>
+    <w:p>
+      <w:r>
+        <w:t xml:space="preserve">A (m </w:t>
+      </w:r>
+      <w:proofErr w:type="gramStart"/>
+      <w:r>
+        <w:t>x  n</w:t>
+      </w:r>
+      <w:proofErr w:type="gramEnd"/>
+      <w:r>
+        <w:t>)  x B (n x p) = C (m x p)</w:t>
+      </w:r>
+    </w:p>
+    <w:p>
+      <w:pPr>
         <w:pStyle w:val="Heading3"/>
       </w:pPr>
       <w:r>
-        <w:t>Matrix-vector multiplication</w:t>
-      </w:r>
-    </w:p>
-    <w:p>
-      <w:r>
-        <w:t>A</w:t>
-      </w:r>
-      <w:r>
-        <w:t xml:space="preserve"> (m x n)  </w:t>
-      </w:r>
-      <w:r>
-        <w:t xml:space="preserve">x(n </w:t>
+        <w:t>Hessian</w:t>
       </w:r>
       <w:bookmarkStart w:id="0" w:name="_GoBack"/>
       <w:bookmarkEnd w:id="0"/>
-      <w:r>
-        <w:t>x 1) = vector (m x1)</w:t>
-      </w:r>
-    </w:p>
-    <w:p>
-      <w:pPr>
-        <w:pStyle w:val="Heading3"/>
-      </w:pPr>
-      <w:r>
-        <w:t>Matrix-matrix multiplication</w:t>
-      </w:r>
-    </w:p>
-    <w:p>
-      <w:r>
-        <w:t xml:space="preserve">A (m </w:t>
-      </w:r>
-      <w:proofErr w:type="gramStart"/>
-      <w:r>
-        <w:t>x  n</w:t>
-      </w:r>
-      <w:proofErr w:type="gramEnd"/>
-      <w:r>
-        <w:t>)  x B (n x p) = C (m x p)</w:t>
-      </w:r>
-    </w:p>
-    <w:p/>
+    </w:p>
+    <w:p>
+      <w:pPr>
+        <w:pStyle w:val="NoSpacing"/>
+      </w:pPr>
+      <w:r>
+        <w:t>Positive Definite Hessian = Local Minimum</w:t>
+      </w:r>
+    </w:p>
+    <w:p>
+      <w:pPr>
+        <w:pStyle w:val="NoSpacing"/>
+      </w:pPr>
+      <w:r>
+        <w:t>Negative Definite Hessian = Local Maximum</w:t>
+      </w:r>
+    </w:p>
+    <w:p>
+      <w:pPr>
+        <w:pStyle w:val="NoSpacing"/>
+      </w:pPr>
+      <w:r>
+        <w:t>Indefinite Hessian = Saddle point</w:t>
+      </w:r>
+    </w:p>
+    <w:p>
+      <w:pPr>
+        <w:pStyle w:val="NoSpacing"/>
+      </w:pPr>
+      <w:r>
+        <w:t>Other definiteness = Test is inconclusive</w:t>
+      </w:r>
+    </w:p>
     <w:p>
       <w:pPr>
         <w:rPr>
@@ -121,6 +183,127 @@
     </w:sectPr>
   </w:body>
 </w:document>
+</file>
+
+<file path=word/numbering.xml><?xml version="1.0" encoding="utf-8"?>
+<w:numbering xmlns:wpc="http://schemas.microsoft.com/office/word/2010/wordprocessingCanvas" xmlns:mc="http://schemas.openxmlformats.org/markup-compatibility/2006" xmlns:o="urn:schemas-microsoft-com:office:office" xmlns:r="http://schemas.openxmlformats.org/officeDocument/2006/relationships" xmlns:m="http://schemas.openxmlformats.org/officeDocument/2006/math" xmlns:v="urn:schemas-microsoft-com:vml" xmlns:wp14="http://schemas.microsoft.com/office/word/2010/wordprocessingDrawing" xmlns:wp="http://schemas.openxmlformats.org/drawingml/2006/wordprocessingDrawing" xmlns:w10="urn:schemas-microsoft-com:office:word" xmlns:w="http://schemas.openxmlformats.org/wordprocessingml/2006/main" xmlns:w14="http://schemas.microsoft.com/office/word/2010/wordml" xmlns:wpg="http://schemas.microsoft.com/office/word/2010/wordprocessingGroup" xmlns:wpi="http://schemas.microsoft.com/office/word/2010/wordprocessingInk" xmlns:wne="http://schemas.microsoft.com/office/word/2006/wordml" xmlns:wps="http://schemas.microsoft.com/office/word/2010/wordprocessingShape" mc:Ignorable="w14 wp14">
+  <w:abstractNum w:abstractNumId="0">
+    <w:nsid w:val="51975EFF"/>
+    <w:multiLevelType w:val="hybridMultilevel"/>
+    <w:tmpl w:val="447A4C9A"/>
+    <w:lvl w:ilvl="0" w:tplc="0C090001">
+      <w:start w:val="1"/>
+      <w:numFmt w:val="bullet"/>
+      <w:lvlText w:val=""/>
+      <w:lvlJc w:val="left"/>
+      <w:pPr>
+        <w:ind w:left="360" w:hanging="360"/>
+      </w:pPr>
+      <w:rPr>
+        <w:rFonts w:ascii="Symbol" w:hAnsi="Symbol" w:hint="default"/>
+      </w:rPr>
+    </w:lvl>
+    <w:lvl w:ilvl="1" w:tplc="0C090003" w:tentative="1">
+      <w:start w:val="1"/>
+      <w:numFmt w:val="bullet"/>
+      <w:lvlText w:val="o"/>
+      <w:lvlJc w:val="left"/>
+      <w:pPr>
+        <w:ind w:left="1080" w:hanging="360"/>
+      </w:pPr>
+      <w:rPr>
+        <w:rFonts w:ascii="Courier New" w:hAnsi="Courier New" w:cs="Courier New" w:hint="default"/>
+      </w:rPr>
+    </w:lvl>
+    <w:lvl w:ilvl="2" w:tplc="0C090005" w:tentative="1">
+      <w:start w:val="1"/>
+      <w:numFmt w:val="bullet"/>
+      <w:lvlText w:val=""/>
+      <w:lvlJc w:val="left"/>
+      <w:pPr>
+        <w:ind w:left="1800" w:hanging="360"/>
+      </w:pPr>
+      <w:rPr>
+        <w:rFonts w:ascii="Wingdings" w:hAnsi="Wingdings" w:hint="default"/>
+      </w:rPr>
+    </w:lvl>
+    <w:lvl w:ilvl="3" w:tplc="0C090001" w:tentative="1">
+      <w:start w:val="1"/>
+      <w:numFmt w:val="bullet"/>
+      <w:lvlText w:val=""/>
+      <w:lvlJc w:val="left"/>
+      <w:pPr>
+        <w:ind w:left="2520" w:hanging="360"/>
+      </w:pPr>
+      <w:rPr>
+        <w:rFonts w:ascii="Symbol" w:hAnsi="Symbol" w:hint="default"/>
+      </w:rPr>
+    </w:lvl>
+    <w:lvl w:ilvl="4" w:tplc="0C090003" w:tentative="1">
+      <w:start w:val="1"/>
+      <w:numFmt w:val="bullet"/>
+      <w:lvlText w:val="o"/>
+      <w:lvlJc w:val="left"/>
+      <w:pPr>
+        <w:ind w:left="3240" w:hanging="360"/>
+      </w:pPr>
+      <w:rPr>
+        <w:rFonts w:ascii="Courier New" w:hAnsi="Courier New" w:cs="Courier New" w:hint="default"/>
+      </w:rPr>
+    </w:lvl>
+    <w:lvl w:ilvl="5" w:tplc="0C090005" w:tentative="1">
+      <w:start w:val="1"/>
+      <w:numFmt w:val="bullet"/>
+      <w:lvlText w:val=""/>
+      <w:lvlJc w:val="left"/>
+      <w:pPr>
+        <w:ind w:left="3960" w:hanging="360"/>
+      </w:pPr>
+      <w:rPr>
+        <w:rFonts w:ascii="Wingdings" w:hAnsi="Wingdings" w:hint="default"/>
+      </w:rPr>
+    </w:lvl>
+    <w:lvl w:ilvl="6" w:tplc="0C090001" w:tentative="1">
+      <w:start w:val="1"/>
+      <w:numFmt w:val="bullet"/>
+      <w:lvlText w:val=""/>
+      <w:lvlJc w:val="left"/>
+      <w:pPr>
+        <w:ind w:left="4680" w:hanging="360"/>
+      </w:pPr>
+      <w:rPr>
+        <w:rFonts w:ascii="Symbol" w:hAnsi="Symbol" w:hint="default"/>
+      </w:rPr>
+    </w:lvl>
+    <w:lvl w:ilvl="7" w:tplc="0C090003" w:tentative="1">
+      <w:start w:val="1"/>
+      <w:numFmt w:val="bullet"/>
+      <w:lvlText w:val="o"/>
+      <w:lvlJc w:val="left"/>
+      <w:pPr>
+        <w:ind w:left="5400" w:hanging="360"/>
+      </w:pPr>
+      <w:rPr>
+        <w:rFonts w:ascii="Courier New" w:hAnsi="Courier New" w:cs="Courier New" w:hint="default"/>
+      </w:rPr>
+    </w:lvl>
+    <w:lvl w:ilvl="8" w:tplc="0C090005" w:tentative="1">
+      <w:start w:val="1"/>
+      <w:numFmt w:val="bullet"/>
+      <w:lvlText w:val=""/>
+      <w:lvlJc w:val="left"/>
+      <w:pPr>
+        <w:ind w:left="6120" w:hanging="360"/>
+      </w:pPr>
+      <w:rPr>
+        <w:rFonts w:ascii="Wingdings" w:hAnsi="Wingdings" w:hint="default"/>
+      </w:rPr>
+    </w:lvl>
+  </w:abstractNum>
+  <w:num w:numId="1">
+    <w:abstractNumId w:val="0"/>
+  </w:num>
+</w:numbering>
 </file>
 
 <file path=word/styles.xml><?xml version="1.0" encoding="utf-8"?>
@@ -388,6 +571,29 @@
       <w:color w:val="4F81BD" w:themeColor="accent1"/>
     </w:rPr>
   </w:style>
+  <w:style w:type="paragraph" w:styleId="NoSpacing">
+    <w:name w:val="No Spacing"/>
+    <w:uiPriority w:val="1"/>
+    <w:qFormat/>
+    <w:rsid w:val="00E26FF4"/>
+    <w:pPr>
+      <w:spacing w:after="0" w:line="240" w:lineRule="auto"/>
+    </w:pPr>
+    <w:rPr>
+      <w:sz w:val="16"/>
+    </w:rPr>
+  </w:style>
+  <w:style w:type="paragraph" w:styleId="ListParagraph">
+    <w:name w:val="List Paragraph"/>
+    <w:basedOn w:val="Normal"/>
+    <w:uiPriority w:val="34"/>
+    <w:qFormat/>
+    <w:rsid w:val="00E26FF4"/>
+    <w:pPr>
+      <w:ind w:left="720"/>
+      <w:contextualSpacing/>
+    </w:pPr>
+  </w:style>
 </w:styles>
 </file>
 
@@ -655,6 +861,29 @@
       <w:bCs/>
       <w:color w:val="4F81BD" w:themeColor="accent1"/>
     </w:rPr>
+  </w:style>
+  <w:style w:type="paragraph" w:styleId="NoSpacing">
+    <w:name w:val="No Spacing"/>
+    <w:uiPriority w:val="1"/>
+    <w:qFormat/>
+    <w:rsid w:val="00E26FF4"/>
+    <w:pPr>
+      <w:spacing w:after="0" w:line="240" w:lineRule="auto"/>
+    </w:pPr>
+    <w:rPr>
+      <w:sz w:val="16"/>
+    </w:rPr>
+  </w:style>
+  <w:style w:type="paragraph" w:styleId="ListParagraph">
+    <w:name w:val="List Paragraph"/>
+    <w:basedOn w:val="Normal"/>
+    <w:uiPriority w:val="34"/>
+    <w:qFormat/>
+    <w:rsid w:val="00E26FF4"/>
+    <w:pPr>
+      <w:ind w:left="720"/>
+      <w:contextualSpacing/>
+    </w:pPr>
   </w:style>
 </w:styles>
 </file>

</xml_diff>

<commit_message>
Glad I'm doing this subject for now...
</commit_message>
<xml_diff>
--- a/CS229/Cheatsheet.docx
+++ b/CS229/Cheatsheet.docx
@@ -17,15 +17,21 @@
           <w:b/>
           <w:szCs w:val="16"/>
         </w:rPr>
-        <w:t>Linear Algebra Refresher</w:t>
-      </w:r>
-    </w:p>
-    <w:p>
-      <w:pPr>
-        <w:pStyle w:val="Heading3"/>
-      </w:pPr>
-      <w:r>
-        <w:t xml:space="preserve">Three multiplications </w:t>
+        <w:t>Basics</w:t>
+      </w:r>
+    </w:p>
+    <w:p>
+      <w:pPr>
+        <w:pStyle w:val="NoSpacing"/>
+      </w:pPr>
+      <w:r>
+        <w:t xml:space="preserve">Three </w:t>
+      </w:r>
+      <w:r>
+        <w:t xml:space="preserve">types of </w:t>
+      </w:r>
+      <w:r>
+        <w:t xml:space="preserve">multiplications </w:t>
       </w:r>
     </w:p>
     <w:p>
@@ -128,13 +134,530 @@
     </w:p>
     <w:p>
       <w:pPr>
-        <w:pStyle w:val="Heading3"/>
-      </w:pPr>
-      <w:r>
-        <w:t>Hessian</w:t>
+        <w:pStyle w:val="NoSpacing"/>
+      </w:pPr>
+      <w:r>
+        <w:rPr>
+          <w:b/>
+          <w:highlight w:val="yellow"/>
+        </w:rPr>
+        <w:t>Symmetric</w:t>
+      </w:r>
+      <w:r>
+        <w:rPr>
+          <w:b/>
+        </w:rPr>
+        <w:t xml:space="preserve"> </w:t>
+      </w:r>
+      <w:r>
+        <w:t>A</w:t>
+      </w:r>
+      <w:r>
+        <w:rPr>
+          <w:vertAlign w:val="superscript"/>
+        </w:rPr>
+        <w:t xml:space="preserve">T </w:t>
+      </w:r>
+      <w:r>
+        <w:t>=A has important properties: their Eigen values are real and their eigenvectors are orthogonal</w:t>
+      </w:r>
+    </w:p>
+    <w:p>
+      <w:pPr>
+        <w:pStyle w:val="NoSpacing"/>
+      </w:pPr>
+    </w:p>
+    <w:p>
+      <w:pPr>
+        <w:pStyle w:val="NoSpacing"/>
+      </w:pPr>
+      <w:r>
+        <w:rPr>
+          <w:b/>
+          <w:highlight w:val="yellow"/>
+        </w:rPr>
+        <w:t>Matrix trace</w:t>
+      </w:r>
+      <w:r>
+        <w:rPr>
+          <w:b/>
+        </w:rPr>
+        <w:t xml:space="preserve"> </w:t>
+      </w:r>
+      <w:r>
+        <w:t>Sum of all elements in the diagonal of matrix</w:t>
+      </w:r>
+      <w:r>
+        <w:t xml:space="preserve">. </w:t>
+      </w:r>
+      <w:proofErr w:type="gramStart"/>
+      <w:r>
+        <w:t xml:space="preserve">Only defined for square </w:t>
+      </w:r>
+      <w:proofErr w:type="spellStart"/>
+      <w:r>
+        <w:t>nxn</w:t>
+      </w:r>
+      <w:proofErr w:type="spellEnd"/>
+      <w:r>
+        <w:t xml:space="preserve"> matrix</w:t>
+      </w:r>
+      <w:r>
+        <w:t>.</w:t>
+      </w:r>
+      <w:proofErr w:type="gramEnd"/>
+      <w:r>
+        <w:t xml:space="preserve"> It is used to </w:t>
+      </w:r>
+      <w:hyperlink r:id="rId9" w:history="1">
+        <w:r>
+          <w:rPr>
+            <w:rStyle w:val="Hyperlink"/>
+          </w:rPr>
+          <w:t>measure complexity</w:t>
+        </w:r>
+      </w:hyperlink>
+      <w:r>
+        <w:t xml:space="preserve"> of any linear </w:t>
+      </w:r>
+      <w:r>
+        <w:t xml:space="preserve">machine learning model </w:t>
+      </w:r>
+      <w:r>
+        <w:rPr>
+          <w:noProof/>
+          <w:szCs w:val="16"/>
+          <w:lang w:eastAsia="en-AU"/>
+        </w:rPr>
+        <w:drawing>
+          <wp:inline distT="0" distB="0" distL="0" distR="0" wp14:anchorId="55396AC8" wp14:editId="16C2583F">
+            <wp:extent cx="590550" cy="125149"/>
+            <wp:effectExtent l="0" t="0" r="0" b="8255"/>
+            <wp:docPr id="70" name="Picture 70"/>
+            <wp:cNvGraphicFramePr>
+              <a:graphicFrameLocks xmlns:a="http://schemas.openxmlformats.org/drawingml/2006/main" noChangeAspect="1"/>
+            </wp:cNvGraphicFramePr>
+            <a:graphic xmlns:a="http://schemas.openxmlformats.org/drawingml/2006/main">
+              <a:graphicData uri="http://schemas.openxmlformats.org/drawingml/2006/picture">
+                <pic:pic xmlns:pic="http://schemas.openxmlformats.org/drawingml/2006/picture">
+                  <pic:nvPicPr>
+                    <pic:cNvPr id="0" name=""/>
+                    <pic:cNvPicPr/>
+                  </pic:nvPicPr>
+                  <pic:blipFill rotWithShape="1">
+                    <a:blip r:embed="rId10"/>
+                    <a:srcRect l="66327" t="46178" b="-1"/>
+                    <a:stretch/>
+                  </pic:blipFill>
+                  <pic:spPr bwMode="auto">
+                    <a:xfrm>
+                      <a:off x="0" y="0"/>
+                      <a:ext cx="605948" cy="128412"/>
+                    </a:xfrm>
+                    <a:prstGeom prst="rect">
+                      <a:avLst/>
+                    </a:prstGeom>
+                    <a:ln>
+                      <a:noFill/>
+                    </a:ln>
+                    <a:extLst>
+                      <a:ext uri="{53640926-AAD7-44D8-BBD7-CCE9431645EC}">
+                        <a14:shadowObscured xmlns:a14="http://schemas.microsoft.com/office/drawing/2010/main"/>
+                      </a:ext>
+                    </a:extLst>
+                  </pic:spPr>
+                </pic:pic>
+              </a:graphicData>
+            </a:graphic>
+          </wp:inline>
+        </w:drawing>
+      </w:r>
+    </w:p>
+    <w:p>
+      <w:pPr>
+        <w:pStyle w:val="NoSpacing"/>
+        <w:rPr>
+          <w:b/>
+          <w:highlight w:val="yellow"/>
+        </w:rPr>
+      </w:pPr>
+    </w:p>
+    <w:p>
+      <w:pPr>
+        <w:pStyle w:val="NoSpacing"/>
+      </w:pPr>
+      <w:r>
+        <w:rPr>
+          <w:b/>
+          <w:highlight w:val="yellow"/>
+        </w:rPr>
+        <w:t>Gradient</w:t>
+      </w:r>
+      <w:r>
+        <w:rPr>
+          <w:b/>
+        </w:rPr>
+        <w:t xml:space="preserve"> </w:t>
+      </w:r>
+      <w:r>
+        <w:t xml:space="preserve">is a subset of a </w:t>
+      </w:r>
+      <w:proofErr w:type="spellStart"/>
+      <w:r>
+        <w:t>jacobian</w:t>
+      </w:r>
+      <w:proofErr w:type="spellEnd"/>
+      <w:r>
+        <w:t>.</w:t>
+      </w:r>
+      <w:r>
+        <w:t xml:space="preserve"> The gradient is a vector field (a tangent vector at </w:t>
       </w:r>
       <w:bookmarkStart w:id="0" w:name="_GoBack"/>
       <w:bookmarkEnd w:id="0"/>
+      <w:r>
+        <w:t xml:space="preserve">each </w:t>
+      </w:r>
+      <w:proofErr w:type="spellStart"/>
+      <w:r>
+        <w:t>pont</w:t>
+      </w:r>
+      <w:proofErr w:type="spellEnd"/>
+      <w:r>
+        <w:t>)</w:t>
+      </w:r>
+      <w:r>
+        <w:t>.</w:t>
+      </w:r>
+    </w:p>
+    <w:p>
+      <w:pPr>
+        <w:pStyle w:val="NoSpacing"/>
+        <w:rPr>
+          <w:b/>
+        </w:rPr>
+      </w:pPr>
+      <w:r>
+        <w:rPr>
+          <w:b/>
+        </w:rPr>
+        <w:drawing>
+          <wp:inline distT="0" distB="0" distL="0" distR="0" wp14:anchorId="44630013" wp14:editId="2506A40F">
+            <wp:extent cx="1915160" cy="323039"/>
+            <wp:effectExtent l="0" t="0" r="0" b="1270"/>
+            <wp:docPr id="3" name="Picture 3"/>
+            <wp:cNvGraphicFramePr>
+              <a:graphicFrameLocks xmlns:a="http://schemas.openxmlformats.org/drawingml/2006/main" noChangeAspect="1"/>
+            </wp:cNvGraphicFramePr>
+            <a:graphic xmlns:a="http://schemas.openxmlformats.org/drawingml/2006/main">
+              <a:graphicData uri="http://schemas.openxmlformats.org/drawingml/2006/picture">
+                <pic:pic xmlns:pic="http://schemas.openxmlformats.org/drawingml/2006/picture">
+                  <pic:nvPicPr>
+                    <pic:cNvPr id="0" name=""/>
+                    <pic:cNvPicPr/>
+                  </pic:nvPicPr>
+                  <pic:blipFill>
+                    <a:blip r:embed="rId11"/>
+                    <a:stretch>
+                      <a:fillRect/>
+                    </a:stretch>
+                  </pic:blipFill>
+                  <pic:spPr>
+                    <a:xfrm>
+                      <a:off x="0" y="0"/>
+                      <a:ext cx="1915160" cy="323039"/>
+                    </a:xfrm>
+                    <a:prstGeom prst="rect">
+                      <a:avLst/>
+                    </a:prstGeom>
+                  </pic:spPr>
+                </pic:pic>
+              </a:graphicData>
+            </a:graphic>
+          </wp:inline>
+        </w:drawing>
+      </w:r>
+    </w:p>
+    <w:p>
+      <w:pPr>
+        <w:pStyle w:val="NoSpacing"/>
+        <w:rPr>
+          <w:b/>
+        </w:rPr>
+      </w:pPr>
+      <w:r>
+        <w:rPr>
+          <w:b/>
+        </w:rPr>
+        <w:drawing>
+          <wp:inline distT="0" distB="0" distL="0" distR="0" wp14:anchorId="4DF7E2B4" wp14:editId="3BD225A8">
+            <wp:extent cx="1915160" cy="1946056"/>
+            <wp:effectExtent l="0" t="0" r="8890" b="0"/>
+            <wp:docPr id="4" name="Picture 4"/>
+            <wp:cNvGraphicFramePr>
+              <a:graphicFrameLocks xmlns:a="http://schemas.openxmlformats.org/drawingml/2006/main" noChangeAspect="1"/>
+            </wp:cNvGraphicFramePr>
+            <a:graphic xmlns:a="http://schemas.openxmlformats.org/drawingml/2006/main">
+              <a:graphicData uri="http://schemas.openxmlformats.org/drawingml/2006/picture">
+                <pic:pic xmlns:pic="http://schemas.openxmlformats.org/drawingml/2006/picture">
+                  <pic:nvPicPr>
+                    <pic:cNvPr id="0" name=""/>
+                    <pic:cNvPicPr/>
+                  </pic:nvPicPr>
+                  <pic:blipFill>
+                    <a:blip r:embed="rId12"/>
+                    <a:stretch>
+                      <a:fillRect/>
+                    </a:stretch>
+                  </pic:blipFill>
+                  <pic:spPr>
+                    <a:xfrm>
+                      <a:off x="0" y="0"/>
+                      <a:ext cx="1915160" cy="1946056"/>
+                    </a:xfrm>
+                    <a:prstGeom prst="rect">
+                      <a:avLst/>
+                    </a:prstGeom>
+                  </pic:spPr>
+                </pic:pic>
+              </a:graphicData>
+            </a:graphic>
+          </wp:inline>
+        </w:drawing>
+      </w:r>
+    </w:p>
+    <w:p>
+      <w:pPr>
+        <w:pStyle w:val="NoSpacing"/>
+      </w:pPr>
+    </w:p>
+    <w:p>
+      <w:pPr>
+        <w:pStyle w:val="NoSpacing"/>
+      </w:pPr>
+    </w:p>
+    <w:p>
+      <w:pPr>
+        <w:pBdr>
+          <w:bottom w:val="single" w:sz="4" w:space="1" w:color="auto"/>
+        </w:pBdr>
+        <w:rPr>
+          <w:b/>
+          <w:szCs w:val="16"/>
+        </w:rPr>
+      </w:pPr>
+      <w:r>
+        <w:rPr>
+          <w:b/>
+          <w:szCs w:val="16"/>
+        </w:rPr>
+        <w:t>Calculus</w:t>
+      </w:r>
+    </w:p>
+    <w:p>
+      <w:pPr>
+        <w:pStyle w:val="NoSpacing"/>
+      </w:pPr>
+      <w:r>
+        <w:t>Chain rule</w:t>
+      </w:r>
+      <w:r>
+        <w:t xml:space="preserve"> </w:t>
+      </w:r>
+    </w:p>
+    <w:p>
+      <w:r>
+        <w:drawing>
+          <wp:inline distT="0" distB="0" distL="0" distR="0" wp14:anchorId="2A604590" wp14:editId="64D1DF76">
+            <wp:extent cx="1915160" cy="319603"/>
+            <wp:effectExtent l="0" t="0" r="0" b="4445"/>
+            <wp:docPr id="1" name="Picture 1"/>
+            <wp:cNvGraphicFramePr>
+              <a:graphicFrameLocks xmlns:a="http://schemas.openxmlformats.org/drawingml/2006/main" noChangeAspect="1"/>
+            </wp:cNvGraphicFramePr>
+            <a:graphic xmlns:a="http://schemas.openxmlformats.org/drawingml/2006/main">
+              <a:graphicData uri="http://schemas.openxmlformats.org/drawingml/2006/picture">
+                <pic:pic xmlns:pic="http://schemas.openxmlformats.org/drawingml/2006/picture">
+                  <pic:nvPicPr>
+                    <pic:cNvPr id="0" name=""/>
+                    <pic:cNvPicPr/>
+                  </pic:nvPicPr>
+                  <pic:blipFill>
+                    <a:blip r:embed="rId13"/>
+                    <a:stretch>
+                      <a:fillRect/>
+                    </a:stretch>
+                  </pic:blipFill>
+                  <pic:spPr>
+                    <a:xfrm>
+                      <a:off x="0" y="0"/>
+                      <a:ext cx="1915160" cy="319603"/>
+                    </a:xfrm>
+                    <a:prstGeom prst="rect">
+                      <a:avLst/>
+                    </a:prstGeom>
+                  </pic:spPr>
+                </pic:pic>
+              </a:graphicData>
+            </a:graphic>
+          </wp:inline>
+        </w:drawing>
+      </w:r>
+    </w:p>
+    <w:p>
+      <w:pPr>
+        <w:pStyle w:val="NoSpacing"/>
+        <w:rPr>
+          <w:b/>
+        </w:rPr>
+      </w:pPr>
+      <w:r>
+        <w:rPr>
+          <w:b/>
+          <w:highlight w:val="yellow"/>
+        </w:rPr>
+        <w:t>Chain rule in</w:t>
+      </w:r>
+      <w:r>
+        <w:rPr>
+          <w:b/>
+          <w:highlight w:val="yellow"/>
+        </w:rPr>
+        <w:t xml:space="preserve"> vector form</w:t>
+      </w:r>
+      <w:r>
+        <w:rPr>
+          <w:rStyle w:val="FootnoteReference"/>
+          <w:b/>
+          <w:highlight w:val="yellow"/>
+        </w:rPr>
+        <w:footnoteReference w:id="1"/>
+      </w:r>
+    </w:p>
+    <w:p>
+      <w:pPr>
+        <w:pStyle w:val="NoSpacing"/>
+      </w:pPr>
+      <w:r>
+        <w:t>Dot product between gradient of v and vector derivative v</w:t>
+      </w:r>
+      <w:r>
+        <w:t>. Interpret as the directional derivative</w:t>
+      </w:r>
+    </w:p>
+    <w:p>
+      <w:pPr>
+        <w:pStyle w:val="NoSpacing"/>
+        <w:rPr>
+          <w:b/>
+        </w:rPr>
+      </w:pPr>
+      <w:r>
+        <w:rPr>
+          <w:b/>
+        </w:rPr>
+        <w:drawing>
+          <wp:inline distT="0" distB="0" distL="0" distR="0" wp14:anchorId="7DC3D3FB" wp14:editId="5CA849DB">
+            <wp:extent cx="1915160" cy="463112"/>
+            <wp:effectExtent l="0" t="0" r="0" b="0"/>
+            <wp:docPr id="2" name="Picture 2"/>
+            <wp:cNvGraphicFramePr>
+              <a:graphicFrameLocks xmlns:a="http://schemas.openxmlformats.org/drawingml/2006/main" noChangeAspect="1"/>
+            </wp:cNvGraphicFramePr>
+            <a:graphic xmlns:a="http://schemas.openxmlformats.org/drawingml/2006/main">
+              <a:graphicData uri="http://schemas.openxmlformats.org/drawingml/2006/picture">
+                <pic:pic xmlns:pic="http://schemas.openxmlformats.org/drawingml/2006/picture">
+                  <pic:nvPicPr>
+                    <pic:cNvPr id="0" name=""/>
+                    <pic:cNvPicPr/>
+                  </pic:nvPicPr>
+                  <pic:blipFill>
+                    <a:blip r:embed="rId14"/>
+                    <a:stretch>
+                      <a:fillRect/>
+                    </a:stretch>
+                  </pic:blipFill>
+                  <pic:spPr>
+                    <a:xfrm>
+                      <a:off x="0" y="0"/>
+                      <a:ext cx="1915160" cy="463112"/>
+                    </a:xfrm>
+                    <a:prstGeom prst="rect">
+                      <a:avLst/>
+                    </a:prstGeom>
+                  </pic:spPr>
+                </pic:pic>
+              </a:graphicData>
+            </a:graphic>
+          </wp:inline>
+        </w:drawing>
+      </w:r>
+    </w:p>
+    <w:p>
+      <w:pPr>
+        <w:pStyle w:val="NoSpacing"/>
+        <w:rPr>
+          <w:highlight w:val="yellow"/>
+        </w:rPr>
+      </w:pPr>
+    </w:p>
+    <w:p>
+      <w:pPr>
+        <w:pStyle w:val="NoSpacing"/>
+        <w:rPr>
+          <w:highlight w:val="yellow"/>
+        </w:rPr>
+      </w:pPr>
+      <w:r>
+        <w:rPr>
+          <w:highlight w:val="yellow"/>
+        </w:rPr>
+        <w:t xml:space="preserve">When to use </w:t>
+      </w:r>
+      <w:proofErr w:type="spellStart"/>
+      <w:r>
+        <w:rPr>
+          <w:highlight w:val="yellow"/>
+        </w:rPr>
+        <w:t>nabla</w:t>
+      </w:r>
+      <w:proofErr w:type="spellEnd"/>
+      <w:r>
+        <w:rPr>
+          <w:highlight w:val="yellow"/>
+        </w:rPr>
+        <w:t xml:space="preserve">? </w:t>
+      </w:r>
+      <w:hyperlink r:id="rId15" w:history="1">
+        <w:r>
+          <w:rPr>
+            <w:rStyle w:val="Hyperlink"/>
+          </w:rPr>
+          <w:t>https://www.youtube.com/watch?v=m2mW2FQJgEE</w:t>
+        </w:r>
+      </w:hyperlink>
+      <w:r>
+        <w:t xml:space="preserve"> </w:t>
+      </w:r>
+    </w:p>
+    <w:p>
+      <w:pPr>
+        <w:pStyle w:val="NoSpacing"/>
+        <w:rPr>
+          <w:highlight w:val="yellow"/>
+        </w:rPr>
+      </w:pPr>
+    </w:p>
+    <w:p>
+      <w:pPr>
+        <w:pStyle w:val="NoSpacing"/>
+      </w:pPr>
+      <w:r>
+        <w:rPr>
+          <w:highlight w:val="yellow"/>
+        </w:rPr>
+        <w:t>Hessian</w:t>
+      </w:r>
     </w:p>
     <w:p>
       <w:pPr>
@@ -165,6 +688,7 @@
         <w:pStyle w:val="NoSpacing"/>
       </w:pPr>
       <w:r>
+        <w:lastRenderedPageBreak/>
         <w:t>Other definiteness = Test is inconclusive</w:t>
       </w:r>
     </w:p>
@@ -183,6 +707,83 @@
     </w:sectPr>
   </w:body>
 </w:document>
+</file>
+
+<file path=word/endnotes.xml><?xml version="1.0" encoding="utf-8"?>
+<w:endnotes xmlns:wpc="http://schemas.microsoft.com/office/word/2010/wordprocessingCanvas" xmlns:mc="http://schemas.openxmlformats.org/markup-compatibility/2006" xmlns:o="urn:schemas-microsoft-com:office:office" xmlns:r="http://schemas.openxmlformats.org/officeDocument/2006/relationships" xmlns:m="http://schemas.openxmlformats.org/officeDocument/2006/math" xmlns:v="urn:schemas-microsoft-com:vml" xmlns:wp14="http://schemas.microsoft.com/office/word/2010/wordprocessingDrawing" xmlns:wp="http://schemas.openxmlformats.org/drawingml/2006/wordprocessingDrawing" xmlns:w10="urn:schemas-microsoft-com:office:word" xmlns:w="http://schemas.openxmlformats.org/wordprocessingml/2006/main" xmlns:w14="http://schemas.microsoft.com/office/word/2010/wordml" xmlns:wpg="http://schemas.microsoft.com/office/word/2010/wordprocessingGroup" xmlns:wpi="http://schemas.microsoft.com/office/word/2010/wordprocessingInk" xmlns:wne="http://schemas.microsoft.com/office/word/2006/wordml" xmlns:wps="http://schemas.microsoft.com/office/word/2010/wordprocessingShape" mc:Ignorable="w14 wp14">
+  <w:endnote w:type="separator" w:id="-1">
+    <w:p>
+      <w:pPr>
+        <w:spacing w:after="0" w:line="240" w:lineRule="auto"/>
+      </w:pPr>
+      <w:r>
+        <w:separator/>
+      </w:r>
+    </w:p>
+  </w:endnote>
+  <w:endnote w:type="continuationSeparator" w:id="0">
+    <w:p>
+      <w:pPr>
+        <w:spacing w:after="0" w:line="240" w:lineRule="auto"/>
+      </w:pPr>
+      <w:r>
+        <w:continuationSeparator/>
+      </w:r>
+    </w:p>
+  </w:endnote>
+</w:endnotes>
+</file>
+
+<file path=word/footnotes.xml><?xml version="1.0" encoding="utf-8"?>
+<w:footnotes xmlns:wpc="http://schemas.microsoft.com/office/word/2010/wordprocessingCanvas" xmlns:mc="http://schemas.openxmlformats.org/markup-compatibility/2006" xmlns:o="urn:schemas-microsoft-com:office:office" xmlns:r="http://schemas.openxmlformats.org/officeDocument/2006/relationships" xmlns:m="http://schemas.openxmlformats.org/officeDocument/2006/math" xmlns:v="urn:schemas-microsoft-com:vml" xmlns:wp14="http://schemas.microsoft.com/office/word/2010/wordprocessingDrawing" xmlns:wp="http://schemas.openxmlformats.org/drawingml/2006/wordprocessingDrawing" xmlns:w10="urn:schemas-microsoft-com:office:word" xmlns:w="http://schemas.openxmlformats.org/wordprocessingml/2006/main" xmlns:w14="http://schemas.microsoft.com/office/word/2010/wordml" xmlns:wpg="http://schemas.microsoft.com/office/word/2010/wordprocessingGroup" xmlns:wpi="http://schemas.microsoft.com/office/word/2010/wordprocessingInk" xmlns:wne="http://schemas.microsoft.com/office/word/2006/wordml" xmlns:wps="http://schemas.microsoft.com/office/word/2010/wordprocessingShape" mc:Ignorable="w14 wp14">
+  <w:footnote w:type="separator" w:id="-1">
+    <w:p>
+      <w:pPr>
+        <w:spacing w:after="0" w:line="240" w:lineRule="auto"/>
+      </w:pPr>
+      <w:r>
+        <w:separator/>
+      </w:r>
+    </w:p>
+  </w:footnote>
+  <w:footnote w:type="continuationSeparator" w:id="0">
+    <w:p>
+      <w:pPr>
+        <w:spacing w:after="0" w:line="240" w:lineRule="auto"/>
+      </w:pPr>
+      <w:r>
+        <w:continuationSeparator/>
+      </w:r>
+    </w:p>
+  </w:footnote>
+  <w:footnote w:id="1">
+    <w:p>
+      <w:pPr>
+        <w:pStyle w:val="FootnoteText"/>
+      </w:pPr>
+      <w:r>
+        <w:rPr>
+          <w:rStyle w:val="FootnoteReference"/>
+        </w:rPr>
+        <w:footnoteRef/>
+      </w:r>
+      <w:r>
+        <w:t xml:space="preserve"> </w:t>
+      </w:r>
+      <w:hyperlink r:id="rId1" w:history="1">
+        <w:r>
+          <w:rPr>
+            <w:rStyle w:val="Hyperlink"/>
+          </w:rPr>
+          <w:t>https://www.youtube.com/watch?v=qZlBjnC3iro</w:t>
+        </w:r>
+      </w:hyperlink>
+      <w:r>
+        <w:t xml:space="preserve"> </w:t>
+      </w:r>
+    </w:p>
+  </w:footnote>
+</w:footnotes>
 </file>
 
 <file path=word/numbering.xml><?xml version="1.0" encoding="utf-8"?>
@@ -465,7 +1066,7 @@
   <w:style w:type="paragraph" w:default="1" w:styleId="Normal">
     <w:name w:val="Normal"/>
     <w:qFormat/>
-    <w:rsid w:val="00BC01D0"/>
+    <w:rsid w:val="003A6006"/>
     <w:rPr>
       <w:sz w:val="16"/>
     </w:rPr>
@@ -593,6 +1194,85 @@
       <w:ind w:left="720"/>
       <w:contextualSpacing/>
     </w:pPr>
+  </w:style>
+  <w:style w:type="paragraph" w:styleId="BalloonText">
+    <w:name w:val="Balloon Text"/>
+    <w:basedOn w:val="Normal"/>
+    <w:link w:val="BalloonTextChar"/>
+    <w:uiPriority w:val="99"/>
+    <w:semiHidden/>
+    <w:unhideWhenUsed/>
+    <w:rsid w:val="00144420"/>
+    <w:pPr>
+      <w:spacing w:after="0" w:line="240" w:lineRule="auto"/>
+    </w:pPr>
+    <w:rPr>
+      <w:rFonts w:ascii="Tahoma" w:hAnsi="Tahoma" w:cs="Tahoma"/>
+      <w:szCs w:val="16"/>
+    </w:rPr>
+  </w:style>
+  <w:style w:type="character" w:customStyle="1" w:styleId="BalloonTextChar">
+    <w:name w:val="Balloon Text Char"/>
+    <w:basedOn w:val="DefaultParagraphFont"/>
+    <w:link w:val="BalloonText"/>
+    <w:uiPriority w:val="99"/>
+    <w:semiHidden/>
+    <w:rsid w:val="00144420"/>
+    <w:rPr>
+      <w:rFonts w:ascii="Tahoma" w:hAnsi="Tahoma" w:cs="Tahoma"/>
+      <w:sz w:val="16"/>
+      <w:szCs w:val="16"/>
+    </w:rPr>
+  </w:style>
+  <w:style w:type="paragraph" w:styleId="FootnoteText">
+    <w:name w:val="footnote text"/>
+    <w:basedOn w:val="Normal"/>
+    <w:link w:val="FootnoteTextChar"/>
+    <w:uiPriority w:val="99"/>
+    <w:semiHidden/>
+    <w:unhideWhenUsed/>
+    <w:rsid w:val="009F4C8F"/>
+    <w:pPr>
+      <w:spacing w:after="0" w:line="240" w:lineRule="auto"/>
+    </w:pPr>
+    <w:rPr>
+      <w:sz w:val="20"/>
+      <w:szCs w:val="20"/>
+    </w:rPr>
+  </w:style>
+  <w:style w:type="character" w:customStyle="1" w:styleId="FootnoteTextChar">
+    <w:name w:val="Footnote Text Char"/>
+    <w:basedOn w:val="DefaultParagraphFont"/>
+    <w:link w:val="FootnoteText"/>
+    <w:uiPriority w:val="99"/>
+    <w:semiHidden/>
+    <w:rsid w:val="009F4C8F"/>
+    <w:rPr>
+      <w:sz w:val="20"/>
+      <w:szCs w:val="20"/>
+    </w:rPr>
+  </w:style>
+  <w:style w:type="character" w:styleId="FootnoteReference">
+    <w:name w:val="footnote reference"/>
+    <w:basedOn w:val="DefaultParagraphFont"/>
+    <w:uiPriority w:val="99"/>
+    <w:semiHidden/>
+    <w:unhideWhenUsed/>
+    <w:rsid w:val="009F4C8F"/>
+    <w:rPr>
+      <w:vertAlign w:val="superscript"/>
+    </w:rPr>
+  </w:style>
+  <w:style w:type="character" w:styleId="Hyperlink">
+    <w:name w:val="Hyperlink"/>
+    <w:basedOn w:val="DefaultParagraphFont"/>
+    <w:uiPriority w:val="99"/>
+    <w:unhideWhenUsed/>
+    <w:rsid w:val="009F4C8F"/>
+    <w:rPr>
+      <w:color w:val="0000FF" w:themeColor="hyperlink"/>
+      <w:u w:val="single"/>
+    </w:rPr>
   </w:style>
 </w:styles>
 </file>
@@ -756,7 +1436,7 @@
   <w:style w:type="paragraph" w:default="1" w:styleId="Normal">
     <w:name w:val="Normal"/>
     <w:qFormat/>
-    <w:rsid w:val="00BC01D0"/>
+    <w:rsid w:val="003A6006"/>
     <w:rPr>
       <w:sz w:val="16"/>
     </w:rPr>
@@ -884,6 +1564,85 @@
       <w:ind w:left="720"/>
       <w:contextualSpacing/>
     </w:pPr>
+  </w:style>
+  <w:style w:type="paragraph" w:styleId="BalloonText">
+    <w:name w:val="Balloon Text"/>
+    <w:basedOn w:val="Normal"/>
+    <w:link w:val="BalloonTextChar"/>
+    <w:uiPriority w:val="99"/>
+    <w:semiHidden/>
+    <w:unhideWhenUsed/>
+    <w:rsid w:val="00144420"/>
+    <w:pPr>
+      <w:spacing w:after="0" w:line="240" w:lineRule="auto"/>
+    </w:pPr>
+    <w:rPr>
+      <w:rFonts w:ascii="Tahoma" w:hAnsi="Tahoma" w:cs="Tahoma"/>
+      <w:szCs w:val="16"/>
+    </w:rPr>
+  </w:style>
+  <w:style w:type="character" w:customStyle="1" w:styleId="BalloonTextChar">
+    <w:name w:val="Balloon Text Char"/>
+    <w:basedOn w:val="DefaultParagraphFont"/>
+    <w:link w:val="BalloonText"/>
+    <w:uiPriority w:val="99"/>
+    <w:semiHidden/>
+    <w:rsid w:val="00144420"/>
+    <w:rPr>
+      <w:rFonts w:ascii="Tahoma" w:hAnsi="Tahoma" w:cs="Tahoma"/>
+      <w:sz w:val="16"/>
+      <w:szCs w:val="16"/>
+    </w:rPr>
+  </w:style>
+  <w:style w:type="paragraph" w:styleId="FootnoteText">
+    <w:name w:val="footnote text"/>
+    <w:basedOn w:val="Normal"/>
+    <w:link w:val="FootnoteTextChar"/>
+    <w:uiPriority w:val="99"/>
+    <w:semiHidden/>
+    <w:unhideWhenUsed/>
+    <w:rsid w:val="009F4C8F"/>
+    <w:pPr>
+      <w:spacing w:after="0" w:line="240" w:lineRule="auto"/>
+    </w:pPr>
+    <w:rPr>
+      <w:sz w:val="20"/>
+      <w:szCs w:val="20"/>
+    </w:rPr>
+  </w:style>
+  <w:style w:type="character" w:customStyle="1" w:styleId="FootnoteTextChar">
+    <w:name w:val="Footnote Text Char"/>
+    <w:basedOn w:val="DefaultParagraphFont"/>
+    <w:link w:val="FootnoteText"/>
+    <w:uiPriority w:val="99"/>
+    <w:semiHidden/>
+    <w:rsid w:val="009F4C8F"/>
+    <w:rPr>
+      <w:sz w:val="20"/>
+      <w:szCs w:val="20"/>
+    </w:rPr>
+  </w:style>
+  <w:style w:type="character" w:styleId="FootnoteReference">
+    <w:name w:val="footnote reference"/>
+    <w:basedOn w:val="DefaultParagraphFont"/>
+    <w:uiPriority w:val="99"/>
+    <w:semiHidden/>
+    <w:unhideWhenUsed/>
+    <w:rsid w:val="009F4C8F"/>
+    <w:rPr>
+      <w:vertAlign w:val="superscript"/>
+    </w:rPr>
+  </w:style>
+  <w:style w:type="character" w:styleId="Hyperlink">
+    <w:name w:val="Hyperlink"/>
+    <w:basedOn w:val="DefaultParagraphFont"/>
+    <w:uiPriority w:val="99"/>
+    <w:unhideWhenUsed/>
+    <w:rsid w:val="009F4C8F"/>
+    <w:rPr>
+      <w:color w:val="0000FF" w:themeColor="hyperlink"/>
+      <w:u w:val="single"/>
+    </w:rPr>
   </w:style>
 </w:styles>
 </file>
@@ -1171,4 +1930,16 @@
   <a:objectDefaults/>
   <a:extraClrSchemeLst/>
 </a:theme>
+</file>
+
+<file path=customXml/item1.xml><?xml version="1.0" encoding="utf-8"?>
+<b:Sources xmlns:b="http://schemas.openxmlformats.org/officeDocument/2006/bibliography" xmlns="http://schemas.openxmlformats.org/officeDocument/2006/bibliography" SelectedStyle="\APA.XSL" StyleName="APA"/>
+</file>
+
+<file path=customXml/itemProps1.xml><?xml version="1.0" encoding="utf-8"?>
+<ds:datastoreItem xmlns:ds="http://schemas.openxmlformats.org/officeDocument/2006/customXml" ds:itemID="{DE145C44-64F5-40F2-A4DD-49C10369883A}">
+  <ds:schemaRefs>
+    <ds:schemaRef ds:uri="http://schemas.openxmlformats.org/officeDocument/2006/bibliography"/>
+  </ds:schemaRefs>
+</ds:datastoreItem>
 </file>
</xml_diff>

<commit_message>
Add PSD lessons learnt
</commit_message>
<xml_diff>
--- a/CS229/Cheatsheet.docx
+++ b/CS229/Cheatsheet.docx
@@ -12,124 +12,621 @@
           <w:szCs w:val="16"/>
         </w:rPr>
       </w:pPr>
+      <w:proofErr w:type="gramStart"/>
       <w:r>
         <w:rPr>
           <w:b/>
           <w:szCs w:val="16"/>
         </w:rPr>
-        <w:t>Basics</w:t>
-      </w:r>
-    </w:p>
-    <w:p>
-      <w:pPr>
-        <w:pStyle w:val="NoSpacing"/>
-      </w:pPr>
-      <w:r>
-        <w:t xml:space="preserve">Three </w:t>
-      </w:r>
-      <w:r>
-        <w:t xml:space="preserve">types of </w:t>
-      </w:r>
-      <w:r>
-        <w:t xml:space="preserve">multiplications </w:t>
-      </w:r>
-    </w:p>
-    <w:p>
-      <w:pPr>
-        <w:pStyle w:val="NoSpacing"/>
-      </w:pPr>
-      <w:r>
-        <w:t>Vector-vector multiplication</w:t>
-      </w:r>
-    </w:p>
-    <w:p>
-      <w:pPr>
-        <w:pStyle w:val="ListParagraph"/>
+        <w:t>Basics.</w:t>
+      </w:r>
+      <w:proofErr w:type="gramEnd"/>
+      <w:r>
+        <w:rPr>
+          <w:b/>
+          <w:szCs w:val="16"/>
+        </w:rPr>
+        <w:t xml:space="preserve"> Properties of Linear Transforms</w:t>
+      </w:r>
+    </w:p>
+    <w:p>
+      <w:pPr>
+        <w:pStyle w:val="NoSpacing"/>
+      </w:pPr>
+      <w:r>
+        <w:rPr>
+          <w:highlight w:val="yellow"/>
+        </w:rPr>
+        <w:t>Full rank</w:t>
+      </w:r>
+      <w:r>
+        <w:t>, unique 1:1 mapping between input and output space</w:t>
+      </w:r>
+    </w:p>
+    <w:p>
+      <w:pPr>
+        <w:pStyle w:val="NoSpacing"/>
+      </w:pPr>
+      <w:r>
+        <w:drawing>
+          <wp:inline distT="0" distB="0" distL="0" distR="0" wp14:anchorId="4BA33B52" wp14:editId="50279F71">
+            <wp:extent cx="1915160" cy="793073"/>
+            <wp:effectExtent l="0" t="0" r="0" b="7620"/>
+            <wp:docPr id="6" name="Picture 6"/>
+            <wp:cNvGraphicFramePr>
+              <a:graphicFrameLocks xmlns:a="http://schemas.openxmlformats.org/drawingml/2006/main" noChangeAspect="1"/>
+            </wp:cNvGraphicFramePr>
+            <a:graphic xmlns:a="http://schemas.openxmlformats.org/drawingml/2006/main">
+              <a:graphicData uri="http://schemas.openxmlformats.org/drawingml/2006/picture">
+                <pic:pic xmlns:pic="http://schemas.openxmlformats.org/drawingml/2006/picture">
+                  <pic:nvPicPr>
+                    <pic:cNvPr id="0" name=""/>
+                    <pic:cNvPicPr/>
+                  </pic:nvPicPr>
+                  <pic:blipFill>
+                    <a:blip r:embed="rId9"/>
+                    <a:stretch>
+                      <a:fillRect/>
+                    </a:stretch>
+                  </pic:blipFill>
+                  <pic:spPr>
+                    <a:xfrm>
+                      <a:off x="0" y="0"/>
+                      <a:ext cx="1915160" cy="793073"/>
+                    </a:xfrm>
+                    <a:prstGeom prst="rect">
+                      <a:avLst/>
+                    </a:prstGeom>
+                  </pic:spPr>
+                </pic:pic>
+              </a:graphicData>
+            </a:graphic>
+          </wp:inline>
+        </w:drawing>
+      </w:r>
+    </w:p>
+    <w:p>
+      <w:pPr>
+        <w:pStyle w:val="NoSpacing"/>
+      </w:pPr>
+    </w:p>
+    <w:p>
+      <w:pPr>
+        <w:pStyle w:val="NoSpacing"/>
+      </w:pPr>
+      <w:r>
+        <w:rPr>
+          <w:highlight w:val="yellow"/>
+        </w:rPr>
+        <w:t>Rank deficient</w:t>
+      </w:r>
+      <w:r>
+        <w:t xml:space="preserve"> there </w:t>
+      </w:r>
+      <w:proofErr w:type="gramStart"/>
+      <w:r>
+        <w:t>exists</w:t>
+      </w:r>
+      <w:proofErr w:type="gramEnd"/>
+      <w:r>
+        <w:t xml:space="preserve"> a lower dimension subspace, which must pass through the origin, and a corresponding matrix in the output matrix that also passes through the origin, with a 1:1 mapping.</w:t>
+      </w:r>
+    </w:p>
+    <w:p>
+      <w:pPr>
+        <w:pStyle w:val="NoSpacing"/>
+      </w:pPr>
+    </w:p>
+    <w:p>
+      <w:pPr>
+        <w:pStyle w:val="NoSpacing"/>
+      </w:pPr>
+      <w:proofErr w:type="gramStart"/>
+      <w:r>
+        <w:rPr>
+          <w:highlight w:val="yellow"/>
+        </w:rPr>
+        <w:t>Symmetric</w:t>
+      </w:r>
+      <w:r>
+        <w:t>.</w:t>
+      </w:r>
+      <w:proofErr w:type="gramEnd"/>
+      <w:r>
+        <w:t xml:space="preserve"> A = A</w:t>
+      </w:r>
+      <w:r>
+        <w:rPr>
+          <w:vertAlign w:val="superscript"/>
+        </w:rPr>
+        <w:t>T</w:t>
+      </w:r>
+      <w:r>
+        <w:t>.</w:t>
+      </w:r>
+      <w:r>
+        <w:t xml:space="preserve"> </w:t>
+      </w:r>
+      <w:proofErr w:type="gramStart"/>
+      <w:r>
+        <w:t>H</w:t>
+      </w:r>
+      <w:r>
+        <w:t>as important properties</w:t>
+      </w:r>
+      <w:proofErr w:type="gramEnd"/>
+      <w:r>
+        <w:t>: their Eigen values are real and their eigenvectors are orthogonal</w:t>
+      </w:r>
+      <w:r>
+        <w:t xml:space="preserve"> </w:t>
+      </w:r>
+      <w:r>
+        <w:drawing>
+          <wp:inline distT="0" distB="0" distL="0" distR="0" wp14:anchorId="2F086D24" wp14:editId="714FC1A9">
+            <wp:extent cx="1915160" cy="975978"/>
+            <wp:effectExtent l="0" t="0" r="0" b="0"/>
+            <wp:docPr id="9" name="Picture 9"/>
+            <wp:cNvGraphicFramePr>
+              <a:graphicFrameLocks xmlns:a="http://schemas.openxmlformats.org/drawingml/2006/main" noChangeAspect="1"/>
+            </wp:cNvGraphicFramePr>
+            <a:graphic xmlns:a="http://schemas.openxmlformats.org/drawingml/2006/main">
+              <a:graphicData uri="http://schemas.openxmlformats.org/drawingml/2006/picture">
+                <pic:pic xmlns:pic="http://schemas.openxmlformats.org/drawingml/2006/picture">
+                  <pic:nvPicPr>
+                    <pic:cNvPr id="0" name=""/>
+                    <pic:cNvPicPr/>
+                  </pic:nvPicPr>
+                  <pic:blipFill>
+                    <a:blip r:embed="rId10"/>
+                    <a:stretch>
+                      <a:fillRect/>
+                    </a:stretch>
+                  </pic:blipFill>
+                  <pic:spPr>
+                    <a:xfrm>
+                      <a:off x="0" y="0"/>
+                      <a:ext cx="1915160" cy="975978"/>
+                    </a:xfrm>
+                    <a:prstGeom prst="rect">
+                      <a:avLst/>
+                    </a:prstGeom>
+                  </pic:spPr>
+                </pic:pic>
+              </a:graphicData>
+            </a:graphic>
+          </wp:inline>
+        </w:drawing>
+      </w:r>
+    </w:p>
+    <w:p>
+      <w:pPr>
+        <w:pStyle w:val="NoSpacing"/>
+      </w:pPr>
+      <w:r>
+        <w:drawing>
+          <wp:inline distT="0" distB="0" distL="0" distR="0" wp14:anchorId="0A8964C1" wp14:editId="53EAE9FF">
+            <wp:extent cx="1915160" cy="801462"/>
+            <wp:effectExtent l="0" t="0" r="8890" b="0"/>
+            <wp:docPr id="5" name="Picture 5"/>
+            <wp:cNvGraphicFramePr>
+              <a:graphicFrameLocks xmlns:a="http://schemas.openxmlformats.org/drawingml/2006/main" noChangeAspect="1"/>
+            </wp:cNvGraphicFramePr>
+            <a:graphic xmlns:a="http://schemas.openxmlformats.org/drawingml/2006/main">
+              <a:graphicData uri="http://schemas.openxmlformats.org/drawingml/2006/picture">
+                <pic:pic xmlns:pic="http://schemas.openxmlformats.org/drawingml/2006/picture">
+                  <pic:nvPicPr>
+                    <pic:cNvPr id="0" name=""/>
+                    <pic:cNvPicPr/>
+                  </pic:nvPicPr>
+                  <pic:blipFill>
+                    <a:blip r:embed="rId11"/>
+                    <a:stretch>
+                      <a:fillRect/>
+                    </a:stretch>
+                  </pic:blipFill>
+                  <pic:spPr>
+                    <a:xfrm>
+                      <a:off x="0" y="0"/>
+                      <a:ext cx="1915160" cy="801462"/>
+                    </a:xfrm>
+                    <a:prstGeom prst="rect">
+                      <a:avLst/>
+                    </a:prstGeom>
+                  </pic:spPr>
+                </pic:pic>
+              </a:graphicData>
+            </a:graphic>
+          </wp:inline>
+        </w:drawing>
+      </w:r>
+    </w:p>
+    <w:p>
+      <w:pPr>
+        <w:pStyle w:val="NoSpacing"/>
+      </w:pPr>
+    </w:p>
+    <w:p>
+      <w:pPr>
+        <w:pStyle w:val="NoSpacing"/>
+      </w:pPr>
+      <w:proofErr w:type="gramStart"/>
+      <w:r>
+        <w:rPr>
+          <w:highlight w:val="yellow"/>
+        </w:rPr>
+        <w:t>Positive Definite</w:t>
+      </w:r>
+      <w:r>
+        <w:t>.</w:t>
+      </w:r>
+      <w:proofErr w:type="gramEnd"/>
+      <w:r>
+        <w:t xml:space="preserve"> </w:t>
+      </w:r>
+      <w:proofErr w:type="gramStart"/>
+      <w:r>
+        <w:t>Analogous to fin</w:t>
+      </w:r>
+      <w:r>
+        <w:t>ding if a number is greater &gt;</w:t>
+      </w:r>
+      <w:r>
+        <w:t xml:space="preserve"> zero</w:t>
+      </w:r>
+      <w:r>
+        <w:t>.</w:t>
+      </w:r>
+      <w:proofErr w:type="gramEnd"/>
+      <w:r>
+        <w:t xml:space="preserve"> But how can we declare if a matrix is ‘positive’?</w:t>
+      </w:r>
+      <w:r>
+        <w:t xml:space="preserve"> </w:t>
+      </w:r>
+    </w:p>
+    <w:p>
+      <w:pPr>
+        <w:pStyle w:val="NoSpacing"/>
+      </w:pPr>
+      <w:r>
+        <w:t>Given y=</w:t>
+      </w:r>
+      <w:proofErr w:type="spellStart"/>
+      <w:r>
+        <w:t>Ax</w:t>
+      </w:r>
+      <w:proofErr w:type="spellEnd"/>
+      <w:r>
+        <w:t xml:space="preserve">, a matrix A is PD if the dot product of y and x </w:t>
+      </w:r>
+      <w:r>
+        <w:t xml:space="preserve">is &gt; 0 for all </w:t>
+      </w:r>
+      <w:proofErr w:type="gramStart"/>
+      <w:r>
+        <w:t>x !</w:t>
+      </w:r>
+      <w:proofErr w:type="gramEnd"/>
+      <w:r>
+        <w:t xml:space="preserve">= </w:t>
+      </w:r>
+      <w:r>
+        <w:t>0</w:t>
+      </w:r>
+      <w:r>
+        <w:t>.</w:t>
+      </w:r>
+      <w:r>
+        <w:t xml:space="preserve"> In other words, the transformed vector y is always on the same side as x.</w:t>
+      </w:r>
+      <w:r>
+        <w:t xml:space="preserve"> To check if PD, need to check the </w:t>
+      </w:r>
+      <w:proofErr w:type="spellStart"/>
+      <w:r>
+        <w:t>eiganvalues</w:t>
+      </w:r>
+      <w:proofErr w:type="spellEnd"/>
+      <w:r>
+        <w:t xml:space="preserve"> of a matrix.</w:t>
+      </w:r>
+      <w:r>
+        <w:t xml:space="preserve"> </w:t>
+      </w:r>
+    </w:p>
+    <w:p>
+      <w:pPr>
+        <w:pStyle w:val="NoSpacing"/>
+      </w:pPr>
+    </w:p>
+    <w:p>
+      <w:pPr>
+        <w:pStyle w:val="NoSpacing"/>
+      </w:pPr>
+      <w:r>
+        <w:drawing>
+          <wp:inline distT="0" distB="0" distL="0" distR="0" wp14:anchorId="00C5B37B" wp14:editId="3B831FF2">
+            <wp:extent cx="1915160" cy="908678"/>
+            <wp:effectExtent l="0" t="0" r="0" b="6350"/>
+            <wp:docPr id="10" name="Picture 10"/>
+            <wp:cNvGraphicFramePr>
+              <a:graphicFrameLocks xmlns:a="http://schemas.openxmlformats.org/drawingml/2006/main" noChangeAspect="1"/>
+            </wp:cNvGraphicFramePr>
+            <a:graphic xmlns:a="http://schemas.openxmlformats.org/drawingml/2006/main">
+              <a:graphicData uri="http://schemas.openxmlformats.org/drawingml/2006/picture">
+                <pic:pic xmlns:pic="http://schemas.openxmlformats.org/drawingml/2006/picture">
+                  <pic:nvPicPr>
+                    <pic:cNvPr id="0" name=""/>
+                    <pic:cNvPicPr/>
+                  </pic:nvPicPr>
+                  <pic:blipFill>
+                    <a:blip r:embed="rId12"/>
+                    <a:stretch>
+                      <a:fillRect/>
+                    </a:stretch>
+                  </pic:blipFill>
+                  <pic:spPr>
+                    <a:xfrm>
+                      <a:off x="0" y="0"/>
+                      <a:ext cx="1915160" cy="908678"/>
+                    </a:xfrm>
+                    <a:prstGeom prst="rect">
+                      <a:avLst/>
+                    </a:prstGeom>
+                  </pic:spPr>
+                </pic:pic>
+              </a:graphicData>
+            </a:graphic>
+          </wp:inline>
+        </w:drawing>
+      </w:r>
+    </w:p>
+    <w:p>
+      <w:pPr>
+        <w:pStyle w:val="NoSpacing"/>
+      </w:pPr>
+    </w:p>
+    <w:p>
+      <w:pPr>
+        <w:pStyle w:val="NoSpacing"/>
+      </w:pPr>
+      <w:r>
+        <w:rPr>
+          <w:highlight w:val="yellow"/>
+        </w:rPr>
+        <w:t>Positive Semi-Definite</w:t>
+      </w:r>
+      <w:r>
+        <w:t xml:space="preserve"> if the dot product can equal zero, then at least one transformed vector y exists that is orthogonal to the input vector x.</w:t>
+      </w:r>
+      <w:r>
+        <w:t xml:space="preserve"> </w:t>
+      </w:r>
+      <w:r>
+        <w:t>Given y=</w:t>
+      </w:r>
+      <w:proofErr w:type="spellStart"/>
+      <w:r>
+        <w:t>Ax</w:t>
+      </w:r>
+      <w:proofErr w:type="spellEnd"/>
+      <w:r>
+        <w:t>, a matrix A is PD if the dot product of y and x is &gt;</w:t>
+      </w:r>
+      <w:r>
+        <w:t>=</w:t>
+      </w:r>
+      <w:r>
+        <w:t xml:space="preserve"> 0 for all </w:t>
+      </w:r>
+      <w:proofErr w:type="gramStart"/>
+      <w:r>
+        <w:t>x !</w:t>
+      </w:r>
+      <w:proofErr w:type="gramEnd"/>
+      <w:r>
+        <w:t>= 0</w:t>
+      </w:r>
+    </w:p>
+    <w:p>
+      <w:pPr>
+        <w:pStyle w:val="NoSpacing"/>
+      </w:pPr>
+    </w:p>
+    <w:p>
+      <w:pPr>
+        <w:pStyle w:val="NoSpacing"/>
+      </w:pPr>
+      <w:r>
+        <w:t xml:space="preserve">PSD </w:t>
+      </w:r>
+      <w:proofErr w:type="spellStart"/>
+      <w:r>
+        <w:t>iff</w:t>
+      </w:r>
+      <w:proofErr w:type="spellEnd"/>
+      <w:r>
+        <w:t xml:space="preserve"> eigenvalues &gt;= 0.</w:t>
+      </w:r>
+      <w:r>
+        <w:t xml:space="preserve"> </w:t>
+      </w:r>
+    </w:p>
+    <w:p>
+      <w:pPr>
+        <w:pStyle w:val="NoSpacing"/>
         <w:numPr>
           <w:ilvl w:val="0"/>
-          <w:numId w:val="1"/>
+          <w:numId w:val="2"/>
         </w:numPr>
-        <w:rPr>
-          <w:szCs w:val="16"/>
-        </w:rPr>
-      </w:pPr>
-      <w:r>
-        <w:rPr>
-          <w:szCs w:val="16"/>
-        </w:rPr>
-        <w:t>Inner product = dot product. Result is scalar</w:t>
-      </w:r>
-    </w:p>
-    <w:p>
-      <w:pPr>
-        <w:pStyle w:val="ListParagraph"/>
-        <w:numPr>
-          <w:ilvl w:val="0"/>
-          <w:numId w:val="1"/>
-        </w:numPr>
-        <w:rPr>
-          <w:szCs w:val="16"/>
-        </w:rPr>
-      </w:pPr>
-      <w:r>
-        <w:rPr>
-          <w:szCs w:val="16"/>
-        </w:rPr>
-        <w:t xml:space="preserve">Outer product </w:t>
-      </w:r>
-      <w:r>
-        <w:rPr>
-          <w:szCs w:val="16"/>
-        </w:rPr>
-        <w:t xml:space="preserve">results in matrix. Why is it useful? </w:t>
-      </w:r>
-    </w:p>
-    <w:p>
-      <w:pPr>
-        <w:pStyle w:val="NoSpacing"/>
-      </w:pPr>
-      <w:r>
-        <w:t>Matrix-vector multiplication</w:t>
-      </w:r>
-    </w:p>
-    <w:p>
-      <w:r>
-        <w:t>A</w:t>
-      </w:r>
-      <w:r>
-        <w:t xml:space="preserve"> (m x n</w:t>
-      </w:r>
+      </w:pPr>
+      <w:r>
+        <w:t>Funky properties of PSDs, they have a ‘square root’</w:t>
+      </w:r>
+      <w:r>
+        <w:t xml:space="preserve"> C.</w:t>
+      </w:r>
+      <w:r>
+        <w:t xml:space="preserve"> Analogous to positive scalar numbers.</w:t>
+      </w:r>
+      <w:bookmarkStart w:id="0" w:name="_GoBack"/>
+      <w:bookmarkEnd w:id="0"/>
+    </w:p>
+    <w:p>
+      <w:pPr>
+        <w:pStyle w:val="NoSpacing"/>
+      </w:pPr>
+      <w:r>
+        <w:drawing>
+          <wp:inline distT="0" distB="0" distL="0" distR="0" wp14:anchorId="306D4B7A" wp14:editId="6BF54DFA">
+            <wp:extent cx="1915160" cy="1013405"/>
+            <wp:effectExtent l="0" t="0" r="0" b="0"/>
+            <wp:docPr id="11" name="Picture 11"/>
+            <wp:cNvGraphicFramePr>
+              <a:graphicFrameLocks xmlns:a="http://schemas.openxmlformats.org/drawingml/2006/main" noChangeAspect="1"/>
+            </wp:cNvGraphicFramePr>
+            <a:graphic xmlns:a="http://schemas.openxmlformats.org/drawingml/2006/main">
+              <a:graphicData uri="http://schemas.openxmlformats.org/drawingml/2006/picture">
+                <pic:pic xmlns:pic="http://schemas.openxmlformats.org/drawingml/2006/picture">
+                  <pic:nvPicPr>
+                    <pic:cNvPr id="0" name=""/>
+                    <pic:cNvPicPr/>
+                  </pic:nvPicPr>
+                  <pic:blipFill>
+                    <a:blip r:embed="rId13"/>
+                    <a:stretch>
+                      <a:fillRect/>
+                    </a:stretch>
+                  </pic:blipFill>
+                  <pic:spPr>
+                    <a:xfrm>
+                      <a:off x="0" y="0"/>
+                      <a:ext cx="1915160" cy="1013405"/>
+                    </a:xfrm>
+                    <a:prstGeom prst="rect">
+                      <a:avLst/>
+                    </a:prstGeom>
+                  </pic:spPr>
+                </pic:pic>
+              </a:graphicData>
+            </a:graphic>
+          </wp:inline>
+        </w:drawing>
+      </w:r>
+    </w:p>
+    <w:p>
+      <w:pPr>
+        <w:pStyle w:val="NoSpacing"/>
+      </w:pPr>
+    </w:p>
+    <w:p>
+      <w:pPr>
+        <w:pStyle w:val="NoSpacing"/>
+      </w:pPr>
+      <w:r>
+        <w:t>PSD programming was the hottest thing in mathematical programming in the 90s.</w:t>
+      </w:r>
+      <w:r>
+        <w:t xml:space="preserve"> It’s a special case of convex programming.</w:t>
+      </w:r>
+    </w:p>
+    <w:p>
+      <w:pPr>
+        <w:pStyle w:val="NoSpacing"/>
+      </w:pPr>
+    </w:p>
+    <w:p>
+      <w:pPr>
+        <w:pStyle w:val="NoSpacing"/>
+      </w:pPr>
+      <w:proofErr w:type="spellStart"/>
       <w:proofErr w:type="gramStart"/>
       <w:r>
-        <w:t xml:space="preserve">)  </w:t>
-      </w:r>
-      <w:r>
-        <w:t>x</w:t>
+        <w:rPr>
+          <w:highlight w:val="yellow"/>
+        </w:rPr>
+        <w:lastRenderedPageBreak/>
+        <w:t>Lyapunov</w:t>
+      </w:r>
+      <w:proofErr w:type="spellEnd"/>
+      <w:r>
+        <w:rPr>
+          <w:highlight w:val="yellow"/>
+        </w:rPr>
+        <w:t xml:space="preserve"> function</w:t>
+      </w:r>
+      <w:r>
+        <w:t>.</w:t>
       </w:r>
       <w:proofErr w:type="gramEnd"/>
       <w:r>
-        <w:t>(n x 1) = vector (m x1)</w:t>
-      </w:r>
-    </w:p>
-    <w:p>
-      <w:pPr>
-        <w:pStyle w:val="NoSpacing"/>
-      </w:pPr>
-      <w:r>
-        <w:t>Matrix-matrix multiplication</w:t>
-      </w:r>
-    </w:p>
-    <w:p>
-      <w:r>
-        <w:t xml:space="preserve">A (m </w:t>
-      </w:r>
+        <w:t xml:space="preserve"> A linear dynamical system is </w:t>
+      </w:r>
+      <w:r>
+        <w:rPr>
+          <w:b/>
+          <w:u w:val="single"/>
+        </w:rPr>
+        <w:t>asymptotically</w:t>
+      </w:r>
+      <w:r>
+        <w:rPr>
+          <w:b/>
+          <w:u w:val="single"/>
+        </w:rPr>
+        <w:t xml:space="preserve"> stable</w:t>
+      </w:r>
+      <w:r>
+        <w:t xml:space="preserve"> </w:t>
+      </w:r>
+      <w:proofErr w:type="spellStart"/>
+      <w:r>
+        <w:t>iff</w:t>
+      </w:r>
+      <w:proofErr w:type="spellEnd"/>
+      <w:r>
+        <w:t xml:space="preserve"> there exists a </w:t>
+      </w:r>
+      <w:proofErr w:type="spellStart"/>
+      <w:r>
+        <w:t>lyapunov</w:t>
+      </w:r>
+      <w:proofErr w:type="spellEnd"/>
+      <w:r>
+        <w:t xml:space="preserve"> function!</w:t>
+      </w:r>
+    </w:p>
+    <w:p>
+      <w:pPr>
+        <w:pStyle w:val="NoSpacing"/>
+      </w:pPr>
+    </w:p>
+    <w:p>
+      <w:pPr>
+        <w:pStyle w:val="NoSpacing"/>
+      </w:pPr>
       <w:proofErr w:type="gramStart"/>
       <w:r>
-        <w:t>x  n</w:t>
+        <w:rPr>
+          <w:highlight w:val="yellow"/>
+        </w:rPr>
+        <w:t>NP-Hard</w:t>
+      </w:r>
+      <w:r>
+        <w:t>.</w:t>
       </w:r>
       <w:proofErr w:type="gramEnd"/>
       <w:r>
-        <w:t>)  x B (n x p) = C (m x p)</w:t>
+        <w:t xml:space="preserve"> No </w:t>
+      </w:r>
+      <w:proofErr w:type="spellStart"/>
+      <w:r>
+        <w:t>algo</w:t>
+      </w:r>
+      <w:proofErr w:type="spellEnd"/>
+      <w:r>
+        <w:t xml:space="preserve"> can solve efficiently.</w:t>
       </w:r>
     </w:p>
     <w:p>
@@ -141,7 +638,7 @@
           <w:b/>
           <w:highlight w:val="yellow"/>
         </w:rPr>
-        <w:t>Symmetric</w:t>
+        <w:t>Matrix trace</w:t>
       </w:r>
       <w:r>
         <w:rPr>
@@ -150,45 +647,7 @@
         <w:t xml:space="preserve"> </w:t>
       </w:r>
       <w:r>
-        <w:t>A</w:t>
-      </w:r>
-      <w:r>
-        <w:rPr>
-          <w:vertAlign w:val="superscript"/>
-        </w:rPr>
-        <w:t xml:space="preserve">T </w:t>
-      </w:r>
-      <w:r>
-        <w:t>=A has important properties: their Eigen values are real and their eigenvectors are orthogonal</w:t>
-      </w:r>
-    </w:p>
-    <w:p>
-      <w:pPr>
-        <w:pStyle w:val="NoSpacing"/>
-      </w:pPr>
-    </w:p>
-    <w:p>
-      <w:pPr>
-        <w:pStyle w:val="NoSpacing"/>
-      </w:pPr>
-      <w:r>
-        <w:rPr>
-          <w:b/>
-          <w:highlight w:val="yellow"/>
-        </w:rPr>
-        <w:t>Matrix trace</w:t>
-      </w:r>
-      <w:r>
-        <w:rPr>
-          <w:b/>
-        </w:rPr>
-        <w:t xml:space="preserve"> </w:t>
-      </w:r>
-      <w:r>
-        <w:t>Sum of all elements in the diagonal of matrix</w:t>
-      </w:r>
-      <w:r>
-        <w:t xml:space="preserve">. </w:t>
+        <w:t xml:space="preserve">Sum of all elements in the diagonal of matrix. </w:t>
       </w:r>
       <w:proofErr w:type="gramStart"/>
       <w:r>
@@ -200,16 +659,13 @@
       </w:r>
       <w:proofErr w:type="spellEnd"/>
       <w:r>
-        <w:t xml:space="preserve"> matrix</w:t>
-      </w:r>
-      <w:r>
-        <w:t>.</w:t>
+        <w:t xml:space="preserve"> matrix.</w:t>
       </w:r>
       <w:proofErr w:type="gramEnd"/>
       <w:r>
         <w:t xml:space="preserve"> It is used to </w:t>
       </w:r>
-      <w:hyperlink r:id="rId9" w:history="1">
+      <w:hyperlink r:id="rId14" w:history="1">
         <w:r>
           <w:rPr>
             <w:rStyle w:val="Hyperlink"/>
@@ -218,10 +674,7 @@
         </w:r>
       </w:hyperlink>
       <w:r>
-        <w:t xml:space="preserve"> of any linear </w:t>
-      </w:r>
-      <w:r>
-        <w:t xml:space="preserve">machine learning model </w:t>
+        <w:t xml:space="preserve"> of any linear machine learning model </w:t>
       </w:r>
       <w:r>
         <w:rPr>
@@ -230,7 +683,7 @@
           <w:lang w:eastAsia="en-AU"/>
         </w:rPr>
         <w:drawing>
-          <wp:inline distT="0" distB="0" distL="0" distR="0" wp14:anchorId="55396AC8" wp14:editId="16C2583F">
+          <wp:inline distT="0" distB="0" distL="0" distR="0" wp14:anchorId="55E58CB4" wp14:editId="6253B3E0">
             <wp:extent cx="590550" cy="125149"/>
             <wp:effectExtent l="0" t="0" r="0" b="8255"/>
             <wp:docPr id="70" name="Picture 70"/>
@@ -245,7 +698,7 @@
                     <pic:cNvPicPr/>
                   </pic:nvPicPr>
                   <pic:blipFill rotWithShape="1">
-                    <a:blip r:embed="rId10"/>
+                    <a:blip r:embed="rId15"/>
                     <a:srcRect l="66327" t="46178" b="-1"/>
                     <a:stretch/>
                   </pic:blipFill>
@@ -276,21 +729,606 @@
     <w:p>
       <w:pPr>
         <w:pStyle w:val="NoSpacing"/>
+      </w:pPr>
+    </w:p>
+    <w:p>
+      <w:pPr>
+        <w:pStyle w:val="NoSpacing"/>
+      </w:pPr>
+      <w:r>
+        <w:rPr>
+          <w:highlight w:val="yellow"/>
+        </w:rPr>
+        <w:t>Determinant</w:t>
+      </w:r>
+      <w:r>
+        <w:t xml:space="preserve">: </w:t>
+      </w:r>
+      <w:r>
+        <w:t xml:space="preserve">Area. </w:t>
+      </w:r>
+      <w:proofErr w:type="gramStart"/>
+      <w:r>
+        <w:t>properties</w:t>
+      </w:r>
+      <w:proofErr w:type="gramEnd"/>
+    </w:p>
+    <w:p>
+      <w:pPr>
+        <w:pStyle w:val="NoSpacing"/>
+        <w:numPr>
+          <w:ilvl w:val="0"/>
+          <w:numId w:val="2"/>
+        </w:numPr>
+      </w:pPr>
+      <w:proofErr w:type="gramStart"/>
+      <w:r>
+        <w:t>determinant !</w:t>
+      </w:r>
+      <w:proofErr w:type="gramEnd"/>
+      <w:r>
+        <w:t>=0 then there exists an inverse matrix.</w:t>
+      </w:r>
+    </w:p>
+    <w:p>
+      <w:pPr>
+        <w:pStyle w:val="NoSpacing"/>
+        <w:numPr>
+          <w:ilvl w:val="0"/>
+          <w:numId w:val="2"/>
+        </w:numPr>
+      </w:pPr>
+      <w:r>
+        <w:t>If determinant = 0.</w:t>
+      </w:r>
+    </w:p>
+    <w:p>
+      <w:pPr>
+        <w:pStyle w:val="NoSpacing"/>
+      </w:pPr>
+    </w:p>
+    <w:p>
+      <w:pPr>
+        <w:pStyle w:val="NoSpacing"/>
+      </w:pPr>
+      <w:proofErr w:type="gramStart"/>
+      <w:r>
+        <w:rPr>
+          <w:highlight w:val="yellow"/>
+        </w:rPr>
+        <w:t>Rank</w:t>
+      </w:r>
+      <w:r>
+        <w:t>.</w:t>
+      </w:r>
+      <w:proofErr w:type="gramEnd"/>
+      <w:r>
+        <w:t xml:space="preserve"> </w:t>
+      </w:r>
+      <w:proofErr w:type="gramStart"/>
+      <w:r>
+        <w:t>Means the number of dimensions in the output.</w:t>
+      </w:r>
+      <w:proofErr w:type="gramEnd"/>
+      <w:r>
+        <w:t xml:space="preserve"> Also called the column space because it’s where the basis vectors land.</w:t>
+      </w:r>
+      <w:r>
+        <w:t xml:space="preserve"> The span of the column</w:t>
+      </w:r>
+      <w:r>
+        <w:t xml:space="preserve"> </w:t>
+      </w:r>
+      <w:r>
+        <w:t>= the column space.</w:t>
+      </w:r>
+    </w:p>
+    <w:p>
+      <w:pPr>
+        <w:pStyle w:val="NoSpacing"/>
+      </w:pPr>
+      <w:r>
+        <w:drawing>
+          <wp:inline distT="0" distB="0" distL="0" distR="0" wp14:anchorId="187348ED" wp14:editId="28908247">
+            <wp:extent cx="1915160" cy="900084"/>
+            <wp:effectExtent l="0" t="0" r="8890" b="0"/>
+            <wp:docPr id="12" name="Picture 12"/>
+            <wp:cNvGraphicFramePr>
+              <a:graphicFrameLocks xmlns:a="http://schemas.openxmlformats.org/drawingml/2006/main" noChangeAspect="1"/>
+            </wp:cNvGraphicFramePr>
+            <a:graphic xmlns:a="http://schemas.openxmlformats.org/drawingml/2006/main">
+              <a:graphicData uri="http://schemas.openxmlformats.org/drawingml/2006/picture">
+                <pic:pic xmlns:pic="http://schemas.openxmlformats.org/drawingml/2006/picture">
+                  <pic:nvPicPr>
+                    <pic:cNvPr id="0" name=""/>
+                    <pic:cNvPicPr/>
+                  </pic:nvPicPr>
+                  <pic:blipFill>
+                    <a:blip r:embed="rId16"/>
+                    <a:stretch>
+                      <a:fillRect/>
+                    </a:stretch>
+                  </pic:blipFill>
+                  <pic:spPr>
+                    <a:xfrm>
+                      <a:off x="0" y="0"/>
+                      <a:ext cx="1915160" cy="900084"/>
+                    </a:xfrm>
+                    <a:prstGeom prst="rect">
+                      <a:avLst/>
+                    </a:prstGeom>
+                  </pic:spPr>
+                </pic:pic>
+              </a:graphicData>
+            </a:graphic>
+          </wp:inline>
+        </w:drawing>
+      </w:r>
+    </w:p>
+    <w:p>
+      <w:pPr>
+        <w:pStyle w:val="NoSpacing"/>
+        <w:ind w:left="360"/>
+      </w:pPr>
+    </w:p>
+    <w:p>
+      <w:pPr>
+        <w:ind w:left="720" w:hanging="720"/>
+        <w:rPr>
+          <w:szCs w:val="16"/>
+          <w:highlight w:val="yellow"/>
+        </w:rPr>
+      </w:pPr>
+      <w:proofErr w:type="gramStart"/>
+      <w:r>
+        <w:rPr>
+          <w:szCs w:val="16"/>
+          <w:highlight w:val="yellow"/>
+        </w:rPr>
+        <w:t>Null-space.</w:t>
+      </w:r>
+      <w:proofErr w:type="gramEnd"/>
+      <w:r>
+        <w:rPr>
+          <w:szCs w:val="16"/>
+          <w:highlight w:val="yellow"/>
+        </w:rPr>
+        <w:t xml:space="preserve"> </w:t>
+      </w:r>
+      <w:proofErr w:type="gramStart"/>
+      <w:r>
+        <w:rPr>
+          <w:szCs w:val="16"/>
+        </w:rPr>
+        <w:t>The space of all vectors that land</w:t>
+      </w:r>
+      <w:r>
+        <w:rPr>
+          <w:szCs w:val="16"/>
+        </w:rPr>
+        <w:t xml:space="preserve"> on </w:t>
+      </w:r>
+      <w:r>
+        <w:rPr>
+          <w:szCs w:val="16"/>
+        </w:rPr>
+        <w:t>zero-vector.</w:t>
+      </w:r>
+      <w:proofErr w:type="gramEnd"/>
+      <w:r>
+        <w:rPr>
+          <w:szCs w:val="16"/>
+        </w:rPr>
+        <w:t xml:space="preserve"> Full rank matrix only has one solution: the origin, rank deficient matrix </w:t>
+      </w:r>
+      <w:proofErr w:type="gramStart"/>
+      <w:r>
+        <w:rPr>
+          <w:szCs w:val="16"/>
+        </w:rPr>
+        <w:t xml:space="preserve">have </w:t>
+      </w:r>
+      <w:r>
+        <w:rPr>
+          <w:szCs w:val="16"/>
+        </w:rPr>
+        <w:t xml:space="preserve"> </w:t>
+      </w:r>
+      <w:r>
+        <w:rPr>
+          <w:szCs w:val="16"/>
+        </w:rPr>
+        <w:t>lots</w:t>
+      </w:r>
+      <w:proofErr w:type="gramEnd"/>
+      <w:r>
+        <w:rPr>
+          <w:szCs w:val="16"/>
+        </w:rPr>
+        <w:t xml:space="preserve"> of vectors that land on zero.</w:t>
+      </w:r>
+    </w:p>
+    <w:p>
+      <w:pPr>
+        <w:rPr>
+          <w:szCs w:val="16"/>
+        </w:rPr>
+      </w:pPr>
+      <w:r>
+        <w:rPr>
+          <w:szCs w:val="16"/>
+          <w:highlight w:val="yellow"/>
+        </w:rPr>
+        <w:t>Inverse matrix</w:t>
+      </w:r>
+      <w:r>
+        <w:rPr>
+          <w:szCs w:val="16"/>
+        </w:rPr>
+        <w:t>: reverse a transformation to find the original vector.</w:t>
+      </w:r>
+    </w:p>
+    <w:p>
+      <w:pPr>
+        <w:pBdr>
+          <w:bottom w:val="single" w:sz="4" w:space="1" w:color="auto"/>
+        </w:pBdr>
+        <w:rPr>
+          <w:b/>
+          <w:szCs w:val="16"/>
+        </w:rPr>
+      </w:pPr>
+      <w:r>
+        <w:rPr>
+          <w:b/>
+          <w:szCs w:val="16"/>
+        </w:rPr>
+        <w:t xml:space="preserve">Operations </w:t>
+      </w:r>
+    </w:p>
+    <w:p>
+      <w:pPr>
+        <w:pStyle w:val="NoSpacing"/>
+      </w:pPr>
+      <w:r>
+        <w:t xml:space="preserve">Three types of multiplications </w:t>
+      </w:r>
+    </w:p>
+    <w:p>
+      <w:pPr>
+        <w:pStyle w:val="NoSpacing"/>
+      </w:pPr>
+      <w:r>
+        <w:t>Vector-vector multiplication</w:t>
+      </w:r>
+    </w:p>
+    <w:p>
+      <w:pPr>
+        <w:pStyle w:val="ListParagraph"/>
+        <w:numPr>
+          <w:ilvl w:val="0"/>
+          <w:numId w:val="1"/>
+        </w:numPr>
+        <w:rPr>
+          <w:szCs w:val="16"/>
+        </w:rPr>
+      </w:pPr>
+      <w:r>
+        <w:rPr>
+          <w:szCs w:val="16"/>
+        </w:rPr>
+        <w:t>Inner product = dot product. Result is scalar</w:t>
+      </w:r>
+    </w:p>
+    <w:p>
+      <w:pPr>
+        <w:pStyle w:val="ListParagraph"/>
+        <w:numPr>
+          <w:ilvl w:val="0"/>
+          <w:numId w:val="1"/>
+        </w:numPr>
+        <w:rPr>
+          <w:szCs w:val="16"/>
+        </w:rPr>
+      </w:pPr>
+      <w:r>
+        <w:rPr>
+          <w:szCs w:val="16"/>
+        </w:rPr>
+        <w:t xml:space="preserve">Outer product results in matrix. Why is it useful? </w:t>
+      </w:r>
+    </w:p>
+    <w:p>
+      <w:pPr>
+        <w:pStyle w:val="NoSpacing"/>
+      </w:pPr>
+      <w:r>
+        <w:t>Matrix-vector multiplication</w:t>
+      </w:r>
+    </w:p>
+    <w:p>
+      <w:r>
+        <w:t>A</w:t>
+      </w:r>
+      <w:r>
+        <w:t xml:space="preserve"> (m x n</w:t>
+      </w:r>
+      <w:proofErr w:type="gramStart"/>
+      <w:r>
+        <w:t xml:space="preserve">)  </w:t>
+      </w:r>
+      <w:r>
+        <w:t>x</w:t>
+      </w:r>
+      <w:proofErr w:type="gramEnd"/>
+      <w:r>
+        <w:t>(n x 1) = vector (m x1)</w:t>
+      </w:r>
+    </w:p>
+    <w:p>
+      <w:pPr>
+        <w:pStyle w:val="NoSpacing"/>
+      </w:pPr>
+      <w:r>
+        <w:t>Matrix-matrix multiplication</w:t>
+      </w:r>
+    </w:p>
+    <w:p>
+      <w:r>
+        <w:t xml:space="preserve">A (m </w:t>
+      </w:r>
+      <w:proofErr w:type="gramStart"/>
+      <w:r>
+        <w:t>x  n</w:t>
+      </w:r>
+      <w:proofErr w:type="gramEnd"/>
+      <w:r>
+        <w:t>)  x B (n x p) = C (m x p)</w:t>
+      </w:r>
+    </w:p>
+    <w:p>
+      <w:r>
+        <w:rPr>
+          <w:highlight w:val="yellow"/>
+        </w:rPr>
+        <w:t>Projection is not the same as dot product</w:t>
+      </w:r>
+      <w:r>
+        <w:t>. It’s the component of a vector.</w:t>
+      </w:r>
+      <w:r>
+        <w:drawing>
+          <wp:inline distT="0" distB="0" distL="0" distR="0" wp14:anchorId="3CBD54AD" wp14:editId="4666370E">
+            <wp:extent cx="1915160" cy="1352070"/>
+            <wp:effectExtent l="0" t="0" r="8890" b="635"/>
+            <wp:docPr id="8" name="Picture 8"/>
+            <wp:cNvGraphicFramePr>
+              <a:graphicFrameLocks xmlns:a="http://schemas.openxmlformats.org/drawingml/2006/main" noChangeAspect="1"/>
+            </wp:cNvGraphicFramePr>
+            <a:graphic xmlns:a="http://schemas.openxmlformats.org/drawingml/2006/main">
+              <a:graphicData uri="http://schemas.openxmlformats.org/drawingml/2006/picture">
+                <pic:pic xmlns:pic="http://schemas.openxmlformats.org/drawingml/2006/picture">
+                  <pic:nvPicPr>
+                    <pic:cNvPr id="0" name=""/>
+                    <pic:cNvPicPr/>
+                  </pic:nvPicPr>
+                  <pic:blipFill>
+                    <a:blip r:embed="rId17"/>
+                    <a:stretch>
+                      <a:fillRect/>
+                    </a:stretch>
+                  </pic:blipFill>
+                  <pic:spPr>
+                    <a:xfrm>
+                      <a:off x="0" y="0"/>
+                      <a:ext cx="1915160" cy="1352070"/>
+                    </a:xfrm>
+                    <a:prstGeom prst="rect">
+                      <a:avLst/>
+                    </a:prstGeom>
+                  </pic:spPr>
+                </pic:pic>
+              </a:graphicData>
+            </a:graphic>
+          </wp:inline>
+        </w:drawing>
+      </w:r>
+    </w:p>
+    <w:p>
+      <w:pPr>
+        <w:pStyle w:val="NoSpacing"/>
+      </w:pPr>
+    </w:p>
+    <w:p>
+      <w:pPr>
+        <w:pBdr>
+          <w:bottom w:val="single" w:sz="4" w:space="1" w:color="auto"/>
+        </w:pBdr>
+        <w:rPr>
+          <w:b/>
+          <w:szCs w:val="16"/>
+        </w:rPr>
+      </w:pPr>
+      <w:r>
+        <w:rPr>
+          <w:b/>
+          <w:szCs w:val="16"/>
+        </w:rPr>
+        <w:t>Calculus</w:t>
+      </w:r>
+    </w:p>
+    <w:p>
+      <w:pPr>
+        <w:pStyle w:val="NoSpacing"/>
+      </w:pPr>
+      <w:r>
+        <w:t>Chain rule</w:t>
+      </w:r>
+      <w:r>
+        <w:t xml:space="preserve"> </w:t>
+      </w:r>
+    </w:p>
+    <w:p>
+      <w:r>
+        <w:rPr>
+          <w:noProof/>
+          <w:lang w:eastAsia="en-AU"/>
+        </w:rPr>
+        <w:drawing>
+          <wp:inline distT="0" distB="0" distL="0" distR="0" wp14:anchorId="2A604590" wp14:editId="64D1DF76">
+            <wp:extent cx="1915160" cy="319603"/>
+            <wp:effectExtent l="0" t="0" r="0" b="4445"/>
+            <wp:docPr id="1" name="Picture 1"/>
+            <wp:cNvGraphicFramePr>
+              <a:graphicFrameLocks xmlns:a="http://schemas.openxmlformats.org/drawingml/2006/main" noChangeAspect="1"/>
+            </wp:cNvGraphicFramePr>
+            <a:graphic xmlns:a="http://schemas.openxmlformats.org/drawingml/2006/main">
+              <a:graphicData uri="http://schemas.openxmlformats.org/drawingml/2006/picture">
+                <pic:pic xmlns:pic="http://schemas.openxmlformats.org/drawingml/2006/picture">
+                  <pic:nvPicPr>
+                    <pic:cNvPr id="0" name=""/>
+                    <pic:cNvPicPr/>
+                  </pic:nvPicPr>
+                  <pic:blipFill>
+                    <a:blip r:embed="rId18"/>
+                    <a:stretch>
+                      <a:fillRect/>
+                    </a:stretch>
+                  </pic:blipFill>
+                  <pic:spPr>
+                    <a:xfrm>
+                      <a:off x="0" y="0"/>
+                      <a:ext cx="1915160" cy="319603"/>
+                    </a:xfrm>
+                    <a:prstGeom prst="rect">
+                      <a:avLst/>
+                    </a:prstGeom>
+                  </pic:spPr>
+                </pic:pic>
+              </a:graphicData>
+            </a:graphic>
+          </wp:inline>
+        </w:drawing>
+      </w:r>
+    </w:p>
+    <w:p>
+      <w:pPr>
+        <w:pStyle w:val="NoSpacing"/>
+        <w:rPr>
+          <w:b/>
+        </w:rPr>
+      </w:pPr>
+      <w:r>
         <w:rPr>
           <w:b/>
           <w:highlight w:val="yellow"/>
         </w:rPr>
-      </w:pPr>
-    </w:p>
-    <w:p>
-      <w:pPr>
-        <w:pStyle w:val="NoSpacing"/>
-      </w:pPr>
+        <w:lastRenderedPageBreak/>
+        <w:t>Chain rule in</w:t>
+      </w:r>
       <w:r>
         <w:rPr>
           <w:b/>
           <w:highlight w:val="yellow"/>
         </w:rPr>
+        <w:t xml:space="preserve"> vector form</w:t>
+      </w:r>
+      <w:r>
+        <w:rPr>
+          <w:rStyle w:val="FootnoteReference"/>
+          <w:b/>
+          <w:highlight w:val="yellow"/>
+        </w:rPr>
+        <w:footnoteReference w:id="1"/>
+      </w:r>
+    </w:p>
+    <w:p>
+      <w:pPr>
+        <w:pStyle w:val="NoSpacing"/>
+      </w:pPr>
+      <w:r>
+        <w:t>Dot product between gradient of v and vector derivative v</w:t>
+      </w:r>
+      <w:r>
+        <w:t>. Interpret as the directional derivative</w:t>
+      </w:r>
+    </w:p>
+    <w:p>
+      <w:pPr>
+        <w:pStyle w:val="NoSpacing"/>
+        <w:rPr>
+          <w:b/>
+        </w:rPr>
+      </w:pPr>
+      <w:r>
+        <w:rPr>
+          <w:b/>
+          <w:noProof/>
+          <w:lang w:eastAsia="en-AU"/>
+        </w:rPr>
+        <w:drawing>
+          <wp:inline distT="0" distB="0" distL="0" distR="0" wp14:anchorId="7DC3D3FB" wp14:editId="5CA849DB">
+            <wp:extent cx="1915160" cy="463112"/>
+            <wp:effectExtent l="0" t="0" r="0" b="0"/>
+            <wp:docPr id="2" name="Picture 2"/>
+            <wp:cNvGraphicFramePr>
+              <a:graphicFrameLocks xmlns:a="http://schemas.openxmlformats.org/drawingml/2006/main" noChangeAspect="1"/>
+            </wp:cNvGraphicFramePr>
+            <a:graphic xmlns:a="http://schemas.openxmlformats.org/drawingml/2006/main">
+              <a:graphicData uri="http://schemas.openxmlformats.org/drawingml/2006/picture">
+                <pic:pic xmlns:pic="http://schemas.openxmlformats.org/drawingml/2006/picture">
+                  <pic:nvPicPr>
+                    <pic:cNvPr id="0" name=""/>
+                    <pic:cNvPicPr/>
+                  </pic:nvPicPr>
+                  <pic:blipFill>
+                    <a:blip r:embed="rId19"/>
+                    <a:stretch>
+                      <a:fillRect/>
+                    </a:stretch>
+                  </pic:blipFill>
+                  <pic:spPr>
+                    <a:xfrm>
+                      <a:off x="0" y="0"/>
+                      <a:ext cx="1915160" cy="463112"/>
+                    </a:xfrm>
+                    <a:prstGeom prst="rect">
+                      <a:avLst/>
+                    </a:prstGeom>
+                  </pic:spPr>
+                </pic:pic>
+              </a:graphicData>
+            </a:graphic>
+          </wp:inline>
+        </w:drawing>
+      </w:r>
+    </w:p>
+    <w:p>
+      <w:pPr>
+        <w:pStyle w:val="NoSpacing"/>
+        <w:rPr>
+          <w:highlight w:val="yellow"/>
+        </w:rPr>
+      </w:pPr>
+    </w:p>
+    <w:p>
+      <w:pPr>
+        <w:pStyle w:val="NoSpacing"/>
+        <w:rPr>
+          <w:b/>
+          <w:highlight w:val="yellow"/>
+        </w:rPr>
+      </w:pPr>
+    </w:p>
+    <w:p>
+      <w:pPr>
+        <w:pStyle w:val="NoSpacing"/>
+      </w:pPr>
+      <w:r>
+        <w:rPr>
+          <w:b/>
+          <w:highlight w:val="yellow"/>
+        </w:rPr>
         <w:t>Gradient</w:t>
       </w:r>
       <w:r>
@@ -308,15 +1346,7 @@
       </w:r>
       <w:proofErr w:type="spellEnd"/>
       <w:r>
-        <w:t>.</w:t>
-      </w:r>
-      <w:r>
-        <w:t xml:space="preserve"> The gradient is a vector field (a tangent vector at </w:t>
-      </w:r>
-      <w:bookmarkStart w:id="0" w:name="_GoBack"/>
-      <w:bookmarkEnd w:id="0"/>
-      <w:r>
-        <w:t xml:space="preserve">each </w:t>
+        <w:t xml:space="preserve">. The gradient is a vector field (a tangent vector at each </w:t>
       </w:r>
       <w:proofErr w:type="spellStart"/>
       <w:r>
@@ -324,10 +1354,7 @@
       </w:r>
       <w:proofErr w:type="spellEnd"/>
       <w:r>
-        <w:t>)</w:t>
-      </w:r>
-      <w:r>
-        <w:t>.</w:t>
+        <w:t>).</w:t>
       </w:r>
     </w:p>
     <w:p>
@@ -340,9 +1367,11 @@
       <w:r>
         <w:rPr>
           <w:b/>
+          <w:noProof/>
+          <w:lang w:eastAsia="en-AU"/>
         </w:rPr>
         <w:drawing>
-          <wp:inline distT="0" distB="0" distL="0" distR="0" wp14:anchorId="44630013" wp14:editId="2506A40F">
+          <wp:inline distT="0" distB="0" distL="0" distR="0" wp14:anchorId="7C4C8A6B" wp14:editId="1F671BDE">
             <wp:extent cx="1915160" cy="323039"/>
             <wp:effectExtent l="0" t="0" r="0" b="1270"/>
             <wp:docPr id="3" name="Picture 3"/>
@@ -357,7 +1386,7 @@
                     <pic:cNvPicPr/>
                   </pic:nvPicPr>
                   <pic:blipFill>
-                    <a:blip r:embed="rId11"/>
+                    <a:blip r:embed="rId20"/>
                     <a:stretch>
                       <a:fillRect/>
                     </a:stretch>
@@ -388,9 +1417,11 @@
       <w:r>
         <w:rPr>
           <w:b/>
+          <w:noProof/>
+          <w:lang w:eastAsia="en-AU"/>
         </w:rPr>
         <w:drawing>
-          <wp:inline distT="0" distB="0" distL="0" distR="0" wp14:anchorId="4DF7E2B4" wp14:editId="3BD225A8">
+          <wp:inline distT="0" distB="0" distL="0" distR="0" wp14:anchorId="51A4C3D4" wp14:editId="38F96DFD">
             <wp:extent cx="1915160" cy="1946056"/>
             <wp:effectExtent l="0" t="0" r="8890" b="0"/>
             <wp:docPr id="4" name="Picture 4"/>
@@ -405,7 +1436,7 @@
                     <pic:cNvPicPr/>
                   </pic:nvPicPr>
                   <pic:blipFill>
-                    <a:blip r:embed="rId12"/>
+                    <a:blip r:embed="rId21"/>
                     <a:stretch>
                       <a:fillRect/>
                     </a:stretch>
@@ -429,206 +1460,39 @@
     <w:p>
       <w:pPr>
         <w:pStyle w:val="NoSpacing"/>
-      </w:pPr>
-    </w:p>
-    <w:p>
-      <w:pPr>
-        <w:pStyle w:val="NoSpacing"/>
-      </w:pPr>
-    </w:p>
-    <w:p>
-      <w:pPr>
-        <w:pBdr>
-          <w:bottom w:val="single" w:sz="4" w:space="1" w:color="auto"/>
-        </w:pBdr>
-        <w:rPr>
-          <w:b/>
-          <w:szCs w:val="16"/>
-        </w:rPr>
-      </w:pPr>
-      <w:r>
-        <w:rPr>
-          <w:b/>
-          <w:szCs w:val="16"/>
-        </w:rPr>
-        <w:t>Calculus</w:t>
-      </w:r>
-    </w:p>
-    <w:p>
-      <w:pPr>
-        <w:pStyle w:val="NoSpacing"/>
-      </w:pPr>
-      <w:r>
-        <w:t>Chain rule</w:t>
-      </w:r>
-      <w:r>
-        <w:t xml:space="preserve"> </w:t>
-      </w:r>
-    </w:p>
-    <w:p>
-      <w:r>
-        <w:drawing>
-          <wp:inline distT="0" distB="0" distL="0" distR="0" wp14:anchorId="2A604590" wp14:editId="64D1DF76">
-            <wp:extent cx="1915160" cy="319603"/>
-            <wp:effectExtent l="0" t="0" r="0" b="4445"/>
-            <wp:docPr id="1" name="Picture 1"/>
-            <wp:cNvGraphicFramePr>
-              <a:graphicFrameLocks xmlns:a="http://schemas.openxmlformats.org/drawingml/2006/main" noChangeAspect="1"/>
-            </wp:cNvGraphicFramePr>
-            <a:graphic xmlns:a="http://schemas.openxmlformats.org/drawingml/2006/main">
-              <a:graphicData uri="http://schemas.openxmlformats.org/drawingml/2006/picture">
-                <pic:pic xmlns:pic="http://schemas.openxmlformats.org/drawingml/2006/picture">
-                  <pic:nvPicPr>
-                    <pic:cNvPr id="0" name=""/>
-                    <pic:cNvPicPr/>
-                  </pic:nvPicPr>
-                  <pic:blipFill>
-                    <a:blip r:embed="rId13"/>
-                    <a:stretch>
-                      <a:fillRect/>
-                    </a:stretch>
-                  </pic:blipFill>
-                  <pic:spPr>
-                    <a:xfrm>
-                      <a:off x="0" y="0"/>
-                      <a:ext cx="1915160" cy="319603"/>
-                    </a:xfrm>
-                    <a:prstGeom prst="rect">
-                      <a:avLst/>
-                    </a:prstGeom>
-                  </pic:spPr>
-                </pic:pic>
-              </a:graphicData>
-            </a:graphic>
-          </wp:inline>
-        </w:drawing>
-      </w:r>
-    </w:p>
-    <w:p>
-      <w:pPr>
-        <w:pStyle w:val="NoSpacing"/>
-        <w:rPr>
-          <w:b/>
-        </w:rPr>
-      </w:pPr>
-      <w:r>
-        <w:rPr>
-          <w:b/>
+        <w:rPr>
           <w:highlight w:val="yellow"/>
         </w:rPr>
-        <w:t>Chain rule in</w:t>
-      </w:r>
-      <w:r>
-        <w:rPr>
-          <w:b/>
+      </w:pPr>
+    </w:p>
+    <w:p>
+      <w:pPr>
+        <w:pStyle w:val="NoSpacing"/>
+        <w:rPr>
           <w:highlight w:val="yellow"/>
         </w:rPr>
-        <w:t xml:space="preserve"> vector form</w:t>
-      </w:r>
-      <w:r>
-        <w:rPr>
-          <w:rStyle w:val="FootnoteReference"/>
-          <w:b/>
+      </w:pPr>
+      <w:r>
+        <w:rPr>
           <w:highlight w:val="yellow"/>
         </w:rPr>
-        <w:footnoteReference w:id="1"/>
-      </w:r>
-    </w:p>
-    <w:p>
-      <w:pPr>
-        <w:pStyle w:val="NoSpacing"/>
-      </w:pPr>
-      <w:r>
-        <w:t>Dot product between gradient of v and vector derivative v</w:t>
-      </w:r>
-      <w:r>
-        <w:t>. Interpret as the directional derivative</w:t>
-      </w:r>
-    </w:p>
-    <w:p>
-      <w:pPr>
-        <w:pStyle w:val="NoSpacing"/>
-        <w:rPr>
-          <w:b/>
-        </w:rPr>
-      </w:pPr>
-      <w:r>
-        <w:rPr>
-          <w:b/>
-        </w:rPr>
-        <w:drawing>
-          <wp:inline distT="0" distB="0" distL="0" distR="0" wp14:anchorId="7DC3D3FB" wp14:editId="5CA849DB">
-            <wp:extent cx="1915160" cy="463112"/>
-            <wp:effectExtent l="0" t="0" r="0" b="0"/>
-            <wp:docPr id="2" name="Picture 2"/>
-            <wp:cNvGraphicFramePr>
-              <a:graphicFrameLocks xmlns:a="http://schemas.openxmlformats.org/drawingml/2006/main" noChangeAspect="1"/>
-            </wp:cNvGraphicFramePr>
-            <a:graphic xmlns:a="http://schemas.openxmlformats.org/drawingml/2006/main">
-              <a:graphicData uri="http://schemas.openxmlformats.org/drawingml/2006/picture">
-                <pic:pic xmlns:pic="http://schemas.openxmlformats.org/drawingml/2006/picture">
-                  <pic:nvPicPr>
-                    <pic:cNvPr id="0" name=""/>
-                    <pic:cNvPicPr/>
-                  </pic:nvPicPr>
-                  <pic:blipFill>
-                    <a:blip r:embed="rId14"/>
-                    <a:stretch>
-                      <a:fillRect/>
-                    </a:stretch>
-                  </pic:blipFill>
-                  <pic:spPr>
-                    <a:xfrm>
-                      <a:off x="0" y="0"/>
-                      <a:ext cx="1915160" cy="463112"/>
-                    </a:xfrm>
-                    <a:prstGeom prst="rect">
-                      <a:avLst/>
-                    </a:prstGeom>
-                  </pic:spPr>
-                </pic:pic>
-              </a:graphicData>
-            </a:graphic>
-          </wp:inline>
-        </w:drawing>
-      </w:r>
-    </w:p>
-    <w:p>
-      <w:pPr>
-        <w:pStyle w:val="NoSpacing"/>
+        <w:t xml:space="preserve">When to use </w:t>
+      </w:r>
+      <w:proofErr w:type="spellStart"/>
+      <w:r>
         <w:rPr>
           <w:highlight w:val="yellow"/>
         </w:rPr>
-      </w:pPr>
-    </w:p>
-    <w:p>
-      <w:pPr>
-        <w:pStyle w:val="NoSpacing"/>
+        <w:t>nabla</w:t>
+      </w:r>
+      <w:proofErr w:type="spellEnd"/>
+      <w:r>
         <w:rPr>
           <w:highlight w:val="yellow"/>
         </w:rPr>
-      </w:pPr>
-      <w:r>
-        <w:rPr>
-          <w:highlight w:val="yellow"/>
-        </w:rPr>
-        <w:t xml:space="preserve">When to use </w:t>
-      </w:r>
-      <w:proofErr w:type="spellStart"/>
-      <w:r>
-        <w:rPr>
-          <w:highlight w:val="yellow"/>
-        </w:rPr>
-        <w:t>nabla</w:t>
-      </w:r>
-      <w:proofErr w:type="spellEnd"/>
-      <w:r>
-        <w:rPr>
-          <w:highlight w:val="yellow"/>
-        </w:rPr>
         <w:t xml:space="preserve">? </w:t>
       </w:r>
-      <w:hyperlink r:id="rId15" w:history="1">
+      <w:hyperlink r:id="rId22" w:history="1">
         <w:r>
           <w:rPr>
             <w:rStyle w:val="Hyperlink"/>
@@ -688,7 +1552,6 @@
         <w:pStyle w:val="NoSpacing"/>
       </w:pPr>
       <w:r>
-        <w:lastRenderedPageBreak/>
         <w:t>Other definiteness = Test is inconclusive</w:t>
       </w:r>
     </w:p>
@@ -789,6 +1652,119 @@
 <file path=word/numbering.xml><?xml version="1.0" encoding="utf-8"?>
 <w:numbering xmlns:wpc="http://schemas.microsoft.com/office/word/2010/wordprocessingCanvas" xmlns:mc="http://schemas.openxmlformats.org/markup-compatibility/2006" xmlns:o="urn:schemas-microsoft-com:office:office" xmlns:r="http://schemas.openxmlformats.org/officeDocument/2006/relationships" xmlns:m="http://schemas.openxmlformats.org/officeDocument/2006/math" xmlns:v="urn:schemas-microsoft-com:vml" xmlns:wp14="http://schemas.microsoft.com/office/word/2010/wordprocessingDrawing" xmlns:wp="http://schemas.openxmlformats.org/drawingml/2006/wordprocessingDrawing" xmlns:w10="urn:schemas-microsoft-com:office:word" xmlns:w="http://schemas.openxmlformats.org/wordprocessingml/2006/main" xmlns:w14="http://schemas.microsoft.com/office/word/2010/wordml" xmlns:wpg="http://schemas.microsoft.com/office/word/2010/wordprocessingGroup" xmlns:wpi="http://schemas.microsoft.com/office/word/2010/wordprocessingInk" xmlns:wne="http://schemas.microsoft.com/office/word/2006/wordml" xmlns:wps="http://schemas.microsoft.com/office/word/2010/wordprocessingShape" mc:Ignorable="w14 wp14">
   <w:abstractNum w:abstractNumId="0">
+    <w:nsid w:val="068C55ED"/>
+    <w:multiLevelType w:val="hybridMultilevel"/>
+    <w:tmpl w:val="4B707DBC"/>
+    <w:lvl w:ilvl="0" w:tplc="0C090001">
+      <w:start w:val="1"/>
+      <w:numFmt w:val="bullet"/>
+      <w:lvlText w:val=""/>
+      <w:lvlJc w:val="left"/>
+      <w:pPr>
+        <w:ind w:left="360" w:hanging="360"/>
+      </w:pPr>
+      <w:rPr>
+        <w:rFonts w:ascii="Symbol" w:hAnsi="Symbol" w:hint="default"/>
+      </w:rPr>
+    </w:lvl>
+    <w:lvl w:ilvl="1" w:tplc="0C090003">
+      <w:start w:val="1"/>
+      <w:numFmt w:val="bullet"/>
+      <w:lvlText w:val="o"/>
+      <w:lvlJc w:val="left"/>
+      <w:pPr>
+        <w:ind w:left="1080" w:hanging="360"/>
+      </w:pPr>
+      <w:rPr>
+        <w:rFonts w:ascii="Courier New" w:hAnsi="Courier New" w:cs="Courier New" w:hint="default"/>
+      </w:rPr>
+    </w:lvl>
+    <w:lvl w:ilvl="2" w:tplc="0C090005" w:tentative="1">
+      <w:start w:val="1"/>
+      <w:numFmt w:val="bullet"/>
+      <w:lvlText w:val=""/>
+      <w:lvlJc w:val="left"/>
+      <w:pPr>
+        <w:ind w:left="1800" w:hanging="360"/>
+      </w:pPr>
+      <w:rPr>
+        <w:rFonts w:ascii="Wingdings" w:hAnsi="Wingdings" w:hint="default"/>
+      </w:rPr>
+    </w:lvl>
+    <w:lvl w:ilvl="3" w:tplc="0C090001" w:tentative="1">
+      <w:start w:val="1"/>
+      <w:numFmt w:val="bullet"/>
+      <w:lvlText w:val=""/>
+      <w:lvlJc w:val="left"/>
+      <w:pPr>
+        <w:ind w:left="2520" w:hanging="360"/>
+      </w:pPr>
+      <w:rPr>
+        <w:rFonts w:ascii="Symbol" w:hAnsi="Symbol" w:hint="default"/>
+      </w:rPr>
+    </w:lvl>
+    <w:lvl w:ilvl="4" w:tplc="0C090003" w:tentative="1">
+      <w:start w:val="1"/>
+      <w:numFmt w:val="bullet"/>
+      <w:lvlText w:val="o"/>
+      <w:lvlJc w:val="left"/>
+      <w:pPr>
+        <w:ind w:left="3240" w:hanging="360"/>
+      </w:pPr>
+      <w:rPr>
+        <w:rFonts w:ascii="Courier New" w:hAnsi="Courier New" w:cs="Courier New" w:hint="default"/>
+      </w:rPr>
+    </w:lvl>
+    <w:lvl w:ilvl="5" w:tplc="0C090005" w:tentative="1">
+      <w:start w:val="1"/>
+      <w:numFmt w:val="bullet"/>
+      <w:lvlText w:val=""/>
+      <w:lvlJc w:val="left"/>
+      <w:pPr>
+        <w:ind w:left="3960" w:hanging="360"/>
+      </w:pPr>
+      <w:rPr>
+        <w:rFonts w:ascii="Wingdings" w:hAnsi="Wingdings" w:hint="default"/>
+      </w:rPr>
+    </w:lvl>
+    <w:lvl w:ilvl="6" w:tplc="0C090001" w:tentative="1">
+      <w:start w:val="1"/>
+      <w:numFmt w:val="bullet"/>
+      <w:lvlText w:val=""/>
+      <w:lvlJc w:val="left"/>
+      <w:pPr>
+        <w:ind w:left="4680" w:hanging="360"/>
+      </w:pPr>
+      <w:rPr>
+        <w:rFonts w:ascii="Symbol" w:hAnsi="Symbol" w:hint="default"/>
+      </w:rPr>
+    </w:lvl>
+    <w:lvl w:ilvl="7" w:tplc="0C090003" w:tentative="1">
+      <w:start w:val="1"/>
+      <w:numFmt w:val="bullet"/>
+      <w:lvlText w:val="o"/>
+      <w:lvlJc w:val="left"/>
+      <w:pPr>
+        <w:ind w:left="5400" w:hanging="360"/>
+      </w:pPr>
+      <w:rPr>
+        <w:rFonts w:ascii="Courier New" w:hAnsi="Courier New" w:cs="Courier New" w:hint="default"/>
+      </w:rPr>
+    </w:lvl>
+    <w:lvl w:ilvl="8" w:tplc="0C090005" w:tentative="1">
+      <w:start w:val="1"/>
+      <w:numFmt w:val="bullet"/>
+      <w:lvlText w:val=""/>
+      <w:lvlJc w:val="left"/>
+      <w:pPr>
+        <w:ind w:left="6120" w:hanging="360"/>
+      </w:pPr>
+      <w:rPr>
+        <w:rFonts w:ascii="Wingdings" w:hAnsi="Wingdings" w:hint="default"/>
+      </w:rPr>
+    </w:lvl>
+  </w:abstractNum>
+  <w:abstractNum w:abstractNumId="1">
     <w:nsid w:val="51975EFF"/>
     <w:multiLevelType w:val="hybridMultilevel"/>
     <w:tmpl w:val="447A4C9A"/>
@@ -902,6 +1878,9 @@
     </w:lvl>
   </w:abstractNum>
   <w:num w:numId="1">
+    <w:abstractNumId w:val="1"/>
+  </w:num>
+  <w:num w:numId="2">
     <w:abstractNumId w:val="0"/>
   </w:num>
 </w:numbering>
@@ -1937,7 +2916,7 @@
 </file>
 
 <file path=customXml/itemProps1.xml><?xml version="1.0" encoding="utf-8"?>
-<ds:datastoreItem xmlns:ds="http://schemas.openxmlformats.org/officeDocument/2006/customXml" ds:itemID="{DE145C44-64F5-40F2-A4DD-49C10369883A}">
+<ds:datastoreItem xmlns:ds="http://schemas.openxmlformats.org/officeDocument/2006/customXml" ds:itemID="{EA2834A1-003C-4140-848E-2834F528887B}">
   <ds:schemaRefs>
     <ds:schemaRef ds:uri="http://schemas.openxmlformats.org/officeDocument/2006/bibliography"/>
   </ds:schemaRefs>

</xml_diff>

<commit_message>
Add vector fields, gradients, eigen
</commit_message>
<xml_diff>
--- a/CS229/Cheatsheet.docx
+++ b/CS229/Cheatsheet.docx
@@ -12,47 +12,75 @@
           <w:szCs w:val="16"/>
         </w:rPr>
       </w:pPr>
-      <w:proofErr w:type="gramStart"/>
       <w:r>
         <w:rPr>
           <w:b/>
           <w:szCs w:val="16"/>
         </w:rPr>
-        <w:t>Basics.</w:t>
-      </w:r>
-      <w:proofErr w:type="gramEnd"/>
-      <w:r>
-        <w:rPr>
-          <w:b/>
-          <w:szCs w:val="16"/>
-        </w:rPr>
-        <w:t xml:space="preserve"> Properties of Linear Transforms</w:t>
-      </w:r>
-    </w:p>
-    <w:p>
-      <w:pPr>
-        <w:pStyle w:val="NoSpacing"/>
-      </w:pPr>
-      <w:r>
-        <w:rPr>
-          <w:highlight w:val="yellow"/>
-        </w:rPr>
-        <w:t>Full rank</w:t>
-      </w:r>
-      <w:r>
-        <w:t>, unique 1:1 mapping between input and output space</w:t>
-      </w:r>
-    </w:p>
-    <w:p>
-      <w:pPr>
-        <w:pStyle w:val="NoSpacing"/>
+        <w:t>Basics of Linear Transforms</w:t>
+      </w:r>
+    </w:p>
+    <w:p>
+      <w:pPr>
+        <w:pStyle w:val="NoSpacing"/>
+        <w:rPr>
+          <w:highlight w:val="yellow"/>
+        </w:rPr>
+      </w:pPr>
+      <w:r>
+        <w:rPr>
+          <w:highlight w:val="yellow"/>
+        </w:rPr>
+        <w:t xml:space="preserve">Linear transform: </w:t>
+      </w:r>
+      <w:r>
+        <w:t>All grid lines are parallel and evenly spaced after a transform</w:t>
+      </w:r>
+    </w:p>
+    <w:p>
+      <w:pPr>
+        <w:pStyle w:val="NoSpacing"/>
+        <w:rPr>
+          <w:highlight w:val="yellow"/>
+        </w:rPr>
+      </w:pPr>
+    </w:p>
+    <w:p>
+      <w:pPr>
+        <w:pStyle w:val="NoSpacing"/>
+        <w:rPr>
+          <w:highlight w:val="yellow"/>
+        </w:rPr>
+      </w:pPr>
+      <w:r>
+        <w:rPr>
+          <w:highlight w:val="yellow"/>
+        </w:rPr>
+        <w:t>Column vectors</w:t>
+      </w:r>
+      <w:r>
+        <w:rPr>
+          <w:highlight w:val="yellow"/>
+        </w:rPr>
+        <w:t xml:space="preserve">: </w:t>
+      </w:r>
+      <w:r>
+        <w:t>The new location of the basis vectors</w:t>
+      </w:r>
+    </w:p>
+    <w:p>
+      <w:pPr>
+        <w:pStyle w:val="NoSpacing"/>
+        <w:rPr>
+          <w:highlight w:val="yellow"/>
+        </w:rPr>
       </w:pPr>
       <w:r>
         <w:drawing>
-          <wp:inline distT="0" distB="0" distL="0" distR="0" wp14:anchorId="4BA33B52" wp14:editId="50279F71">
-            <wp:extent cx="1915160" cy="793073"/>
-            <wp:effectExtent l="0" t="0" r="0" b="7620"/>
-            <wp:docPr id="6" name="Picture 6"/>
+          <wp:inline distT="0" distB="0" distL="0" distR="0" wp14:anchorId="411A810B" wp14:editId="06C1539D">
+            <wp:extent cx="842691" cy="689211"/>
+            <wp:effectExtent l="0" t="0" r="0" b="0"/>
+            <wp:docPr id="7" name="Picture 7"/>
             <wp:cNvGraphicFramePr>
               <a:graphicFrameLocks xmlns:a="http://schemas.openxmlformats.org/drawingml/2006/main" noChangeAspect="1"/>
             </wp:cNvGraphicFramePr>
@@ -72,7 +100,7 @@
                   <pic:spPr>
                     <a:xfrm>
                       <a:off x="0" y="0"/>
-                      <a:ext cx="1915160" cy="793073"/>
+                      <a:ext cx="844677" cy="690835"/>
                     </a:xfrm>
                     <a:prstGeom prst="rect">
                       <a:avLst/>
@@ -84,89 +112,15 @@
           </wp:inline>
         </w:drawing>
       </w:r>
-    </w:p>
-    <w:p>
-      <w:pPr>
-        <w:pStyle w:val="NoSpacing"/>
-      </w:pPr>
-    </w:p>
-    <w:p>
-      <w:pPr>
-        <w:pStyle w:val="NoSpacing"/>
-      </w:pPr>
-      <w:r>
-        <w:rPr>
-          <w:highlight w:val="yellow"/>
-        </w:rPr>
-        <w:t>Rank deficient</w:t>
-      </w:r>
-      <w:r>
-        <w:t xml:space="preserve"> there </w:t>
-      </w:r>
-      <w:proofErr w:type="gramStart"/>
-      <w:r>
-        <w:t>exists</w:t>
-      </w:r>
-      <w:proofErr w:type="gramEnd"/>
-      <w:r>
-        <w:t xml:space="preserve"> a lower dimension subspace, which must pass through the origin, and a corresponding matrix in the output matrix that also passes through the origin, with a 1:1 mapping.</w:t>
-      </w:r>
-    </w:p>
-    <w:p>
-      <w:pPr>
-        <w:pStyle w:val="NoSpacing"/>
-      </w:pPr>
-    </w:p>
-    <w:p>
-      <w:pPr>
-        <w:pStyle w:val="NoSpacing"/>
-      </w:pPr>
-      <w:proofErr w:type="gramStart"/>
-      <w:r>
-        <w:rPr>
-          <w:highlight w:val="yellow"/>
-        </w:rPr>
-        <w:t>Symmetric</w:t>
-      </w:r>
-      <w:r>
-        <w:t>.</w:t>
-      </w:r>
-      <w:proofErr w:type="gramEnd"/>
-      <w:r>
-        <w:t xml:space="preserve"> A = A</w:t>
-      </w:r>
-      <w:r>
-        <w:rPr>
-          <w:vertAlign w:val="superscript"/>
-        </w:rPr>
-        <w:t>T</w:t>
-      </w:r>
-      <w:r>
-        <w:t>.</w:t>
-      </w:r>
       <w:r>
         <w:t xml:space="preserve"> </w:t>
       </w:r>
-      <w:proofErr w:type="gramStart"/>
-      <w:r>
-        <w:t>H</w:t>
-      </w:r>
-      <w:r>
-        <w:t>as important properties</w:t>
-      </w:r>
-      <w:proofErr w:type="gramEnd"/>
-      <w:r>
-        <w:t>: their Eigen values are real and their eigenvectors are orthogonal</w:t>
-      </w:r>
-      <w:r>
-        <w:t xml:space="preserve"> </w:t>
-      </w:r>
       <w:r>
         <w:drawing>
-          <wp:inline distT="0" distB="0" distL="0" distR="0" wp14:anchorId="2F086D24" wp14:editId="714FC1A9">
-            <wp:extent cx="1915160" cy="975978"/>
-            <wp:effectExtent l="0" t="0" r="0" b="0"/>
-            <wp:docPr id="9" name="Picture 9"/>
+          <wp:inline distT="0" distB="0" distL="0" distR="0" wp14:anchorId="6CA788D7" wp14:editId="27F8A62D">
+            <wp:extent cx="996287" cy="722968"/>
+            <wp:effectExtent l="0" t="0" r="0" b="1270"/>
+            <wp:docPr id="14" name="Picture 14"/>
             <wp:cNvGraphicFramePr>
               <a:graphicFrameLocks xmlns:a="http://schemas.openxmlformats.org/drawingml/2006/main" noChangeAspect="1"/>
             </wp:cNvGraphicFramePr>
@@ -186,7 +140,7 @@
                   <pic:spPr>
                     <a:xfrm>
                       <a:off x="0" y="0"/>
-                      <a:ext cx="1915160" cy="975978"/>
+                      <a:ext cx="994017" cy="721321"/>
                     </a:xfrm>
                     <a:prstGeom prst="rect">
                       <a:avLst/>
@@ -202,13 +156,52 @@
     <w:p>
       <w:pPr>
         <w:pStyle w:val="NoSpacing"/>
-      </w:pPr>
-      <w:r>
+        <w:rPr>
+          <w:highlight w:val="yellow"/>
+        </w:rPr>
+      </w:pPr>
+    </w:p>
+    <w:p>
+      <w:pPr>
+        <w:pStyle w:val="NoSpacing"/>
+      </w:pPr>
+      <w:proofErr w:type="gramStart"/>
+      <w:r>
+        <w:rPr>
+          <w:highlight w:val="yellow"/>
+        </w:rPr>
+        <w:t>Rank</w:t>
+      </w:r>
+      <w:r>
+        <w:t>.</w:t>
+      </w:r>
+      <w:proofErr w:type="gramEnd"/>
+      <w:r>
+        <w:t xml:space="preserve"> </w:t>
+      </w:r>
+      <w:proofErr w:type="gramStart"/>
+      <w:r>
+        <w:t>Means the number of dimensions in the output.</w:t>
+      </w:r>
+      <w:proofErr w:type="gramEnd"/>
+      <w:r>
+        <w:t xml:space="preserve"> Also called the column space because it’s where the basis vectors land. The span of the column = the column space.</w:t>
+      </w:r>
+    </w:p>
+    <w:p>
+      <w:pPr>
+        <w:pStyle w:val="NoSpacing"/>
+      </w:pPr>
+      <w:r>
+        <w:rPr>
+          <w:noProof/>
+          <w:lang w:eastAsia="en-AU"/>
+        </w:rPr>
         <w:drawing>
-          <wp:inline distT="0" distB="0" distL="0" distR="0" wp14:anchorId="0A8964C1" wp14:editId="53EAE9FF">
-            <wp:extent cx="1915160" cy="801462"/>
+          <wp:inline distT="0" distB="0" distL="0" distR="0" wp14:anchorId="26DD7502" wp14:editId="18DEA552">
+            <wp:extent cx="1915160" cy="900084"/>
             <wp:effectExtent l="0" t="0" r="8890" b="0"/>
-            <wp:docPr id="5" name="Picture 5"/>
+            <wp:docPr id="12" name="Picture 12"/>
             <wp:cNvGraphicFramePr>
               <a:graphicFrameLocks xmlns:a="http://schemas.openxmlformats.org/drawingml/2006/main" noChangeAspect="1"/>
             </wp:cNvGraphicFramePr>
@@ -228,7 +221,7 @@
                   <pic:spPr>
                     <a:xfrm>
                       <a:off x="0" y="0"/>
-                      <a:ext cx="1915160" cy="801462"/>
+                      <a:ext cx="1915160" cy="900084"/>
                     </a:xfrm>
                     <a:prstGeom prst="rect">
                       <a:avLst/>
@@ -244,112 +237,39 @@
     <w:p>
       <w:pPr>
         <w:pStyle w:val="NoSpacing"/>
-      </w:pPr>
-    </w:p>
-    <w:p>
-      <w:pPr>
-        <w:pStyle w:val="NoSpacing"/>
-      </w:pPr>
-      <w:proofErr w:type="gramStart"/>
-      <w:r>
-        <w:rPr>
-          <w:highlight w:val="yellow"/>
-        </w:rPr>
-        <w:t>Positive Definite</w:t>
-      </w:r>
-      <w:r>
-        <w:t>.</w:t>
-      </w:r>
-      <w:proofErr w:type="gramEnd"/>
-      <w:r>
-        <w:t xml:space="preserve"> </w:t>
-      </w:r>
-      <w:proofErr w:type="gramStart"/>
-      <w:r>
-        <w:t>Analogous to fin</w:t>
-      </w:r>
-      <w:r>
-        <w:t>ding if a number is greater &gt;</w:t>
-      </w:r>
-      <w:r>
-        <w:t xml:space="preserve"> zero</w:t>
-      </w:r>
-      <w:r>
-        <w:t>.</w:t>
-      </w:r>
-      <w:proofErr w:type="gramEnd"/>
-      <w:r>
-        <w:t xml:space="preserve"> But how can we declare if a matrix is ‘positive’?</w:t>
-      </w:r>
-      <w:r>
-        <w:t xml:space="preserve"> </w:t>
-      </w:r>
-    </w:p>
-    <w:p>
-      <w:pPr>
-        <w:pStyle w:val="NoSpacing"/>
-      </w:pPr>
-      <w:r>
-        <w:t>Given y=</w:t>
-      </w:r>
-      <w:proofErr w:type="spellStart"/>
-      <w:r>
-        <w:t>Ax</w:t>
-      </w:r>
-      <w:proofErr w:type="spellEnd"/>
-      <w:r>
-        <w:t xml:space="preserve">, a matrix A is PD if the dot product of y and x </w:t>
-      </w:r>
-      <w:r>
-        <w:t xml:space="preserve">is &gt; 0 for all </w:t>
-      </w:r>
-      <w:proofErr w:type="gramStart"/>
-      <w:r>
-        <w:t>x !</w:t>
-      </w:r>
-      <w:proofErr w:type="gramEnd"/>
-      <w:r>
-        <w:t xml:space="preserve">= </w:t>
-      </w:r>
-      <w:r>
-        <w:t>0</w:t>
-      </w:r>
-      <w:r>
-        <w:t>.</w:t>
-      </w:r>
-      <w:r>
-        <w:t xml:space="preserve"> In other words, the transformed vector y is always on the same side as x.</w:t>
-      </w:r>
-      <w:r>
-        <w:t xml:space="preserve"> To check if PD, need to check the </w:t>
-      </w:r>
-      <w:proofErr w:type="spellStart"/>
-      <w:r>
-        <w:t>eiganvalues</w:t>
-      </w:r>
-      <w:proofErr w:type="spellEnd"/>
-      <w:r>
-        <w:t xml:space="preserve"> of a matrix.</w:t>
-      </w:r>
-      <w:r>
-        <w:t xml:space="preserve"> </w:t>
-      </w:r>
-    </w:p>
-    <w:p>
-      <w:pPr>
-        <w:pStyle w:val="NoSpacing"/>
-      </w:pPr>
-    </w:p>
-    <w:p>
-      <w:pPr>
-        <w:pStyle w:val="NoSpacing"/>
-      </w:pPr>
-      <w:r>
+        <w:rPr>
+          <w:highlight w:val="yellow"/>
+        </w:rPr>
+      </w:pPr>
+    </w:p>
+    <w:p>
+      <w:pPr>
+        <w:pStyle w:val="NoSpacing"/>
+      </w:pPr>
+      <w:r>
+        <w:rPr>
+          <w:highlight w:val="yellow"/>
+        </w:rPr>
+        <w:t>Full rank</w:t>
+      </w:r>
+      <w:r>
+        <w:t>, unique 1:1 mapping between input and output space</w:t>
+      </w:r>
+    </w:p>
+    <w:p>
+      <w:pPr>
+        <w:pStyle w:val="NoSpacing"/>
+      </w:pPr>
+      <w:r>
+        <w:rPr>
+          <w:noProof/>
+          <w:lang w:eastAsia="en-AU"/>
+        </w:rPr>
         <w:drawing>
-          <wp:inline distT="0" distB="0" distL="0" distR="0" wp14:anchorId="00C5B37B" wp14:editId="3B831FF2">
-            <wp:extent cx="1915160" cy="908678"/>
-            <wp:effectExtent l="0" t="0" r="0" b="6350"/>
-            <wp:docPr id="10" name="Picture 10"/>
+          <wp:inline distT="0" distB="0" distL="0" distR="0" wp14:anchorId="4BA33B52" wp14:editId="50279F71">
+            <wp:extent cx="1915160" cy="793073"/>
+            <wp:effectExtent l="0" t="0" r="0" b="7620"/>
+            <wp:docPr id="6" name="Picture 6"/>
             <wp:cNvGraphicFramePr>
               <a:graphicFrameLocks xmlns:a="http://schemas.openxmlformats.org/drawingml/2006/main" noChangeAspect="1"/>
             </wp:cNvGraphicFramePr>
@@ -369,7 +289,7 @@
                   <pic:spPr>
                     <a:xfrm>
                       <a:off x="0" y="0"/>
-                      <a:ext cx="1915160" cy="908678"/>
+                      <a:ext cx="1915160" cy="793073"/>
                     </a:xfrm>
                     <a:prstGeom prst="rect">
                       <a:avLst/>
@@ -395,94 +315,114 @@
         <w:rPr>
           <w:highlight w:val="yellow"/>
         </w:rPr>
-        <w:t>Positive Semi-Definite</w:t>
-      </w:r>
-      <w:r>
-        <w:t xml:space="preserve"> if the dot product can equal zero, then at least one transformed vector y exists that is orthogonal to the input vector x.</w:t>
+        <w:t>Rank deficient</w:t>
+      </w:r>
+      <w:r>
+        <w:t xml:space="preserve"> there </w:t>
+      </w:r>
+      <w:proofErr w:type="gramStart"/>
+      <w:r>
+        <w:t>exists</w:t>
+      </w:r>
+      <w:proofErr w:type="gramEnd"/>
+      <w:r>
+        <w:t xml:space="preserve"> a lower dimension subspace, which must pass through the origin, and a corresponding matrix in the output matrix that also passes through the origin, with a 1:1 mapping.</w:t>
+      </w:r>
+    </w:p>
+    <w:p>
+      <w:pPr>
+        <w:pStyle w:val="NoSpacing"/>
+      </w:pPr>
+    </w:p>
+    <w:p>
+      <w:pPr>
+        <w:pStyle w:val="NoSpacing"/>
+        <w:pBdr>
+          <w:bottom w:val="single" w:sz="4" w:space="1" w:color="auto"/>
+        </w:pBdr>
+      </w:pPr>
+      <w:r>
+        <w:rPr>
+          <w:b/>
+          <w:szCs w:val="16"/>
+        </w:rPr>
+        <w:t>Properties of Linear Transforms</w:t>
+      </w:r>
+    </w:p>
+    <w:p>
+      <w:pPr>
+        <w:pStyle w:val="NoSpacing"/>
+      </w:pPr>
+    </w:p>
+    <w:p>
+      <w:pPr>
+        <w:pStyle w:val="NoSpacing"/>
+      </w:pPr>
+      <w:proofErr w:type="gramStart"/>
+      <w:r>
+        <w:rPr>
+          <w:highlight w:val="yellow"/>
+        </w:rPr>
+        <w:t>Symmetric</w:t>
+      </w:r>
+      <w:r>
+        <w:t>.</w:t>
+      </w:r>
+      <w:proofErr w:type="gramEnd"/>
+      <w:r>
+        <w:t xml:space="preserve"> A = A</w:t>
+      </w:r>
+      <w:r>
+        <w:rPr>
+          <w:vertAlign w:val="superscript"/>
+        </w:rPr>
+        <w:t>T</w:t>
+      </w:r>
+      <w:r>
+        <w:t>.</w:t>
       </w:r>
       <w:r>
         <w:t xml:space="preserve"> </w:t>
       </w:r>
-      <w:r>
-        <w:t>Given y=</w:t>
-      </w:r>
-      <w:proofErr w:type="spellStart"/>
-      <w:r>
-        <w:t>Ax</w:t>
-      </w:r>
-      <w:proofErr w:type="spellEnd"/>
-      <w:r>
-        <w:t>, a matrix A is PD if the dot product of y and x is &gt;</w:t>
-      </w:r>
-      <w:r>
-        <w:t>=</w:t>
-      </w:r>
-      <w:r>
-        <w:t xml:space="preserve"> 0 for all </w:t>
-      </w:r>
       <w:proofErr w:type="gramStart"/>
       <w:r>
-        <w:t>x !</w:t>
+        <w:t>H</w:t>
+      </w:r>
+      <w:r>
+        <w:t>as important properties</w:t>
       </w:r>
       <w:proofErr w:type="gramEnd"/>
       <w:r>
-        <w:t>= 0</w:t>
-      </w:r>
-    </w:p>
-    <w:p>
-      <w:pPr>
-        <w:pStyle w:val="NoSpacing"/>
-      </w:pPr>
-    </w:p>
-    <w:p>
-      <w:pPr>
-        <w:pStyle w:val="NoSpacing"/>
-      </w:pPr>
-      <w:r>
-        <w:t xml:space="preserve">PSD </w:t>
-      </w:r>
-      <w:proofErr w:type="spellStart"/>
-      <w:r>
-        <w:t>iff</w:t>
-      </w:r>
-      <w:proofErr w:type="spellEnd"/>
-      <w:r>
-        <w:t xml:space="preserve"> eigenvalues &gt;= 0.</w:t>
+        <w:t xml:space="preserve">: their Eigen values are </w:t>
+      </w:r>
+      <w:r>
+        <w:rPr>
+          <w:b/>
+        </w:rPr>
+        <w:t>real</w:t>
+      </w:r>
+      <w:r>
+        <w:t xml:space="preserve"> and their eigenvectors are </w:t>
+      </w:r>
+      <w:r>
+        <w:rPr>
+          <w:b/>
+        </w:rPr>
+        <w:t>orthogonal</w:t>
       </w:r>
       <w:r>
         <w:t xml:space="preserve"> </w:t>
       </w:r>
-    </w:p>
-    <w:p>
-      <w:pPr>
-        <w:pStyle w:val="NoSpacing"/>
-        <w:numPr>
-          <w:ilvl w:val="0"/>
-          <w:numId w:val="2"/>
-        </w:numPr>
-      </w:pPr>
-      <w:r>
-        <w:t>Funky properties of PSDs, they have a ‘square root’</w:t>
-      </w:r>
-      <w:r>
-        <w:t xml:space="preserve"> C.</w:t>
-      </w:r>
-      <w:r>
-        <w:t xml:space="preserve"> Analogous to positive scalar numbers.</w:t>
-      </w:r>
-      <w:bookmarkStart w:id="0" w:name="_GoBack"/>
-      <w:bookmarkEnd w:id="0"/>
-    </w:p>
-    <w:p>
-      <w:pPr>
-        <w:pStyle w:val="NoSpacing"/>
-      </w:pPr>
-      <w:r>
+      <w:r>
+        <w:rPr>
+          <w:noProof/>
+          <w:lang w:eastAsia="en-AU"/>
+        </w:rPr>
         <w:drawing>
-          <wp:inline distT="0" distB="0" distL="0" distR="0" wp14:anchorId="306D4B7A" wp14:editId="6BF54DFA">
-            <wp:extent cx="1915160" cy="1013405"/>
+          <wp:inline distT="0" distB="0" distL="0" distR="0" wp14:anchorId="2F086D24" wp14:editId="714FC1A9">
+            <wp:extent cx="1915160" cy="975978"/>
             <wp:effectExtent l="0" t="0" r="0" b="0"/>
-            <wp:docPr id="11" name="Picture 11"/>
+            <wp:docPr id="9" name="Picture 9"/>
             <wp:cNvGraphicFramePr>
               <a:graphicFrameLocks xmlns:a="http://schemas.openxmlformats.org/drawingml/2006/main" noChangeAspect="1"/>
             </wp:cNvGraphicFramePr>
@@ -502,7 +442,7 @@
                   <pic:spPr>
                     <a:xfrm>
                       <a:off x="0" y="0"/>
-                      <a:ext cx="1915160" cy="1013405"/>
+                      <a:ext cx="1915160" cy="975978"/>
                     </a:xfrm>
                     <a:prstGeom prst="rect">
                       <a:avLst/>
@@ -519,34 +459,450 @@
       <w:pPr>
         <w:pStyle w:val="NoSpacing"/>
       </w:pPr>
-    </w:p>
-    <w:p>
-      <w:pPr>
-        <w:pStyle w:val="NoSpacing"/>
-      </w:pPr>
-      <w:r>
-        <w:t>PSD programming was the hottest thing in mathematical programming in the 90s.</w:t>
-      </w:r>
-      <w:r>
-        <w:t xml:space="preserve"> It’s a special case of convex programming.</w:t>
-      </w:r>
-    </w:p>
-    <w:p>
-      <w:pPr>
-        <w:pStyle w:val="NoSpacing"/>
-      </w:pPr>
-    </w:p>
-    <w:p>
-      <w:pPr>
-        <w:pStyle w:val="NoSpacing"/>
-      </w:pPr>
+      <w:r>
+        <w:rPr>
+          <w:noProof/>
+          <w:lang w:eastAsia="en-AU"/>
+        </w:rPr>
+        <w:drawing>
+          <wp:inline distT="0" distB="0" distL="0" distR="0" wp14:anchorId="0A8964C1" wp14:editId="53EAE9FF">
+            <wp:extent cx="1915160" cy="801462"/>
+            <wp:effectExtent l="0" t="0" r="8890" b="0"/>
+            <wp:docPr id="5" name="Picture 5"/>
+            <wp:cNvGraphicFramePr>
+              <a:graphicFrameLocks xmlns:a="http://schemas.openxmlformats.org/drawingml/2006/main" noChangeAspect="1"/>
+            </wp:cNvGraphicFramePr>
+            <a:graphic xmlns:a="http://schemas.openxmlformats.org/drawingml/2006/main">
+              <a:graphicData uri="http://schemas.openxmlformats.org/drawingml/2006/picture">
+                <pic:pic xmlns:pic="http://schemas.openxmlformats.org/drawingml/2006/picture">
+                  <pic:nvPicPr>
+                    <pic:cNvPr id="0" name=""/>
+                    <pic:cNvPicPr/>
+                  </pic:nvPicPr>
+                  <pic:blipFill>
+                    <a:blip r:embed="rId14"/>
+                    <a:stretch>
+                      <a:fillRect/>
+                    </a:stretch>
+                  </pic:blipFill>
+                  <pic:spPr>
+                    <a:xfrm>
+                      <a:off x="0" y="0"/>
+                      <a:ext cx="1915160" cy="801462"/>
+                    </a:xfrm>
+                    <a:prstGeom prst="rect">
+                      <a:avLst/>
+                    </a:prstGeom>
+                  </pic:spPr>
+                </pic:pic>
+              </a:graphicData>
+            </a:graphic>
+          </wp:inline>
+        </w:drawing>
+      </w:r>
+    </w:p>
+    <w:p>
+      <w:pPr>
+        <w:pStyle w:val="NoSpacing"/>
+      </w:pPr>
+    </w:p>
+    <w:p>
+      <w:pPr>
+        <w:pStyle w:val="NoSpacing"/>
+      </w:pPr>
+      <w:proofErr w:type="gramStart"/>
+      <w:r>
+        <w:rPr>
+          <w:highlight w:val="yellow"/>
+        </w:rPr>
+        <w:t>Positive Definite</w:t>
+      </w:r>
+      <w:r>
+        <w:t>.</w:t>
+      </w:r>
+      <w:proofErr w:type="gramEnd"/>
+      <w:r>
+        <w:t xml:space="preserve"> </w:t>
+      </w:r>
+      <w:proofErr w:type="gramStart"/>
+      <w:r>
+        <w:t>Analogous to fin</w:t>
+      </w:r>
+      <w:r>
+        <w:t>ding if a number is greater &gt;</w:t>
+      </w:r>
+      <w:r>
+        <w:t xml:space="preserve"> zero</w:t>
+      </w:r>
+      <w:r>
+        <w:t>.</w:t>
+      </w:r>
+      <w:proofErr w:type="gramEnd"/>
+      <w:r>
+        <w:t xml:space="preserve"> But how can we declare if a matrix is ‘positive’?</w:t>
+      </w:r>
+      <w:r>
+        <w:t xml:space="preserve"> </w:t>
+      </w:r>
+    </w:p>
+    <w:p>
+      <w:pPr>
+        <w:pStyle w:val="NoSpacing"/>
+      </w:pPr>
+      <w:r>
+        <w:t>Given y=</w:t>
+      </w:r>
+      <w:proofErr w:type="spellStart"/>
+      <w:r>
+        <w:t>Ax</w:t>
+      </w:r>
+      <w:proofErr w:type="spellEnd"/>
+      <w:r>
+        <w:t xml:space="preserve">, a matrix A is PD if the dot product of y and x </w:t>
+      </w:r>
+      <w:r>
+        <w:t xml:space="preserve">is &gt; 0 for all </w:t>
+      </w:r>
+      <w:proofErr w:type="gramStart"/>
+      <w:r>
+        <w:t>x !</w:t>
+      </w:r>
+      <w:proofErr w:type="gramEnd"/>
+      <w:r>
+        <w:t xml:space="preserve">= </w:t>
+      </w:r>
+      <w:r>
+        <w:t>0</w:t>
+      </w:r>
+      <w:r>
+        <w:t>.</w:t>
+      </w:r>
+      <w:r>
+        <w:t xml:space="preserve"> In other words, the transformed vector y is always on the same side as x.</w:t>
+      </w:r>
+      <w:r>
+        <w:t xml:space="preserve"> To check if PD, need to check the </w:t>
+      </w:r>
+      <w:proofErr w:type="spellStart"/>
+      <w:r>
+        <w:t>eiganvalues</w:t>
+      </w:r>
+      <w:proofErr w:type="spellEnd"/>
+      <w:r>
+        <w:t xml:space="preserve"> of a matrix.</w:t>
+      </w:r>
+      <w:r>
+        <w:t xml:space="preserve"> </w:t>
+      </w:r>
+    </w:p>
+    <w:p>
+      <w:pPr>
+        <w:pStyle w:val="NoSpacing"/>
+      </w:pPr>
+    </w:p>
+    <w:p>
+      <w:pPr>
+        <w:pStyle w:val="NoSpacing"/>
+      </w:pPr>
+      <w:r>
+        <w:rPr>
+          <w:noProof/>
+          <w:lang w:eastAsia="en-AU"/>
+        </w:rPr>
+        <w:drawing>
+          <wp:inline distT="0" distB="0" distL="0" distR="0" wp14:anchorId="00C5B37B" wp14:editId="3B831FF2">
+            <wp:extent cx="1915160" cy="908678"/>
+            <wp:effectExtent l="0" t="0" r="0" b="6350"/>
+            <wp:docPr id="10" name="Picture 10"/>
+            <wp:cNvGraphicFramePr>
+              <a:graphicFrameLocks xmlns:a="http://schemas.openxmlformats.org/drawingml/2006/main" noChangeAspect="1"/>
+            </wp:cNvGraphicFramePr>
+            <a:graphic xmlns:a="http://schemas.openxmlformats.org/drawingml/2006/main">
+              <a:graphicData uri="http://schemas.openxmlformats.org/drawingml/2006/picture">
+                <pic:pic xmlns:pic="http://schemas.openxmlformats.org/drawingml/2006/picture">
+                  <pic:nvPicPr>
+                    <pic:cNvPr id="0" name=""/>
+                    <pic:cNvPicPr/>
+                  </pic:nvPicPr>
+                  <pic:blipFill>
+                    <a:blip r:embed="rId15"/>
+                    <a:stretch>
+                      <a:fillRect/>
+                    </a:stretch>
+                  </pic:blipFill>
+                  <pic:spPr>
+                    <a:xfrm>
+                      <a:off x="0" y="0"/>
+                      <a:ext cx="1915160" cy="908678"/>
+                    </a:xfrm>
+                    <a:prstGeom prst="rect">
+                      <a:avLst/>
+                    </a:prstGeom>
+                  </pic:spPr>
+                </pic:pic>
+              </a:graphicData>
+            </a:graphic>
+          </wp:inline>
+        </w:drawing>
+      </w:r>
+    </w:p>
+    <w:p>
+      <w:pPr>
+        <w:pStyle w:val="NoSpacing"/>
+      </w:pPr>
+    </w:p>
+    <w:p>
+      <w:pPr>
+        <w:pStyle w:val="NoSpacing"/>
+      </w:pPr>
+      <w:r>
+        <w:rPr>
+          <w:highlight w:val="yellow"/>
+        </w:rPr>
+        <w:t>Positive Semi-Definite</w:t>
+      </w:r>
+      <w:r>
+        <w:t xml:space="preserve"> if the dot product can equal zero, then at least one transformed vector y exists that is orthogonal to the input vector x.</w:t>
+      </w:r>
+      <w:r>
+        <w:t xml:space="preserve"> </w:t>
+      </w:r>
+      <w:r>
+        <w:t>Given y=</w:t>
+      </w:r>
+      <w:proofErr w:type="spellStart"/>
+      <w:r>
+        <w:t>Ax</w:t>
+      </w:r>
+      <w:proofErr w:type="spellEnd"/>
+      <w:r>
+        <w:t xml:space="preserve">, a matrix A is PD if the dot product of y and x is &gt;= 0 for all </w:t>
+      </w:r>
+      <w:proofErr w:type="gramStart"/>
+      <w:r>
+        <w:t>x !</w:t>
+      </w:r>
+      <w:proofErr w:type="gramEnd"/>
+      <w:r>
+        <w:t>= 0</w:t>
+      </w:r>
+    </w:p>
+    <w:p>
+      <w:pPr>
+        <w:pStyle w:val="NoSpacing"/>
+      </w:pPr>
+    </w:p>
+    <w:p>
+      <w:pPr>
+        <w:pStyle w:val="NoSpacing"/>
+      </w:pPr>
+      <w:r>
+        <w:t>PSD if</w:t>
+      </w:r>
+      <w:r>
+        <w:t xml:space="preserve"> eigenvalues &gt;= 0.</w:t>
+      </w:r>
+      <w:r>
+        <w:t xml:space="preserve"> </w:t>
+      </w:r>
+      <w:r>
+        <w:t xml:space="preserve">If </w:t>
+      </w:r>
       <w:proofErr w:type="spellStart"/>
       <w:proofErr w:type="gramStart"/>
       <w:r>
-        <w:rPr>
-          <w:highlight w:val="yellow"/>
-        </w:rPr>
-        <w:lastRenderedPageBreak/>
+        <w:t>eigen</w:t>
+      </w:r>
+      <w:proofErr w:type="spellEnd"/>
+      <w:proofErr w:type="gramEnd"/>
+      <w:r>
+        <w:t xml:space="preserve"> values are negativ</w:t>
+      </w:r>
+      <w:r>
+        <w:t>e then the direction is reversed</w:t>
+      </w:r>
+    </w:p>
+    <w:p>
+      <w:pPr>
+        <w:pStyle w:val="NoSpacing"/>
+      </w:pPr>
+    </w:p>
+    <w:p>
+      <w:pPr>
+        <w:pStyle w:val="NoSpacing"/>
+      </w:pPr>
+      <w:r>
+        <w:t xml:space="preserve">PSD if </w:t>
+      </w:r>
+      <w:proofErr w:type="spellStart"/>
+      <w:r>
+        <w:t>x</w:t>
+      </w:r>
+      <w:r>
+        <w:rPr>
+          <w:vertAlign w:val="superscript"/>
+        </w:rPr>
+        <w:t>T</w:t>
+      </w:r>
+      <w:r>
+        <w:t>Ax</w:t>
+      </w:r>
+      <w:proofErr w:type="spellEnd"/>
+      <w:r>
+        <w:t xml:space="preserve"> &gt;= 0</w:t>
+      </w:r>
+    </w:p>
+    <w:p>
+      <w:pPr>
+        <w:pStyle w:val="NoSpacing"/>
+      </w:pPr>
+    </w:p>
+    <w:p>
+      <w:pPr>
+        <w:pStyle w:val="NoSpacing"/>
+      </w:pPr>
+      <w:r>
+        <w:t>Funky properties of PSDs, they have a ‘square root’</w:t>
+      </w:r>
+      <w:r>
+        <w:t xml:space="preserve"> C.</w:t>
+      </w:r>
+      <w:r>
+        <w:t xml:space="preserve"> Analogous to positive scalar numbers.</w:t>
+      </w:r>
+    </w:p>
+    <w:p>
+      <w:pPr>
+        <w:pStyle w:val="NoSpacing"/>
+      </w:pPr>
+      <w:r>
+        <w:rPr>
+          <w:noProof/>
+          <w:lang w:eastAsia="en-AU"/>
+        </w:rPr>
+        <w:drawing>
+          <wp:inline distT="0" distB="0" distL="0" distR="0" wp14:anchorId="306D4B7A" wp14:editId="6BF54DFA">
+            <wp:extent cx="1908600" cy="238836"/>
+            <wp:effectExtent l="0" t="0" r="0" b="8890"/>
+            <wp:docPr id="11" name="Picture 11"/>
+            <wp:cNvGraphicFramePr>
+              <a:graphicFrameLocks xmlns:a="http://schemas.openxmlformats.org/drawingml/2006/main" noChangeAspect="1"/>
+            </wp:cNvGraphicFramePr>
+            <a:graphic xmlns:a="http://schemas.openxmlformats.org/drawingml/2006/main">
+              <a:graphicData uri="http://schemas.openxmlformats.org/drawingml/2006/picture">
+                <pic:pic xmlns:pic="http://schemas.openxmlformats.org/drawingml/2006/picture">
+                  <pic:nvPicPr>
+                    <pic:cNvPr id="0" name=""/>
+                    <pic:cNvPicPr/>
+                  </pic:nvPicPr>
+                  <pic:blipFill rotWithShape="1">
+                    <a:blip r:embed="rId16"/>
+                    <a:srcRect b="76351"/>
+                    <a:stretch/>
+                  </pic:blipFill>
+                  <pic:spPr bwMode="auto">
+                    <a:xfrm>
+                      <a:off x="0" y="0"/>
+                      <a:ext cx="1915160" cy="239657"/>
+                    </a:xfrm>
+                    <a:prstGeom prst="rect">
+                      <a:avLst/>
+                    </a:prstGeom>
+                    <a:ln>
+                      <a:noFill/>
+                    </a:ln>
+                    <a:extLst>
+                      <a:ext uri="{53640926-AAD7-44D8-BBD7-CCE9431645EC}">
+                        <a14:shadowObscured xmlns:a14="http://schemas.microsoft.com/office/drawing/2010/main"/>
+                      </a:ext>
+                    </a:extLst>
+                  </pic:spPr>
+                </pic:pic>
+              </a:graphicData>
+            </a:graphic>
+          </wp:inline>
+        </w:drawing>
+      </w:r>
+    </w:p>
+    <w:p>
+      <w:pPr>
+        <w:pStyle w:val="NoSpacing"/>
+      </w:pPr>
+      <w:r>
+        <w:rPr>
+          <w:noProof/>
+          <w:lang w:eastAsia="en-AU"/>
+        </w:rPr>
+        <w:drawing>
+          <wp:inline distT="0" distB="0" distL="0" distR="0" wp14:anchorId="4AC98898" wp14:editId="3089FAD3">
+            <wp:extent cx="1909693" cy="259308"/>
+            <wp:effectExtent l="0" t="0" r="0" b="7620"/>
+            <wp:docPr id="19" name="Picture 19"/>
+            <wp:cNvGraphicFramePr>
+              <a:graphicFrameLocks xmlns:a="http://schemas.openxmlformats.org/drawingml/2006/main" noChangeAspect="1"/>
+            </wp:cNvGraphicFramePr>
+            <a:graphic xmlns:a="http://schemas.openxmlformats.org/drawingml/2006/main">
+              <a:graphicData uri="http://schemas.openxmlformats.org/drawingml/2006/picture">
+                <pic:pic xmlns:pic="http://schemas.openxmlformats.org/drawingml/2006/picture">
+                  <pic:nvPicPr>
+                    <pic:cNvPr id="0" name=""/>
+                    <pic:cNvPicPr/>
+                  </pic:nvPicPr>
+                  <pic:blipFill rotWithShape="1">
+                    <a:blip r:embed="rId16"/>
+                    <a:srcRect t="74324"/>
+                    <a:stretch/>
+                  </pic:blipFill>
+                  <pic:spPr bwMode="auto">
+                    <a:xfrm>
+                      <a:off x="0" y="0"/>
+                      <a:ext cx="1915160" cy="260050"/>
+                    </a:xfrm>
+                    <a:prstGeom prst="rect">
+                      <a:avLst/>
+                    </a:prstGeom>
+                    <a:ln>
+                      <a:noFill/>
+                    </a:ln>
+                    <a:extLst>
+                      <a:ext uri="{53640926-AAD7-44D8-BBD7-CCE9431645EC}">
+                        <a14:shadowObscured xmlns:a14="http://schemas.microsoft.com/office/drawing/2010/main"/>
+                      </a:ext>
+                    </a:extLst>
+                  </pic:spPr>
+                </pic:pic>
+              </a:graphicData>
+            </a:graphic>
+          </wp:inline>
+        </w:drawing>
+      </w:r>
+    </w:p>
+    <w:p>
+      <w:pPr>
+        <w:pStyle w:val="NoSpacing"/>
+      </w:pPr>
+      <w:r>
+        <w:t>PSD programming was the hottest thing in mathematical programming in the 90s.</w:t>
+      </w:r>
+      <w:r>
+        <w:t xml:space="preserve"> It’s a special case of convex programming.</w:t>
+      </w:r>
+    </w:p>
+    <w:p>
+      <w:pPr>
+        <w:pStyle w:val="NoSpacing"/>
+      </w:pPr>
+    </w:p>
+    <w:p>
+      <w:pPr>
+        <w:pStyle w:val="NoSpacing"/>
+      </w:pPr>
+      <w:proofErr w:type="spellStart"/>
+      <w:proofErr w:type="gramStart"/>
+      <w:r>
+        <w:rPr>
+          <w:highlight w:val="yellow"/>
+        </w:rPr>
         <w:t>Lyapunov</w:t>
       </w:r>
       <w:proofErr w:type="spellEnd"/>
@@ -665,7 +1021,7 @@
       <w:r>
         <w:t xml:space="preserve"> It is used to </w:t>
       </w:r>
-      <w:hyperlink r:id="rId14" w:history="1">
+      <w:hyperlink r:id="rId17" w:history="1">
         <w:r>
           <w:rPr>
             <w:rStyle w:val="Hyperlink"/>
@@ -698,7 +1054,7 @@
                     <pic:cNvPicPr/>
                   </pic:nvPicPr>
                   <pic:blipFill rotWithShape="1">
-                    <a:blip r:embed="rId15"/>
+                    <a:blip r:embed="rId18"/>
                     <a:srcRect l="66327" t="46178" b="-1"/>
                     <a:stretch/>
                   </pic:blipFill>
@@ -742,16 +1098,96 @@
         <w:t>Determinant</w:t>
       </w:r>
       <w:r>
-        <w:t xml:space="preserve">: </w:t>
-      </w:r>
-      <w:r>
-        <w:t xml:space="preserve">Area. </w:t>
-      </w:r>
+        <w:t>:</w:t>
+      </w:r>
+      <w:r>
+        <w:t xml:space="preserve"> measures how much a linear transfor</w:t>
+      </w:r>
+      <w:r>
+        <w:t>m</w:t>
+      </w:r>
+      <w:r>
+        <w:t xml:space="preserve"> squishes or stretches a space</w:t>
+      </w:r>
+      <w:r>
+        <w:t>.</w:t>
+      </w:r>
+      <w:r>
+        <w:t xml:space="preserve"> </w:t>
+      </w:r>
+      <w:r>
+        <w:t xml:space="preserve">This tells us how </w:t>
+      </w:r>
+      <w:r>
+        <w:rPr>
+          <w:i/>
+          <w:u w:val="single"/>
+        </w:rPr>
+        <w:t>any</w:t>
+      </w:r>
+      <w:r>
+        <w:t xml:space="preserve"> region in space will scale after the transform because all the grid space transformations are linea</w:t>
+      </w:r>
+      <w:r>
+        <w:t>r</w:t>
+      </w:r>
+      <w:r>
+        <w:t xml:space="preserve"> </w:t>
+      </w:r>
+      <w:r>
+        <w:t>Determinants can be negative, which means the ‘orientation is flipped’.</w:t>
+      </w:r>
+    </w:p>
+    <w:p>
+      <w:pPr>
+        <w:pStyle w:val="NoSpacing"/>
+      </w:pPr>
+    </w:p>
+    <w:p>
+      <w:pPr>
+        <w:pStyle w:val="NoSpacing"/>
+      </w:pPr>
+      <w:r>
+        <w:t xml:space="preserve">For 2D transforms, the </w:t>
+      </w:r>
+      <w:r>
+        <w:t xml:space="preserve">determinant </w:t>
+      </w:r>
+      <w:r>
+        <w:t>tells</w:t>
+      </w:r>
+      <w:r>
+        <w:t xml:space="preserve"> us how</w:t>
+      </w:r>
+      <w:r>
+        <w:t xml:space="preserve"> a unit area scales.</w:t>
+      </w:r>
+      <w:r>
+        <w:t xml:space="preserve"> </w:t>
+      </w:r>
+    </w:p>
+    <w:p>
+      <w:pPr>
+        <w:pStyle w:val="NoSpacing"/>
+      </w:pPr>
+    </w:p>
+    <w:p>
+      <w:pPr>
+        <w:pStyle w:val="NoSpacing"/>
+      </w:pPr>
       <w:proofErr w:type="gramStart"/>
       <w:r>
-        <w:t>properties</w:t>
+        <w:t>For 3D transforms: determinants tell us the scaling of the volume after a transformation.</w:t>
       </w:r>
       <w:proofErr w:type="gramEnd"/>
+      <w:r>
+        <w:t xml:space="preserve"> Negative determinants in 3D: </w:t>
+      </w:r>
+    </w:p>
+    <w:p>
+      <w:pPr>
+        <w:pStyle w:val="NoSpacing"/>
+      </w:pPr>
     </w:p>
     <w:p>
       <w:pPr>
@@ -779,48 +1215,7 @@
         </w:numPr>
       </w:pPr>
       <w:r>
-        <w:t>If determinant = 0.</w:t>
-      </w:r>
-    </w:p>
-    <w:p>
-      <w:pPr>
-        <w:pStyle w:val="NoSpacing"/>
-      </w:pPr>
-    </w:p>
-    <w:p>
-      <w:pPr>
-        <w:pStyle w:val="NoSpacing"/>
-      </w:pPr>
-      <w:proofErr w:type="gramStart"/>
-      <w:r>
-        <w:rPr>
-          <w:highlight w:val="yellow"/>
-        </w:rPr>
-        <w:t>Rank</w:t>
-      </w:r>
-      <w:r>
-        <w:t>.</w:t>
-      </w:r>
-      <w:proofErr w:type="gramEnd"/>
-      <w:r>
-        <w:t xml:space="preserve"> </w:t>
-      </w:r>
-      <w:proofErr w:type="gramStart"/>
-      <w:r>
-        <w:t>Means the number of dimensions in the output.</w:t>
-      </w:r>
-      <w:proofErr w:type="gramEnd"/>
-      <w:r>
-        <w:t xml:space="preserve"> Also called the column space because it’s where the basis vectors land.</w:t>
-      </w:r>
-      <w:r>
-        <w:t xml:space="preserve"> The span of the column</w:t>
-      </w:r>
-      <w:r>
-        <w:t xml:space="preserve"> </w:t>
-      </w:r>
-      <w:r>
-        <w:t>= the column space.</w:t>
+        <w:t>If determinant = 0 then no inverse matrix because the transform collapsed a dimension</w:t>
       </w:r>
     </w:p>
     <w:p>
@@ -829,448 +1224,10 @@
       </w:pPr>
       <w:r>
         <w:drawing>
-          <wp:inline distT="0" distB="0" distL="0" distR="0" wp14:anchorId="187348ED" wp14:editId="28908247">
-            <wp:extent cx="1915160" cy="900084"/>
+          <wp:inline distT="0" distB="0" distL="0" distR="0" wp14:anchorId="5989AC0D" wp14:editId="67A20530">
+            <wp:extent cx="1915160" cy="425591"/>
             <wp:effectExtent l="0" t="0" r="8890" b="0"/>
-            <wp:docPr id="12" name="Picture 12"/>
-            <wp:cNvGraphicFramePr>
-              <a:graphicFrameLocks xmlns:a="http://schemas.openxmlformats.org/drawingml/2006/main" noChangeAspect="1"/>
-            </wp:cNvGraphicFramePr>
-            <a:graphic xmlns:a="http://schemas.openxmlformats.org/drawingml/2006/main">
-              <a:graphicData uri="http://schemas.openxmlformats.org/drawingml/2006/picture">
-                <pic:pic xmlns:pic="http://schemas.openxmlformats.org/drawingml/2006/picture">
-                  <pic:nvPicPr>
-                    <pic:cNvPr id="0" name=""/>
-                    <pic:cNvPicPr/>
-                  </pic:nvPicPr>
-                  <pic:blipFill>
-                    <a:blip r:embed="rId16"/>
-                    <a:stretch>
-                      <a:fillRect/>
-                    </a:stretch>
-                  </pic:blipFill>
-                  <pic:spPr>
-                    <a:xfrm>
-                      <a:off x="0" y="0"/>
-                      <a:ext cx="1915160" cy="900084"/>
-                    </a:xfrm>
-                    <a:prstGeom prst="rect">
-                      <a:avLst/>
-                    </a:prstGeom>
-                  </pic:spPr>
-                </pic:pic>
-              </a:graphicData>
-            </a:graphic>
-          </wp:inline>
-        </w:drawing>
-      </w:r>
-    </w:p>
-    <w:p>
-      <w:pPr>
-        <w:pStyle w:val="NoSpacing"/>
-        <w:ind w:left="360"/>
-      </w:pPr>
-    </w:p>
-    <w:p>
-      <w:pPr>
-        <w:ind w:left="720" w:hanging="720"/>
-        <w:rPr>
-          <w:szCs w:val="16"/>
-          <w:highlight w:val="yellow"/>
-        </w:rPr>
-      </w:pPr>
-      <w:proofErr w:type="gramStart"/>
-      <w:r>
-        <w:rPr>
-          <w:szCs w:val="16"/>
-          <w:highlight w:val="yellow"/>
-        </w:rPr>
-        <w:t>Null-space.</w:t>
-      </w:r>
-      <w:proofErr w:type="gramEnd"/>
-      <w:r>
-        <w:rPr>
-          <w:szCs w:val="16"/>
-          <w:highlight w:val="yellow"/>
-        </w:rPr>
-        <w:t xml:space="preserve"> </w:t>
-      </w:r>
-      <w:proofErr w:type="gramStart"/>
-      <w:r>
-        <w:rPr>
-          <w:szCs w:val="16"/>
-        </w:rPr>
-        <w:t>The space of all vectors that land</w:t>
-      </w:r>
-      <w:r>
-        <w:rPr>
-          <w:szCs w:val="16"/>
-        </w:rPr>
-        <w:t xml:space="preserve"> on </w:t>
-      </w:r>
-      <w:r>
-        <w:rPr>
-          <w:szCs w:val="16"/>
-        </w:rPr>
-        <w:t>zero-vector.</w:t>
-      </w:r>
-      <w:proofErr w:type="gramEnd"/>
-      <w:r>
-        <w:rPr>
-          <w:szCs w:val="16"/>
-        </w:rPr>
-        <w:t xml:space="preserve"> Full rank matrix only has one solution: the origin, rank deficient matrix </w:t>
-      </w:r>
-      <w:proofErr w:type="gramStart"/>
-      <w:r>
-        <w:rPr>
-          <w:szCs w:val="16"/>
-        </w:rPr>
-        <w:t xml:space="preserve">have </w:t>
-      </w:r>
-      <w:r>
-        <w:rPr>
-          <w:szCs w:val="16"/>
-        </w:rPr>
-        <w:t xml:space="preserve"> </w:t>
-      </w:r>
-      <w:r>
-        <w:rPr>
-          <w:szCs w:val="16"/>
-        </w:rPr>
-        <w:t>lots</w:t>
-      </w:r>
-      <w:proofErr w:type="gramEnd"/>
-      <w:r>
-        <w:rPr>
-          <w:szCs w:val="16"/>
-        </w:rPr>
-        <w:t xml:space="preserve"> of vectors that land on zero.</w:t>
-      </w:r>
-    </w:p>
-    <w:p>
-      <w:pPr>
-        <w:rPr>
-          <w:szCs w:val="16"/>
-        </w:rPr>
-      </w:pPr>
-      <w:r>
-        <w:rPr>
-          <w:szCs w:val="16"/>
-          <w:highlight w:val="yellow"/>
-        </w:rPr>
-        <w:t>Inverse matrix</w:t>
-      </w:r>
-      <w:r>
-        <w:rPr>
-          <w:szCs w:val="16"/>
-        </w:rPr>
-        <w:t>: reverse a transformation to find the original vector.</w:t>
-      </w:r>
-    </w:p>
-    <w:p>
-      <w:pPr>
-        <w:pBdr>
-          <w:bottom w:val="single" w:sz="4" w:space="1" w:color="auto"/>
-        </w:pBdr>
-        <w:rPr>
-          <w:b/>
-          <w:szCs w:val="16"/>
-        </w:rPr>
-      </w:pPr>
-      <w:r>
-        <w:rPr>
-          <w:b/>
-          <w:szCs w:val="16"/>
-        </w:rPr>
-        <w:t xml:space="preserve">Operations </w:t>
-      </w:r>
-    </w:p>
-    <w:p>
-      <w:pPr>
-        <w:pStyle w:val="NoSpacing"/>
-      </w:pPr>
-      <w:r>
-        <w:t xml:space="preserve">Three types of multiplications </w:t>
-      </w:r>
-    </w:p>
-    <w:p>
-      <w:pPr>
-        <w:pStyle w:val="NoSpacing"/>
-      </w:pPr>
-      <w:r>
-        <w:t>Vector-vector multiplication</w:t>
-      </w:r>
-    </w:p>
-    <w:p>
-      <w:pPr>
-        <w:pStyle w:val="ListParagraph"/>
-        <w:numPr>
-          <w:ilvl w:val="0"/>
-          <w:numId w:val="1"/>
-        </w:numPr>
-        <w:rPr>
-          <w:szCs w:val="16"/>
-        </w:rPr>
-      </w:pPr>
-      <w:r>
-        <w:rPr>
-          <w:szCs w:val="16"/>
-        </w:rPr>
-        <w:t>Inner product = dot product. Result is scalar</w:t>
-      </w:r>
-    </w:p>
-    <w:p>
-      <w:pPr>
-        <w:pStyle w:val="ListParagraph"/>
-        <w:numPr>
-          <w:ilvl w:val="0"/>
-          <w:numId w:val="1"/>
-        </w:numPr>
-        <w:rPr>
-          <w:szCs w:val="16"/>
-        </w:rPr>
-      </w:pPr>
-      <w:r>
-        <w:rPr>
-          <w:szCs w:val="16"/>
-        </w:rPr>
-        <w:t xml:space="preserve">Outer product results in matrix. Why is it useful? </w:t>
-      </w:r>
-    </w:p>
-    <w:p>
-      <w:pPr>
-        <w:pStyle w:val="NoSpacing"/>
-      </w:pPr>
-      <w:r>
-        <w:t>Matrix-vector multiplication</w:t>
-      </w:r>
-    </w:p>
-    <w:p>
-      <w:r>
-        <w:t>A</w:t>
-      </w:r>
-      <w:r>
-        <w:t xml:space="preserve"> (m x n</w:t>
-      </w:r>
-      <w:proofErr w:type="gramStart"/>
-      <w:r>
-        <w:t xml:space="preserve">)  </w:t>
-      </w:r>
-      <w:r>
-        <w:t>x</w:t>
-      </w:r>
-      <w:proofErr w:type="gramEnd"/>
-      <w:r>
-        <w:t>(n x 1) = vector (m x1)</w:t>
-      </w:r>
-    </w:p>
-    <w:p>
-      <w:pPr>
-        <w:pStyle w:val="NoSpacing"/>
-      </w:pPr>
-      <w:r>
-        <w:t>Matrix-matrix multiplication</w:t>
-      </w:r>
-    </w:p>
-    <w:p>
-      <w:r>
-        <w:t xml:space="preserve">A (m </w:t>
-      </w:r>
-      <w:proofErr w:type="gramStart"/>
-      <w:r>
-        <w:t>x  n</w:t>
-      </w:r>
-      <w:proofErr w:type="gramEnd"/>
-      <w:r>
-        <w:t>)  x B (n x p) = C (m x p)</w:t>
-      </w:r>
-    </w:p>
-    <w:p>
-      <w:r>
-        <w:rPr>
-          <w:highlight w:val="yellow"/>
-        </w:rPr>
-        <w:t>Projection is not the same as dot product</w:t>
-      </w:r>
-      <w:r>
-        <w:t>. It’s the component of a vector.</w:t>
-      </w:r>
-      <w:r>
-        <w:drawing>
-          <wp:inline distT="0" distB="0" distL="0" distR="0" wp14:anchorId="3CBD54AD" wp14:editId="4666370E">
-            <wp:extent cx="1915160" cy="1352070"/>
-            <wp:effectExtent l="0" t="0" r="8890" b="635"/>
-            <wp:docPr id="8" name="Picture 8"/>
-            <wp:cNvGraphicFramePr>
-              <a:graphicFrameLocks xmlns:a="http://schemas.openxmlformats.org/drawingml/2006/main" noChangeAspect="1"/>
-            </wp:cNvGraphicFramePr>
-            <a:graphic xmlns:a="http://schemas.openxmlformats.org/drawingml/2006/main">
-              <a:graphicData uri="http://schemas.openxmlformats.org/drawingml/2006/picture">
-                <pic:pic xmlns:pic="http://schemas.openxmlformats.org/drawingml/2006/picture">
-                  <pic:nvPicPr>
-                    <pic:cNvPr id="0" name=""/>
-                    <pic:cNvPicPr/>
-                  </pic:nvPicPr>
-                  <pic:blipFill>
-                    <a:blip r:embed="rId17"/>
-                    <a:stretch>
-                      <a:fillRect/>
-                    </a:stretch>
-                  </pic:blipFill>
-                  <pic:spPr>
-                    <a:xfrm>
-                      <a:off x="0" y="0"/>
-                      <a:ext cx="1915160" cy="1352070"/>
-                    </a:xfrm>
-                    <a:prstGeom prst="rect">
-                      <a:avLst/>
-                    </a:prstGeom>
-                  </pic:spPr>
-                </pic:pic>
-              </a:graphicData>
-            </a:graphic>
-          </wp:inline>
-        </w:drawing>
-      </w:r>
-    </w:p>
-    <w:p>
-      <w:pPr>
-        <w:pStyle w:val="NoSpacing"/>
-      </w:pPr>
-    </w:p>
-    <w:p>
-      <w:pPr>
-        <w:pBdr>
-          <w:bottom w:val="single" w:sz="4" w:space="1" w:color="auto"/>
-        </w:pBdr>
-        <w:rPr>
-          <w:b/>
-          <w:szCs w:val="16"/>
-        </w:rPr>
-      </w:pPr>
-      <w:r>
-        <w:rPr>
-          <w:b/>
-          <w:szCs w:val="16"/>
-        </w:rPr>
-        <w:t>Calculus</w:t>
-      </w:r>
-    </w:p>
-    <w:p>
-      <w:pPr>
-        <w:pStyle w:val="NoSpacing"/>
-      </w:pPr>
-      <w:r>
-        <w:t>Chain rule</w:t>
-      </w:r>
-      <w:r>
-        <w:t xml:space="preserve"> </w:t>
-      </w:r>
-    </w:p>
-    <w:p>
-      <w:r>
-        <w:rPr>
-          <w:noProof/>
-          <w:lang w:eastAsia="en-AU"/>
-        </w:rPr>
-        <w:drawing>
-          <wp:inline distT="0" distB="0" distL="0" distR="0" wp14:anchorId="2A604590" wp14:editId="64D1DF76">
-            <wp:extent cx="1915160" cy="319603"/>
-            <wp:effectExtent l="0" t="0" r="0" b="4445"/>
-            <wp:docPr id="1" name="Picture 1"/>
-            <wp:cNvGraphicFramePr>
-              <a:graphicFrameLocks xmlns:a="http://schemas.openxmlformats.org/drawingml/2006/main" noChangeAspect="1"/>
-            </wp:cNvGraphicFramePr>
-            <a:graphic xmlns:a="http://schemas.openxmlformats.org/drawingml/2006/main">
-              <a:graphicData uri="http://schemas.openxmlformats.org/drawingml/2006/picture">
-                <pic:pic xmlns:pic="http://schemas.openxmlformats.org/drawingml/2006/picture">
-                  <pic:nvPicPr>
-                    <pic:cNvPr id="0" name=""/>
-                    <pic:cNvPicPr/>
-                  </pic:nvPicPr>
-                  <pic:blipFill>
-                    <a:blip r:embed="rId18"/>
-                    <a:stretch>
-                      <a:fillRect/>
-                    </a:stretch>
-                  </pic:blipFill>
-                  <pic:spPr>
-                    <a:xfrm>
-                      <a:off x="0" y="0"/>
-                      <a:ext cx="1915160" cy="319603"/>
-                    </a:xfrm>
-                    <a:prstGeom prst="rect">
-                      <a:avLst/>
-                    </a:prstGeom>
-                  </pic:spPr>
-                </pic:pic>
-              </a:graphicData>
-            </a:graphic>
-          </wp:inline>
-        </w:drawing>
-      </w:r>
-    </w:p>
-    <w:p>
-      <w:pPr>
-        <w:pStyle w:val="NoSpacing"/>
-        <w:rPr>
-          <w:b/>
-        </w:rPr>
-      </w:pPr>
-      <w:r>
-        <w:rPr>
-          <w:b/>
-          <w:highlight w:val="yellow"/>
-        </w:rPr>
-        <w:lastRenderedPageBreak/>
-        <w:t>Chain rule in</w:t>
-      </w:r>
-      <w:r>
-        <w:rPr>
-          <w:b/>
-          <w:highlight w:val="yellow"/>
-        </w:rPr>
-        <w:t xml:space="preserve"> vector form</w:t>
-      </w:r>
-      <w:r>
-        <w:rPr>
-          <w:rStyle w:val="FootnoteReference"/>
-          <w:b/>
-          <w:highlight w:val="yellow"/>
-        </w:rPr>
-        <w:footnoteReference w:id="1"/>
-      </w:r>
-    </w:p>
-    <w:p>
-      <w:pPr>
-        <w:pStyle w:val="NoSpacing"/>
-      </w:pPr>
-      <w:r>
-        <w:t>Dot product between gradient of v and vector derivative v</w:t>
-      </w:r>
-      <w:r>
-        <w:t>. Interpret as the directional derivative</w:t>
-      </w:r>
-    </w:p>
-    <w:p>
-      <w:pPr>
-        <w:pStyle w:val="NoSpacing"/>
-        <w:rPr>
-          <w:b/>
-        </w:rPr>
-      </w:pPr>
-      <w:r>
-        <w:rPr>
-          <w:b/>
-          <w:noProof/>
-          <w:lang w:eastAsia="en-AU"/>
-        </w:rPr>
-        <w:drawing>
-          <wp:inline distT="0" distB="0" distL="0" distR="0" wp14:anchorId="7DC3D3FB" wp14:editId="5CA849DB">
-            <wp:extent cx="1915160" cy="463112"/>
-            <wp:effectExtent l="0" t="0" r="0" b="0"/>
-            <wp:docPr id="2" name="Picture 2"/>
+            <wp:docPr id="15" name="Picture 15"/>
             <wp:cNvGraphicFramePr>
               <a:graphicFrameLocks xmlns:a="http://schemas.openxmlformats.org/drawingml/2006/main" noChangeAspect="1"/>
             </wp:cNvGraphicFramePr>
@@ -1290,7 +1247,7 @@
                   <pic:spPr>
                     <a:xfrm>
                       <a:off x="0" y="0"/>
-                      <a:ext cx="1915160" cy="463112"/>
+                      <a:ext cx="1915160" cy="425591"/>
                     </a:xfrm>
                     <a:prstGeom prst="rect">
                       <a:avLst/>
@@ -1306,75 +1263,183 @@
     <w:p>
       <w:pPr>
         <w:pStyle w:val="NoSpacing"/>
-        <w:rPr>
-          <w:highlight w:val="yellow"/>
-        </w:rPr>
-      </w:pPr>
-    </w:p>
-    <w:p>
-      <w:pPr>
-        <w:pStyle w:val="NoSpacing"/>
-        <w:rPr>
-          <w:b/>
-          <w:highlight w:val="yellow"/>
-        </w:rPr>
-      </w:pPr>
-    </w:p>
-    <w:p>
-      <w:pPr>
-        <w:pStyle w:val="NoSpacing"/>
-      </w:pPr>
-      <w:r>
-        <w:rPr>
-          <w:b/>
-          <w:highlight w:val="yellow"/>
-        </w:rPr>
-        <w:t>Gradient</w:t>
-      </w:r>
-      <w:r>
-        <w:rPr>
-          <w:b/>
+      </w:pPr>
+    </w:p>
+    <w:p>
+      <w:pPr>
+        <w:rPr>
+          <w:szCs w:val="16"/>
+          <w:highlight w:val="yellow"/>
+        </w:rPr>
+      </w:pPr>
+      <w:proofErr w:type="gramStart"/>
+      <w:r>
+        <w:rPr>
+          <w:szCs w:val="16"/>
+          <w:highlight w:val="yellow"/>
+        </w:rPr>
+        <w:t>Null-space.</w:t>
+      </w:r>
+      <w:proofErr w:type="gramEnd"/>
+      <w:r>
+        <w:rPr>
+          <w:szCs w:val="16"/>
+          <w:highlight w:val="yellow"/>
         </w:rPr>
         <w:t xml:space="preserve"> </w:t>
       </w:r>
-      <w:r>
-        <w:t xml:space="preserve">is a subset of a </w:t>
-      </w:r>
-      <w:proofErr w:type="spellStart"/>
-      <w:r>
-        <w:t>jacobian</w:t>
-      </w:r>
-      <w:proofErr w:type="spellEnd"/>
-      <w:r>
-        <w:t xml:space="preserve">. The gradient is a vector field (a tangent vector at each </w:t>
-      </w:r>
-      <w:proofErr w:type="spellStart"/>
-      <w:r>
-        <w:t>pont</w:t>
-      </w:r>
-      <w:proofErr w:type="spellEnd"/>
-      <w:r>
-        <w:t>).</w:t>
-      </w:r>
-    </w:p>
-    <w:p>
-      <w:pPr>
-        <w:pStyle w:val="NoSpacing"/>
-        <w:rPr>
-          <w:b/>
-        </w:rPr>
-      </w:pPr>
-      <w:r>
-        <w:rPr>
-          <w:b/>
-          <w:noProof/>
-          <w:lang w:eastAsia="en-AU"/>
+      <w:proofErr w:type="gramStart"/>
+      <w:r>
+        <w:rPr>
+          <w:szCs w:val="16"/>
+        </w:rPr>
+        <w:t>The space of all vectors that land</w:t>
+      </w:r>
+      <w:r>
+        <w:rPr>
+          <w:szCs w:val="16"/>
+        </w:rPr>
+        <w:t xml:space="preserve"> on </w:t>
+      </w:r>
+      <w:r>
+        <w:rPr>
+          <w:szCs w:val="16"/>
+        </w:rPr>
+        <w:t>zero-vector.</w:t>
+      </w:r>
+      <w:proofErr w:type="gramEnd"/>
+      <w:r>
+        <w:rPr>
+          <w:szCs w:val="16"/>
+        </w:rPr>
+        <w:t xml:space="preserve"> Full rank matrix only has one solution: the origin, rank deficient matrix </w:t>
+      </w:r>
+      <w:proofErr w:type="gramStart"/>
+      <w:r>
+        <w:rPr>
+          <w:szCs w:val="16"/>
+        </w:rPr>
+        <w:t xml:space="preserve">have </w:t>
+      </w:r>
+      <w:r>
+        <w:rPr>
+          <w:szCs w:val="16"/>
+        </w:rPr>
+        <w:t xml:space="preserve"> </w:t>
+      </w:r>
+      <w:r>
+        <w:rPr>
+          <w:szCs w:val="16"/>
+        </w:rPr>
+        <w:t>lots</w:t>
+      </w:r>
+      <w:proofErr w:type="gramEnd"/>
+      <w:r>
+        <w:rPr>
+          <w:szCs w:val="16"/>
+        </w:rPr>
+        <w:t xml:space="preserve"> of vectors that land on zero.</w:t>
+      </w:r>
+    </w:p>
+    <w:p>
+      <w:pPr>
+        <w:rPr>
+          <w:szCs w:val="16"/>
+        </w:rPr>
+      </w:pPr>
+      <w:r>
+        <w:rPr>
+          <w:szCs w:val="16"/>
+          <w:highlight w:val="yellow"/>
+        </w:rPr>
+        <w:t>Inverse matrix</w:t>
+      </w:r>
+      <w:r>
+        <w:rPr>
+          <w:szCs w:val="16"/>
+        </w:rPr>
+        <w:t>: reverse a transformation to find the original vector.</w:t>
+      </w:r>
+    </w:p>
+    <w:p>
+      <w:pPr>
+        <w:rPr>
+          <w:szCs w:val="16"/>
+        </w:rPr>
+      </w:pPr>
+      <w:r>
+        <w:rPr>
+          <w:szCs w:val="16"/>
+          <w:highlight w:val="yellow"/>
+        </w:rPr>
+        <w:t xml:space="preserve">Change of </w:t>
+      </w:r>
+      <w:r>
+        <w:rPr>
+          <w:szCs w:val="16"/>
+          <w:highlight w:val="yellow"/>
+        </w:rPr>
+        <w:t>Basis vectors</w:t>
+      </w:r>
+      <w:r>
+        <w:rPr>
+          <w:szCs w:val="16"/>
+        </w:rPr>
+        <w:t xml:space="preserve"> are the coordinates of the grid</w:t>
+      </w:r>
+      <w:r>
+        <w:rPr>
+          <w:szCs w:val="16"/>
+        </w:rPr>
+        <w:t>.</w:t>
+      </w:r>
+      <w:r>
+        <w:rPr>
+          <w:szCs w:val="16"/>
+        </w:rPr>
+        <w:t xml:space="preserve"> </w:t>
+      </w:r>
+      <w:r>
+        <w:rPr>
+          <w:szCs w:val="16"/>
+        </w:rPr>
+        <w:t xml:space="preserve">M is a transform in our </w:t>
+      </w:r>
+      <w:proofErr w:type="gramStart"/>
+      <w:r>
+        <w:rPr>
+          <w:szCs w:val="16"/>
+        </w:rPr>
+        <w:t>language,</w:t>
+      </w:r>
+      <w:proofErr w:type="gramEnd"/>
+      <w:r>
+        <w:rPr>
+          <w:szCs w:val="16"/>
+        </w:rPr>
+        <w:t xml:space="preserve"> A is transform to the basis of </w:t>
+      </w:r>
+      <w:r>
+        <w:rPr>
+          <w:szCs w:val="16"/>
+        </w:rPr>
+        <w:t>Jennifer’s</w:t>
+      </w:r>
+      <w:r>
+        <w:rPr>
+          <w:szCs w:val="16"/>
+        </w:rPr>
+        <w:t>.</w:t>
+      </w:r>
+      <w:r>
+        <w:rPr>
+          <w:szCs w:val="16"/>
         </w:rPr>
         <w:drawing>
-          <wp:inline distT="0" distB="0" distL="0" distR="0" wp14:anchorId="7C4C8A6B" wp14:editId="1F671BDE">
-            <wp:extent cx="1915160" cy="323039"/>
-            <wp:effectExtent l="0" t="0" r="0" b="1270"/>
-            <wp:docPr id="3" name="Picture 3"/>
+          <wp:inline distT="0" distB="0" distL="0" distR="0" wp14:anchorId="226F2677" wp14:editId="74E3D452">
+            <wp:extent cx="1915160" cy="585188"/>
+            <wp:effectExtent l="0" t="0" r="0" b="5715"/>
+            <wp:docPr id="16" name="Picture 16"/>
             <wp:cNvGraphicFramePr>
               <a:graphicFrameLocks xmlns:a="http://schemas.openxmlformats.org/drawingml/2006/main" noChangeAspect="1"/>
             </wp:cNvGraphicFramePr>
@@ -1394,7 +1459,7 @@
                   <pic:spPr>
                     <a:xfrm>
                       <a:off x="0" y="0"/>
-                      <a:ext cx="1915160" cy="323039"/>
+                      <a:ext cx="1915160" cy="585188"/>
                     </a:xfrm>
                     <a:prstGeom prst="rect">
                       <a:avLst/>
@@ -1409,22 +1474,143 @@
     </w:p>
     <w:p>
       <w:pPr>
-        <w:pStyle w:val="NoSpacing"/>
-        <w:rPr>
-          <w:b/>
-        </w:rPr>
-      </w:pPr>
-      <w:r>
-        <w:rPr>
-          <w:b/>
+        <w:rPr>
+          <w:szCs w:val="16"/>
+        </w:rPr>
+      </w:pPr>
+      <w:r>
+        <w:rPr>
+          <w:szCs w:val="16"/>
+          <w:highlight w:val="yellow"/>
+        </w:rPr>
+        <w:t>Eigen vectors</w:t>
+      </w:r>
+      <w:r>
+        <w:rPr>
+          <w:szCs w:val="16"/>
+        </w:rPr>
+        <w:t xml:space="preserve">. Most vectors get knocked off their span after a transformation. Those that </w:t>
+      </w:r>
+      <w:r>
+        <w:rPr>
+          <w:szCs w:val="16"/>
+          <w:u w:val="single"/>
+        </w:rPr>
+        <w:lastRenderedPageBreak/>
+        <w:t>stay on the same original span</w:t>
+      </w:r>
+      <w:r>
+        <w:rPr>
+          <w:szCs w:val="16"/>
+        </w:rPr>
+        <w:t xml:space="preserve"> </w:t>
+      </w:r>
+      <w:r>
+        <w:rPr>
+          <w:szCs w:val="16"/>
+        </w:rPr>
+        <w:t xml:space="preserve">don’t </w:t>
+      </w:r>
+      <w:r>
+        <w:rPr>
+          <w:szCs w:val="16"/>
+        </w:rPr>
+        <w:t>and are called</w:t>
+      </w:r>
+      <w:r>
+        <w:rPr>
+          <w:szCs w:val="16"/>
+        </w:rPr>
+        <w:t xml:space="preserve"> </w:t>
+      </w:r>
+      <w:r>
+        <w:rPr>
+          <w:szCs w:val="16"/>
+        </w:rPr>
+        <w:t>Eigen</w:t>
+      </w:r>
+      <w:r>
+        <w:rPr>
+          <w:szCs w:val="16"/>
+        </w:rPr>
+        <w:t xml:space="preserve"> vectors. They are scaled by a scalar factor – the </w:t>
+      </w:r>
+      <w:r>
+        <w:rPr>
+          <w:szCs w:val="16"/>
+          <w:highlight w:val="yellow"/>
+        </w:rPr>
+        <w:t>Eigen</w:t>
+      </w:r>
+      <w:r>
+        <w:rPr>
+          <w:szCs w:val="16"/>
+          <w:highlight w:val="yellow"/>
+        </w:rPr>
+        <w:t xml:space="preserve"> value</w:t>
+      </w:r>
+      <w:r>
+        <w:rPr>
+          <w:szCs w:val="16"/>
+        </w:rPr>
+        <w:t>.</w:t>
+      </w:r>
+    </w:p>
+    <w:p>
+      <w:pPr>
+        <w:pStyle w:val="NoSpacing"/>
+        <w:rPr>
           <w:noProof/>
           <w:lang w:eastAsia="en-AU"/>
         </w:rPr>
+      </w:pPr>
+      <w:r>
+        <w:t xml:space="preserve">Why it’s useful. </w:t>
+      </w:r>
+      <w:r>
+        <w:t xml:space="preserve">Consider 3D rotation. </w:t>
+      </w:r>
+      <w:r>
+        <w:t xml:space="preserve">If you find </w:t>
+      </w:r>
+      <w:r>
+        <w:t>Eigen</w:t>
+      </w:r>
+      <w:r>
+        <w:t xml:space="preserve"> vector then you found the </w:t>
+      </w:r>
+      <w:r>
+        <w:rPr>
+          <w:u w:val="single"/>
+        </w:rPr>
+        <w:t>axis of its rotation</w:t>
+      </w:r>
+      <w:r>
+        <w:t>.</w:t>
+      </w:r>
+      <w:r>
+        <w:t xml:space="preserve"> The corresponding eigenvalue is 1.</w:t>
+      </w:r>
+      <w:r>
+        <w:t xml:space="preserve"> </w:t>
+      </w:r>
+      <w:proofErr w:type="gramStart"/>
+      <w:r>
+        <w:t xml:space="preserve">Much easier to think about rotating about axis of rotation vs. </w:t>
+      </w:r>
+      <w:r>
+        <w:t xml:space="preserve">its </w:t>
+      </w:r>
+      <w:r>
+        <w:t>rotation matrix.</w:t>
+      </w:r>
+      <w:proofErr w:type="gramEnd"/>
+      <w:r>
         <w:drawing>
-          <wp:inline distT="0" distB="0" distL="0" distR="0" wp14:anchorId="51A4C3D4" wp14:editId="38F96DFD">
-            <wp:extent cx="1915160" cy="1946056"/>
-            <wp:effectExtent l="0" t="0" r="8890" b="0"/>
-            <wp:docPr id="4" name="Picture 4"/>
+          <wp:inline distT="0" distB="0" distL="0" distR="0" wp14:anchorId="47108DC0" wp14:editId="611AE121">
+            <wp:extent cx="1078173" cy="384848"/>
+            <wp:effectExtent l="0" t="0" r="8255" b="0"/>
+            <wp:docPr id="20" name="Picture 20"/>
             <wp:cNvGraphicFramePr>
               <a:graphicFrameLocks xmlns:a="http://schemas.openxmlformats.org/drawingml/2006/main" noChangeAspect="1"/>
             </wp:cNvGraphicFramePr>
@@ -1444,7 +1630,7 @@
                   <pic:spPr>
                     <a:xfrm>
                       <a:off x="0" y="0"/>
-                      <a:ext cx="1915160" cy="1946056"/>
+                      <a:ext cx="1076851" cy="384376"/>
                     </a:xfrm>
                     <a:prstGeom prst="rect">
                       <a:avLst/>
@@ -1456,6 +1642,1430 @@
           </wp:inline>
         </w:drawing>
       </w:r>
+      <w:r>
+        <w:rPr>
+          <w:noProof/>
+          <w:lang w:eastAsia="en-AU"/>
+        </w:rPr>
+        <w:t xml:space="preserve"> </w:t>
+      </w:r>
+      <w:r>
+        <w:drawing>
+          <wp:inline distT="0" distB="0" distL="0" distR="0" wp14:anchorId="5F3B9BC8" wp14:editId="0CD43DF9">
+            <wp:extent cx="668741" cy="375595"/>
+            <wp:effectExtent l="0" t="0" r="0" b="5715"/>
+            <wp:docPr id="22" name="Picture 22"/>
+            <wp:cNvGraphicFramePr>
+              <a:graphicFrameLocks xmlns:a="http://schemas.openxmlformats.org/drawingml/2006/main" noChangeAspect="1"/>
+            </wp:cNvGraphicFramePr>
+            <a:graphic xmlns:a="http://schemas.openxmlformats.org/drawingml/2006/main">
+              <a:graphicData uri="http://schemas.openxmlformats.org/drawingml/2006/picture">
+                <pic:pic xmlns:pic="http://schemas.openxmlformats.org/drawingml/2006/picture">
+                  <pic:nvPicPr>
+                    <pic:cNvPr id="0" name=""/>
+                    <pic:cNvPicPr/>
+                  </pic:nvPicPr>
+                  <pic:blipFill>
+                    <a:blip r:embed="rId22"/>
+                    <a:stretch>
+                      <a:fillRect/>
+                    </a:stretch>
+                  </pic:blipFill>
+                  <pic:spPr>
+                    <a:xfrm>
+                      <a:off x="0" y="0"/>
+                      <a:ext cx="667923" cy="375136"/>
+                    </a:xfrm>
+                    <a:prstGeom prst="rect">
+                      <a:avLst/>
+                    </a:prstGeom>
+                  </pic:spPr>
+                </pic:pic>
+              </a:graphicData>
+            </a:graphic>
+          </wp:inline>
+        </w:drawing>
+      </w:r>
+    </w:p>
+    <w:p>
+      <w:pPr>
+        <w:pStyle w:val="NoSpacing"/>
+      </w:pPr>
+    </w:p>
+    <w:p>
+      <w:pPr>
+        <w:rPr>
+          <w:szCs w:val="16"/>
+        </w:rPr>
+      </w:pPr>
+      <w:r>
+        <w:rPr>
+          <w:szCs w:val="16"/>
+        </w:rPr>
+        <w:drawing>
+          <wp:inline distT="0" distB="0" distL="0" distR="0" wp14:anchorId="19343941" wp14:editId="2A827EF2">
+            <wp:extent cx="1557337" cy="489164"/>
+            <wp:effectExtent l="0" t="0" r="5080" b="6350"/>
+            <wp:docPr id="21" name="Picture 21"/>
+            <wp:cNvGraphicFramePr>
+              <a:graphicFrameLocks xmlns:a="http://schemas.openxmlformats.org/drawingml/2006/main" noChangeAspect="1"/>
+            </wp:cNvGraphicFramePr>
+            <a:graphic xmlns:a="http://schemas.openxmlformats.org/drawingml/2006/main">
+              <a:graphicData uri="http://schemas.openxmlformats.org/drawingml/2006/picture">
+                <pic:pic xmlns:pic="http://schemas.openxmlformats.org/drawingml/2006/picture">
+                  <pic:nvPicPr>
+                    <pic:cNvPr id="0" name=""/>
+                    <pic:cNvPicPr/>
+                  </pic:nvPicPr>
+                  <pic:blipFill>
+                    <a:blip r:embed="rId23"/>
+                    <a:stretch>
+                      <a:fillRect/>
+                    </a:stretch>
+                  </pic:blipFill>
+                  <pic:spPr>
+                    <a:xfrm>
+                      <a:off x="0" y="0"/>
+                      <a:ext cx="1561706" cy="490536"/>
+                    </a:xfrm>
+                    <a:prstGeom prst="rect">
+                      <a:avLst/>
+                    </a:prstGeom>
+                  </pic:spPr>
+                </pic:pic>
+              </a:graphicData>
+            </a:graphic>
+          </wp:inline>
+        </w:drawing>
+      </w:r>
+    </w:p>
+    <w:p>
+      <w:pPr>
+        <w:rPr>
+          <w:szCs w:val="16"/>
+        </w:rPr>
+      </w:pPr>
+      <w:r>
+        <w:rPr>
+          <w:szCs w:val="16"/>
+        </w:rPr>
+        <w:t xml:space="preserve">The better way to </w:t>
+      </w:r>
+      <w:r>
+        <w:rPr>
+          <w:szCs w:val="16"/>
+        </w:rPr>
+        <w:t>get at</w:t>
+      </w:r>
+      <w:r>
+        <w:rPr>
+          <w:szCs w:val="16"/>
+        </w:rPr>
+        <w:t xml:space="preserve"> the </w:t>
+      </w:r>
+      <w:r>
+        <w:rPr>
+          <w:szCs w:val="16"/>
+        </w:rPr>
+        <w:t>heart</w:t>
+      </w:r>
+      <w:r>
+        <w:rPr>
+          <w:szCs w:val="16"/>
+        </w:rPr>
+        <w:t xml:space="preserve"> of a linear transform rather than thinking about</w:t>
+      </w:r>
+      <w:r>
+        <w:rPr>
+          <w:szCs w:val="16"/>
+        </w:rPr>
+        <w:t xml:space="preserve"> its basis vectors is to think about its </w:t>
+      </w:r>
+      <w:r>
+        <w:rPr>
+          <w:szCs w:val="16"/>
+        </w:rPr>
+        <w:t>Eigen</w:t>
+      </w:r>
+      <w:r>
+        <w:rPr>
+          <w:szCs w:val="16"/>
+        </w:rPr>
+        <w:t xml:space="preserve"> vectors.</w:t>
+      </w:r>
+    </w:p>
+    <w:p>
+      <w:pPr>
+        <w:pStyle w:val="NoSpacing"/>
+      </w:pPr>
+      <w:r>
+        <w:t>Find Eigen vector by knowing</w:t>
+      </w:r>
+      <w:r>
+        <w:t xml:space="preserve"> after </w:t>
+      </w:r>
+      <w:r>
+        <w:t>the linear transform, which squ</w:t>
+      </w:r>
+      <w:r>
+        <w:t>ishes it into a lower dimension such that determinant = 0</w:t>
+      </w:r>
+    </w:p>
+    <w:p>
+      <w:pPr>
+        <w:pStyle w:val="NoSpacing"/>
+        <w:rPr>
+          <w:noProof/>
+          <w:lang w:eastAsia="en-AU"/>
+        </w:rPr>
+      </w:pPr>
+      <w:r>
+        <w:drawing>
+          <wp:inline distT="0" distB="0" distL="0" distR="0" wp14:anchorId="34A8FA1F" wp14:editId="5190432A">
+            <wp:extent cx="723332" cy="175077"/>
+            <wp:effectExtent l="0" t="0" r="635" b="0"/>
+            <wp:docPr id="17" name="Picture 17"/>
+            <wp:cNvGraphicFramePr>
+              <a:graphicFrameLocks xmlns:a="http://schemas.openxmlformats.org/drawingml/2006/main" noChangeAspect="1"/>
+            </wp:cNvGraphicFramePr>
+            <a:graphic xmlns:a="http://schemas.openxmlformats.org/drawingml/2006/main">
+              <a:graphicData uri="http://schemas.openxmlformats.org/drawingml/2006/picture">
+                <pic:pic xmlns:pic="http://schemas.openxmlformats.org/drawingml/2006/picture">
+                  <pic:nvPicPr>
+                    <pic:cNvPr id="0" name=""/>
+                    <pic:cNvPicPr/>
+                  </pic:nvPicPr>
+                  <pic:blipFill>
+                    <a:blip r:embed="rId24"/>
+                    <a:stretch>
+                      <a:fillRect/>
+                    </a:stretch>
+                  </pic:blipFill>
+                  <pic:spPr>
+                    <a:xfrm>
+                      <a:off x="0" y="0"/>
+                      <a:ext cx="722593" cy="174898"/>
+                    </a:xfrm>
+                    <a:prstGeom prst="rect">
+                      <a:avLst/>
+                    </a:prstGeom>
+                  </pic:spPr>
+                </pic:pic>
+              </a:graphicData>
+            </a:graphic>
+          </wp:inline>
+        </w:drawing>
+      </w:r>
+      <w:r>
+        <w:rPr>
+          <w:noProof/>
+          <w:lang w:eastAsia="en-AU"/>
+        </w:rPr>
+        <w:t xml:space="preserve"> </w:t>
+      </w:r>
+      <w:r>
+        <w:rPr>
+          <w:noProof/>
+          <w:lang w:eastAsia="en-AU"/>
+        </w:rPr>
+        <w:t xml:space="preserve">=&gt; </w:t>
+      </w:r>
+      <w:r>
+        <w:drawing>
+          <wp:inline distT="0" distB="0" distL="0" distR="0" wp14:anchorId="3A67E230" wp14:editId="3E5D26ED">
+            <wp:extent cx="866133" cy="162153"/>
+            <wp:effectExtent l="0" t="0" r="0" b="9525"/>
+            <wp:docPr id="18" name="Picture 18"/>
+            <wp:cNvGraphicFramePr>
+              <a:graphicFrameLocks xmlns:a="http://schemas.openxmlformats.org/drawingml/2006/main" noChangeAspect="1"/>
+            </wp:cNvGraphicFramePr>
+            <a:graphic xmlns:a="http://schemas.openxmlformats.org/drawingml/2006/main">
+              <a:graphicData uri="http://schemas.openxmlformats.org/drawingml/2006/picture">
+                <pic:pic xmlns:pic="http://schemas.openxmlformats.org/drawingml/2006/picture">
+                  <pic:nvPicPr>
+                    <pic:cNvPr id="0" name=""/>
+                    <pic:cNvPicPr/>
+                  </pic:nvPicPr>
+                  <pic:blipFill>
+                    <a:blip r:embed="rId25"/>
+                    <a:stretch>
+                      <a:fillRect/>
+                    </a:stretch>
+                  </pic:blipFill>
+                  <pic:spPr>
+                    <a:xfrm>
+                      <a:off x="0" y="0"/>
+                      <a:ext cx="875174" cy="163846"/>
+                    </a:xfrm>
+                    <a:prstGeom prst="rect">
+                      <a:avLst/>
+                    </a:prstGeom>
+                  </pic:spPr>
+                </pic:pic>
+              </a:graphicData>
+            </a:graphic>
+          </wp:inline>
+        </w:drawing>
+      </w:r>
+    </w:p>
+    <w:p>
+      <w:pPr>
+        <w:pStyle w:val="NoSpacing"/>
+        <w:rPr>
+          <w:noProof/>
+          <w:lang w:eastAsia="en-AU"/>
+        </w:rPr>
+      </w:pPr>
+    </w:p>
+    <w:p>
+      <w:pPr>
+        <w:pStyle w:val="NoSpacing"/>
+      </w:pPr>
+      <w:r>
+        <w:rPr>
+          <w:noProof/>
+          <w:highlight w:val="yellow"/>
+          <w:lang w:eastAsia="en-AU"/>
+        </w:rPr>
+        <w:t>Diagonal matrix</w:t>
+      </w:r>
+      <w:r>
+        <w:rPr>
+          <w:noProof/>
+          <w:lang w:eastAsia="en-AU"/>
+        </w:rPr>
+        <w:t xml:space="preserve"> all basis vectors are eigen vectors and all diagonals are the eigen values</w:t>
+      </w:r>
+    </w:p>
+    <w:p>
+      <w:pPr>
+        <w:pStyle w:val="NoSpacing"/>
+      </w:pPr>
+    </w:p>
+    <w:p>
+      <w:pPr>
+        <w:pBdr>
+          <w:bottom w:val="single" w:sz="4" w:space="1" w:color="auto"/>
+        </w:pBdr>
+        <w:rPr>
+          <w:b/>
+          <w:szCs w:val="16"/>
+        </w:rPr>
+      </w:pPr>
+      <w:r>
+        <w:rPr>
+          <w:b/>
+          <w:szCs w:val="16"/>
+        </w:rPr>
+        <w:t xml:space="preserve">Operations </w:t>
+      </w:r>
+    </w:p>
+    <w:p>
+      <w:pPr>
+        <w:pStyle w:val="NoSpacing"/>
+      </w:pPr>
+      <w:r>
+        <w:t xml:space="preserve">Three types of multiplications </w:t>
+      </w:r>
+    </w:p>
+    <w:p>
+      <w:pPr>
+        <w:pStyle w:val="NoSpacing"/>
+      </w:pPr>
+      <w:r>
+        <w:t>Vector-vector multiplication</w:t>
+      </w:r>
+    </w:p>
+    <w:p>
+      <w:pPr>
+        <w:pStyle w:val="ListParagraph"/>
+        <w:numPr>
+          <w:ilvl w:val="0"/>
+          <w:numId w:val="1"/>
+        </w:numPr>
+        <w:rPr>
+          <w:szCs w:val="16"/>
+        </w:rPr>
+      </w:pPr>
+      <w:r>
+        <w:rPr>
+          <w:szCs w:val="16"/>
+        </w:rPr>
+        <w:t>Inner product = dot product. Result is scalar</w:t>
+      </w:r>
+    </w:p>
+    <w:p>
+      <w:pPr>
+        <w:pStyle w:val="ListParagraph"/>
+        <w:numPr>
+          <w:ilvl w:val="0"/>
+          <w:numId w:val="1"/>
+        </w:numPr>
+        <w:rPr>
+          <w:szCs w:val="16"/>
+        </w:rPr>
+      </w:pPr>
+      <w:r>
+        <w:rPr>
+          <w:szCs w:val="16"/>
+        </w:rPr>
+        <w:t xml:space="preserve">Outer product results in matrix. Why is it useful? </w:t>
+      </w:r>
+    </w:p>
+    <w:p>
+      <w:pPr>
+        <w:pStyle w:val="NoSpacing"/>
+      </w:pPr>
+      <w:r>
+        <w:t>Matrix-vector multiplication</w:t>
+      </w:r>
+    </w:p>
+    <w:p>
+      <w:r>
+        <w:t>A</w:t>
+      </w:r>
+      <w:r>
+        <w:t xml:space="preserve"> (m x n</w:t>
+      </w:r>
+      <w:proofErr w:type="gramStart"/>
+      <w:r>
+        <w:t xml:space="preserve">)  </w:t>
+      </w:r>
+      <w:r>
+        <w:t>x</w:t>
+      </w:r>
+      <w:proofErr w:type="gramEnd"/>
+      <w:r>
+        <w:t>(n x 1) = vector (m x1)</w:t>
+      </w:r>
+    </w:p>
+    <w:p>
+      <w:pPr>
+        <w:pStyle w:val="NoSpacing"/>
+      </w:pPr>
+      <w:r>
+        <w:t>Matrix-matrix multiplication</w:t>
+      </w:r>
+    </w:p>
+    <w:p>
+      <w:r>
+        <w:t xml:space="preserve">A (m </w:t>
+      </w:r>
+      <w:proofErr w:type="gramStart"/>
+      <w:r>
+        <w:t>x  n</w:t>
+      </w:r>
+      <w:proofErr w:type="gramEnd"/>
+      <w:r>
+        <w:t>)  x B (n x p) = C (m x p)</w:t>
+      </w:r>
+    </w:p>
+    <w:p>
+      <w:r>
+        <w:rPr>
+          <w:highlight w:val="yellow"/>
+        </w:rPr>
+        <w:t>Projection is not the same as dot product</w:t>
+      </w:r>
+      <w:r>
+        <w:t>. It’s the component of a vector.</w:t>
+      </w:r>
+      <w:r>
+        <w:rPr>
+          <w:noProof/>
+          <w:lang w:eastAsia="en-AU"/>
+        </w:rPr>
+        <w:drawing>
+          <wp:inline distT="0" distB="0" distL="0" distR="0" wp14:anchorId="3CBD54AD" wp14:editId="4666370E">
+            <wp:extent cx="1915160" cy="1352070"/>
+            <wp:effectExtent l="0" t="0" r="8890" b="635"/>
+            <wp:docPr id="8" name="Picture 8"/>
+            <wp:cNvGraphicFramePr>
+              <a:graphicFrameLocks xmlns:a="http://schemas.openxmlformats.org/drawingml/2006/main" noChangeAspect="1"/>
+            </wp:cNvGraphicFramePr>
+            <a:graphic xmlns:a="http://schemas.openxmlformats.org/drawingml/2006/main">
+              <a:graphicData uri="http://schemas.openxmlformats.org/drawingml/2006/picture">
+                <pic:pic xmlns:pic="http://schemas.openxmlformats.org/drawingml/2006/picture">
+                  <pic:nvPicPr>
+                    <pic:cNvPr id="0" name=""/>
+                    <pic:cNvPicPr/>
+                  </pic:nvPicPr>
+                  <pic:blipFill>
+                    <a:blip r:embed="rId26"/>
+                    <a:stretch>
+                      <a:fillRect/>
+                    </a:stretch>
+                  </pic:blipFill>
+                  <pic:spPr>
+                    <a:xfrm>
+                      <a:off x="0" y="0"/>
+                      <a:ext cx="1915160" cy="1352070"/>
+                    </a:xfrm>
+                    <a:prstGeom prst="rect">
+                      <a:avLst/>
+                    </a:prstGeom>
+                  </pic:spPr>
+                </pic:pic>
+              </a:graphicData>
+            </a:graphic>
+          </wp:inline>
+        </w:drawing>
+      </w:r>
+    </w:p>
+    <w:p>
+      <w:pPr>
+        <w:pBdr>
+          <w:bottom w:val="single" w:sz="4" w:space="1" w:color="auto"/>
+        </w:pBdr>
+        <w:rPr>
+          <w:b/>
+          <w:szCs w:val="16"/>
+        </w:rPr>
+      </w:pPr>
+      <w:r>
+        <w:rPr>
+          <w:b/>
+          <w:szCs w:val="16"/>
+        </w:rPr>
+        <w:t>Calculus</w:t>
+      </w:r>
+    </w:p>
+    <w:p>
+      <w:pPr>
+        <w:pStyle w:val="NoSpacing"/>
+      </w:pPr>
+      <w:r>
+        <w:t>Chain rule</w:t>
+      </w:r>
+      <w:r>
+        <w:t xml:space="preserve"> </w:t>
+      </w:r>
+    </w:p>
+    <w:p>
+      <w:r>
+        <w:rPr>
+          <w:noProof/>
+          <w:lang w:eastAsia="en-AU"/>
+        </w:rPr>
+        <w:drawing>
+          <wp:inline distT="0" distB="0" distL="0" distR="0" wp14:anchorId="2A604590" wp14:editId="64D1DF76">
+            <wp:extent cx="1915160" cy="319603"/>
+            <wp:effectExtent l="0" t="0" r="0" b="4445"/>
+            <wp:docPr id="1" name="Picture 1"/>
+            <wp:cNvGraphicFramePr>
+              <a:graphicFrameLocks xmlns:a="http://schemas.openxmlformats.org/drawingml/2006/main" noChangeAspect="1"/>
+            </wp:cNvGraphicFramePr>
+            <a:graphic xmlns:a="http://schemas.openxmlformats.org/drawingml/2006/main">
+              <a:graphicData uri="http://schemas.openxmlformats.org/drawingml/2006/picture">
+                <pic:pic xmlns:pic="http://schemas.openxmlformats.org/drawingml/2006/picture">
+                  <pic:nvPicPr>
+                    <pic:cNvPr id="0" name=""/>
+                    <pic:cNvPicPr/>
+                  </pic:nvPicPr>
+                  <pic:blipFill>
+                    <a:blip r:embed="rId27"/>
+                    <a:stretch>
+                      <a:fillRect/>
+                    </a:stretch>
+                  </pic:blipFill>
+                  <pic:spPr>
+                    <a:xfrm>
+                      <a:off x="0" y="0"/>
+                      <a:ext cx="1915160" cy="319603"/>
+                    </a:xfrm>
+                    <a:prstGeom prst="rect">
+                      <a:avLst/>
+                    </a:prstGeom>
+                  </pic:spPr>
+                </pic:pic>
+              </a:graphicData>
+            </a:graphic>
+          </wp:inline>
+        </w:drawing>
+      </w:r>
+    </w:p>
+    <w:p>
+      <w:pPr>
+        <w:pStyle w:val="NoSpacing"/>
+        <w:rPr>
+          <w:b/>
+        </w:rPr>
+      </w:pPr>
+      <w:r>
+        <w:rPr>
+          <w:b/>
+          <w:highlight w:val="yellow"/>
+        </w:rPr>
+        <w:t>Chain rule in</w:t>
+      </w:r>
+      <w:r>
+        <w:rPr>
+          <w:b/>
+          <w:highlight w:val="yellow"/>
+        </w:rPr>
+        <w:t xml:space="preserve"> vector form</w:t>
+      </w:r>
+      <w:r>
+        <w:rPr>
+          <w:rStyle w:val="FootnoteReference"/>
+          <w:b/>
+          <w:highlight w:val="yellow"/>
+        </w:rPr>
+        <w:footnoteReference w:id="1"/>
+      </w:r>
+    </w:p>
+    <w:p>
+      <w:pPr>
+        <w:pStyle w:val="NoSpacing"/>
+      </w:pPr>
+      <w:r>
+        <w:t>Dot product between gradient of v and vector derivative v</w:t>
+      </w:r>
+      <w:r>
+        <w:t>. Interpret as the directional derivative</w:t>
+      </w:r>
+    </w:p>
+    <w:p>
+      <w:pPr>
+        <w:pStyle w:val="NoSpacing"/>
+        <w:rPr>
+          <w:b/>
+        </w:rPr>
+      </w:pPr>
+      <w:r>
+        <w:rPr>
+          <w:b/>
+          <w:noProof/>
+          <w:lang w:eastAsia="en-AU"/>
+        </w:rPr>
+        <w:lastRenderedPageBreak/>
+        <w:drawing>
+          <wp:inline distT="0" distB="0" distL="0" distR="0" wp14:anchorId="7DC3D3FB" wp14:editId="5CA849DB">
+            <wp:extent cx="1915160" cy="463112"/>
+            <wp:effectExtent l="0" t="0" r="0" b="0"/>
+            <wp:docPr id="2" name="Picture 2"/>
+            <wp:cNvGraphicFramePr>
+              <a:graphicFrameLocks xmlns:a="http://schemas.openxmlformats.org/drawingml/2006/main" noChangeAspect="1"/>
+            </wp:cNvGraphicFramePr>
+            <a:graphic xmlns:a="http://schemas.openxmlformats.org/drawingml/2006/main">
+              <a:graphicData uri="http://schemas.openxmlformats.org/drawingml/2006/picture">
+                <pic:pic xmlns:pic="http://schemas.openxmlformats.org/drawingml/2006/picture">
+                  <pic:nvPicPr>
+                    <pic:cNvPr id="0" name=""/>
+                    <pic:cNvPicPr/>
+                  </pic:nvPicPr>
+                  <pic:blipFill>
+                    <a:blip r:embed="rId28"/>
+                    <a:stretch>
+                      <a:fillRect/>
+                    </a:stretch>
+                  </pic:blipFill>
+                  <pic:spPr>
+                    <a:xfrm>
+                      <a:off x="0" y="0"/>
+                      <a:ext cx="1915160" cy="463112"/>
+                    </a:xfrm>
+                    <a:prstGeom prst="rect">
+                      <a:avLst/>
+                    </a:prstGeom>
+                  </pic:spPr>
+                </pic:pic>
+              </a:graphicData>
+            </a:graphic>
+          </wp:inline>
+        </w:drawing>
+      </w:r>
+    </w:p>
+    <w:p>
+      <w:pPr>
+        <w:pStyle w:val="NoSpacing"/>
+        <w:rPr>
+          <w:highlight w:val="yellow"/>
+        </w:rPr>
+      </w:pPr>
+    </w:p>
+    <w:p>
+      <w:pPr>
+        <w:pStyle w:val="NoSpacing"/>
+      </w:pPr>
+      <w:r>
+        <w:rPr>
+          <w:b/>
+          <w:highlight w:val="yellow"/>
+        </w:rPr>
+        <w:t>Vector field</w:t>
+      </w:r>
+      <w:r>
+        <w:rPr>
+          <w:highlight w:val="yellow"/>
+        </w:rPr>
+        <w:t xml:space="preserve"> </w:t>
+      </w:r>
+      <w:r>
+        <w:t xml:space="preserve">is the solution to a partial differential </w:t>
+      </w:r>
+      <w:r>
+        <w:t>equation.</w:t>
+      </w:r>
+      <w:r>
+        <w:t xml:space="preserve"> </w:t>
+      </w:r>
+      <w:r>
+        <w:t xml:space="preserve">The vector field also induces a new dynamical system, whereby if you dropped a particle into a vector field, it ‘sees’ the field dynamics, which you </w:t>
+      </w:r>
+      <w:r>
+        <w:t>can use to predict its behaviour.</w:t>
+      </w:r>
+    </w:p>
+    <w:p>
+      <w:pPr>
+        <w:pStyle w:val="NoSpacing"/>
+      </w:pPr>
+    </w:p>
+    <w:p>
+      <w:pPr>
+        <w:pStyle w:val="NoSpacing"/>
+      </w:pPr>
+      <w:proofErr w:type="spellStart"/>
+      <w:r>
+        <w:rPr>
+          <w:highlight w:val="yellow"/>
+        </w:rPr>
+        <w:t>Div</w:t>
+      </w:r>
+      <w:proofErr w:type="spellEnd"/>
+      <w:r>
+        <w:t xml:space="preserve"> how much +div flowing away, -div is sucking in.</w:t>
+      </w:r>
+    </w:p>
+    <w:p>
+      <w:pPr>
+        <w:pStyle w:val="NoSpacing"/>
+      </w:pPr>
+    </w:p>
+    <w:p>
+      <w:pPr>
+        <w:pStyle w:val="NoSpacing"/>
+        <w:rPr>
+          <w:highlight w:val="yellow"/>
+        </w:rPr>
+      </w:pPr>
+      <w:r>
+        <w:rPr>
+          <w:highlight w:val="yellow"/>
+        </w:rPr>
+        <w:t>C</w:t>
+      </w:r>
+      <w:r>
+        <w:rPr>
+          <w:highlight w:val="yellow"/>
+        </w:rPr>
+        <w:t>url</w:t>
+      </w:r>
+      <w:r>
+        <w:rPr>
+          <w:highlight w:val="yellow"/>
+        </w:rPr>
+        <w:t xml:space="preserve"> </w:t>
+      </w:r>
+      <w:r>
+        <w:t xml:space="preserve">+curl </w:t>
+      </w:r>
+      <w:proofErr w:type="gramStart"/>
+      <w:r>
+        <w:t>is</w:t>
+      </w:r>
+      <w:proofErr w:type="gramEnd"/>
+      <w:r>
+        <w:t xml:space="preserve"> spin</w:t>
+      </w:r>
+      <w:r>
+        <w:t>.</w:t>
+      </w:r>
+    </w:p>
+    <w:p>
+      <w:pPr>
+        <w:pStyle w:val="NoSpacing"/>
+        <w:rPr>
+          <w:b/>
+          <w:highlight w:val="yellow"/>
+        </w:rPr>
+      </w:pPr>
+    </w:p>
+    <w:p>
+      <w:pPr>
+        <w:pStyle w:val="NoSpacing"/>
+      </w:pPr>
+      <w:r>
+        <w:rPr>
+          <w:b/>
+          <w:highlight w:val="yellow"/>
+        </w:rPr>
+        <w:t>Gradient</w:t>
+      </w:r>
+      <w:r>
+        <w:rPr>
+          <w:b/>
+        </w:rPr>
+        <w:t xml:space="preserve"> </w:t>
+      </w:r>
+      <w:r>
+        <w:t>(</w:t>
+      </w:r>
+      <w:r>
+        <w:t xml:space="preserve">subset of a </w:t>
+      </w:r>
+      <w:proofErr w:type="spellStart"/>
+      <w:r>
+        <w:t>jacobian</w:t>
+      </w:r>
+      <w:proofErr w:type="spellEnd"/>
+      <w:r>
+        <w:t>)</w:t>
+      </w:r>
+      <w:r>
+        <w:t xml:space="preserve">. </w:t>
+      </w:r>
+      <w:r>
+        <w:t xml:space="preserve">Takes a scalar f and returns </w:t>
+      </w:r>
+      <w:r>
+        <w:t>a vector field</w:t>
+      </w:r>
+      <w:r>
+        <w:t>.</w:t>
+      </w:r>
+      <w:r>
+        <w:t xml:space="preserve"> There’s a grad</w:t>
+      </w:r>
+      <w:r>
+        <w:t>ient</w:t>
+      </w:r>
+      <w:r>
+        <w:t xml:space="preserve"> value for every </w:t>
+      </w:r>
+      <w:r>
+        <w:t>point in space!</w:t>
+      </w:r>
+      <w:r>
+        <w:t xml:space="preserve"> Think of it as fluids!</w:t>
+      </w:r>
+      <w:r>
+        <w:t xml:space="preserve"> It tells you </w:t>
+      </w:r>
+      <w:r>
+        <w:rPr>
+          <w:u w:val="single"/>
+        </w:rPr>
+        <w:t>which direction</w:t>
+      </w:r>
+      <w:r>
+        <w:t xml:space="preserve"> the temperature is </w:t>
+      </w:r>
+      <w:r>
+        <w:rPr>
+          <w:u w:val="single"/>
+        </w:rPr>
+        <w:t>increasing locally the fastest</w:t>
+      </w:r>
+      <w:r>
+        <w:t>.</w:t>
+      </w:r>
+      <w:r>
+        <w:t xml:space="preserve"> </w:t>
+      </w:r>
+      <w:r>
+        <w:rPr>
+          <w:i/>
+        </w:rPr>
+        <w:t>“Follow the gradient direction to get to the place the fastest!”</w:t>
+      </w:r>
+    </w:p>
+    <w:p>
+      <w:pPr>
+        <w:pStyle w:val="NoSpacing"/>
+      </w:pPr>
+    </w:p>
+    <w:p>
+      <w:pPr>
+        <w:pStyle w:val="NoSpacing"/>
+      </w:pPr>
+      <w:r>
+        <w:drawing>
+          <wp:inline distT="0" distB="0" distL="0" distR="0" wp14:anchorId="44303CCF" wp14:editId="0999978F">
+            <wp:extent cx="1915160" cy="502594"/>
+            <wp:effectExtent l="0" t="0" r="0" b="0"/>
+            <wp:docPr id="26" name="Picture 26"/>
+            <wp:cNvGraphicFramePr>
+              <a:graphicFrameLocks xmlns:a="http://schemas.openxmlformats.org/drawingml/2006/main" noChangeAspect="1"/>
+            </wp:cNvGraphicFramePr>
+            <a:graphic xmlns:a="http://schemas.openxmlformats.org/drawingml/2006/main">
+              <a:graphicData uri="http://schemas.openxmlformats.org/drawingml/2006/picture">
+                <pic:pic xmlns:pic="http://schemas.openxmlformats.org/drawingml/2006/picture">
+                  <pic:nvPicPr>
+                    <pic:cNvPr id="0" name=""/>
+                    <pic:cNvPicPr/>
+                  </pic:nvPicPr>
+                  <pic:blipFill>
+                    <a:blip r:embed="rId29"/>
+                    <a:stretch>
+                      <a:fillRect/>
+                    </a:stretch>
+                  </pic:blipFill>
+                  <pic:spPr>
+                    <a:xfrm>
+                      <a:off x="0" y="0"/>
+                      <a:ext cx="1915160" cy="502594"/>
+                    </a:xfrm>
+                    <a:prstGeom prst="rect">
+                      <a:avLst/>
+                    </a:prstGeom>
+                  </pic:spPr>
+                </pic:pic>
+              </a:graphicData>
+            </a:graphic>
+          </wp:inline>
+        </w:drawing>
+      </w:r>
+    </w:p>
+    <w:p>
+      <w:pPr>
+        <w:pStyle w:val="NoSpacing"/>
+      </w:pPr>
+    </w:p>
+    <w:p>
+      <w:pPr>
+        <w:pStyle w:val="NoSpacing"/>
+      </w:pPr>
+      <w:r>
+        <w:t>You can write grad in a few ways. Still the same thing</w:t>
+      </w:r>
+    </w:p>
+    <w:p>
+      <w:pPr>
+        <w:pStyle w:val="NoSpacing"/>
+      </w:pPr>
+      <w:r>
+        <w:drawing>
+          <wp:inline distT="0" distB="0" distL="0" distR="0" wp14:anchorId="7DC782A1" wp14:editId="69EB6793">
+            <wp:extent cx="1915160" cy="328295"/>
+            <wp:effectExtent l="0" t="0" r="8890" b="0"/>
+            <wp:docPr id="29" name="Picture 29"/>
+            <wp:cNvGraphicFramePr>
+              <a:graphicFrameLocks xmlns:a="http://schemas.openxmlformats.org/drawingml/2006/main" noChangeAspect="1"/>
+            </wp:cNvGraphicFramePr>
+            <a:graphic xmlns:a="http://schemas.openxmlformats.org/drawingml/2006/main">
+              <a:graphicData uri="http://schemas.openxmlformats.org/drawingml/2006/picture">
+                <pic:pic xmlns:pic="http://schemas.openxmlformats.org/drawingml/2006/picture">
+                  <pic:nvPicPr>
+                    <pic:cNvPr id="0" name=""/>
+                    <pic:cNvPicPr/>
+                  </pic:nvPicPr>
+                  <pic:blipFill>
+                    <a:blip r:embed="rId30"/>
+                    <a:stretch>
+                      <a:fillRect/>
+                    </a:stretch>
+                  </pic:blipFill>
+                  <pic:spPr>
+                    <a:xfrm>
+                      <a:off x="0" y="0"/>
+                      <a:ext cx="1915160" cy="328295"/>
+                    </a:xfrm>
+                    <a:prstGeom prst="rect">
+                      <a:avLst/>
+                    </a:prstGeom>
+                  </pic:spPr>
+                </pic:pic>
+              </a:graphicData>
+            </a:graphic>
+          </wp:inline>
+        </w:drawing>
+      </w:r>
+    </w:p>
+    <w:p>
+      <w:pPr>
+        <w:pStyle w:val="NoSpacing"/>
+        <w:jc w:val="center"/>
+      </w:pPr>
+    </w:p>
+    <w:p>
+      <w:pPr>
+        <w:pStyle w:val="NoSpacing"/>
+        <w:jc w:val="center"/>
+      </w:pPr>
+      <w:r>
+        <w:drawing>
+          <wp:inline distT="0" distB="0" distL="0" distR="0" wp14:anchorId="53301D07" wp14:editId="77D66A95">
+            <wp:extent cx="1299972" cy="1031443"/>
+            <wp:effectExtent l="0" t="0" r="0" b="0"/>
+            <wp:docPr id="24" name="Picture 24"/>
+            <wp:cNvGraphicFramePr>
+              <a:graphicFrameLocks xmlns:a="http://schemas.openxmlformats.org/drawingml/2006/main" noChangeAspect="1"/>
+            </wp:cNvGraphicFramePr>
+            <a:graphic xmlns:a="http://schemas.openxmlformats.org/drawingml/2006/main">
+              <a:graphicData uri="http://schemas.openxmlformats.org/drawingml/2006/picture">
+                <pic:pic xmlns:pic="http://schemas.openxmlformats.org/drawingml/2006/picture">
+                  <pic:nvPicPr>
+                    <pic:cNvPr id="0" name=""/>
+                    <pic:cNvPicPr/>
+                  </pic:nvPicPr>
+                  <pic:blipFill>
+                    <a:blip r:embed="rId31"/>
+                    <a:stretch>
+                      <a:fillRect/>
+                    </a:stretch>
+                  </pic:blipFill>
+                  <pic:spPr>
+                    <a:xfrm>
+                      <a:off x="0" y="0"/>
+                      <a:ext cx="1304530" cy="1035059"/>
+                    </a:xfrm>
+                    <a:prstGeom prst="rect">
+                      <a:avLst/>
+                    </a:prstGeom>
+                  </pic:spPr>
+                </pic:pic>
+              </a:graphicData>
+            </a:graphic>
+          </wp:inline>
+        </w:drawing>
+      </w:r>
+    </w:p>
+    <w:p>
+      <w:pPr>
+        <w:pStyle w:val="NoSpacing"/>
+      </w:pPr>
+    </w:p>
+    <w:p>
+      <w:pPr>
+        <w:pStyle w:val="NoSpacing"/>
+      </w:pPr>
+      <w:r>
+        <w:t>Example of gradient is the paraboloid</w:t>
+      </w:r>
+      <w:bookmarkStart w:id="0" w:name="_GoBack"/>
+      <w:bookmarkEnd w:id="0"/>
+      <w:r>
+        <w:t>. The gradient is a vector field</w:t>
+      </w:r>
+      <w:r>
+        <w:t>.</w:t>
+      </w:r>
+      <w:r>
+        <w:t xml:space="preserve"> </w:t>
+      </w:r>
+      <w:proofErr w:type="gramStart"/>
+      <w:r>
+        <w:rPr>
+          <w:i/>
+        </w:rPr>
+        <w:t>f</w:t>
+      </w:r>
+      <w:proofErr w:type="gramEnd"/>
+      <w:r>
+        <w:t xml:space="preserve"> </w:t>
+      </w:r>
+      <w:r>
+        <w:t xml:space="preserve">in this case is </w:t>
+      </w:r>
+      <w:r>
+        <w:t xml:space="preserve">the height of the paraboloid. Large gradient means </w:t>
+      </w:r>
+      <w:proofErr w:type="gramStart"/>
+      <w:r>
+        <w:t>its</w:t>
+      </w:r>
+      <w:proofErr w:type="gramEnd"/>
+      <w:r>
+        <w:t xml:space="preserve"> steep.</w:t>
+      </w:r>
+      <w:r>
+        <w:t xml:space="preserve"> Low gradient means </w:t>
+      </w:r>
+      <w:proofErr w:type="gramStart"/>
+      <w:r>
+        <w:t>its</w:t>
+      </w:r>
+      <w:proofErr w:type="gramEnd"/>
+      <w:r>
+        <w:t xml:space="preserve"> shallow. 0 </w:t>
+      </w:r>
+      <w:proofErr w:type="gramStart"/>
+      <w:r>
+        <w:t>gradient</w:t>
+      </w:r>
+      <w:proofErr w:type="gramEnd"/>
+      <w:r>
+        <w:t xml:space="preserve"> is no change in any direction.</w:t>
+      </w:r>
+    </w:p>
+    <w:p>
+      <w:pPr>
+        <w:pStyle w:val="NoSpacing"/>
+      </w:pPr>
+      <w:r>
+        <w:drawing>
+          <wp:inline distT="0" distB="0" distL="0" distR="0" wp14:anchorId="0C2DFF09" wp14:editId="4D82AC01">
+            <wp:extent cx="885626" cy="760780"/>
+            <wp:effectExtent l="0" t="0" r="0" b="1270"/>
+            <wp:docPr id="27" name="Picture 27"/>
+            <wp:cNvGraphicFramePr>
+              <a:graphicFrameLocks xmlns:a="http://schemas.openxmlformats.org/drawingml/2006/main" noChangeAspect="1"/>
+            </wp:cNvGraphicFramePr>
+            <a:graphic xmlns:a="http://schemas.openxmlformats.org/drawingml/2006/main">
+              <a:graphicData uri="http://schemas.openxmlformats.org/drawingml/2006/picture">
+                <pic:pic xmlns:pic="http://schemas.openxmlformats.org/drawingml/2006/picture">
+                  <pic:nvPicPr>
+                    <pic:cNvPr id="0" name=""/>
+                    <pic:cNvPicPr/>
+                  </pic:nvPicPr>
+                  <pic:blipFill>
+                    <a:blip r:embed="rId32"/>
+                    <a:stretch>
+                      <a:fillRect/>
+                    </a:stretch>
+                  </pic:blipFill>
+                  <pic:spPr>
+                    <a:xfrm>
+                      <a:off x="0" y="0"/>
+                      <a:ext cx="896604" cy="770211"/>
+                    </a:xfrm>
+                    <a:prstGeom prst="rect">
+                      <a:avLst/>
+                    </a:prstGeom>
+                  </pic:spPr>
+                </pic:pic>
+              </a:graphicData>
+            </a:graphic>
+          </wp:inline>
+        </w:drawing>
+      </w:r>
+      <w:r>
+        <w:rPr>
+          <w:b/>
+          <w:noProof/>
+          <w:lang w:eastAsia="en-AU"/>
+        </w:rPr>
+        <w:t xml:space="preserve"> </w:t>
+      </w:r>
+      <w:r>
+        <w:rPr>
+          <w:b/>
+          <w:noProof/>
+          <w:lang w:eastAsia="en-AU"/>
+        </w:rPr>
+        <w:drawing>
+          <wp:inline distT="0" distB="0" distL="0" distR="0" wp14:anchorId="6E4520B4" wp14:editId="6D047ACC">
+            <wp:extent cx="928679" cy="943661"/>
+            <wp:effectExtent l="0" t="0" r="5080" b="8890"/>
+            <wp:docPr id="4" name="Picture 4"/>
+            <wp:cNvGraphicFramePr>
+              <a:graphicFrameLocks xmlns:a="http://schemas.openxmlformats.org/drawingml/2006/main" noChangeAspect="1"/>
+            </wp:cNvGraphicFramePr>
+            <a:graphic xmlns:a="http://schemas.openxmlformats.org/drawingml/2006/main">
+              <a:graphicData uri="http://schemas.openxmlformats.org/drawingml/2006/picture">
+                <pic:pic xmlns:pic="http://schemas.openxmlformats.org/drawingml/2006/picture">
+                  <pic:nvPicPr>
+                    <pic:cNvPr id="0" name=""/>
+                    <pic:cNvPicPr/>
+                  </pic:nvPicPr>
+                  <pic:blipFill>
+                    <a:blip r:embed="rId33"/>
+                    <a:stretch>
+                      <a:fillRect/>
+                    </a:stretch>
+                  </pic:blipFill>
+                  <pic:spPr>
+                    <a:xfrm>
+                      <a:off x="0" y="0"/>
+                      <a:ext cx="933942" cy="949009"/>
+                    </a:xfrm>
+                    <a:prstGeom prst="rect">
+                      <a:avLst/>
+                    </a:prstGeom>
+                  </pic:spPr>
+                </pic:pic>
+              </a:graphicData>
+            </a:graphic>
+          </wp:inline>
+        </w:drawing>
+      </w:r>
+    </w:p>
+    <w:p>
+      <w:pPr>
+        <w:pStyle w:val="NoSpacing"/>
+      </w:pPr>
+    </w:p>
+    <w:p>
+      <w:pPr>
+        <w:pStyle w:val="NoSpacing"/>
+      </w:pPr>
+      <w:r>
+        <w:t xml:space="preserve">Grad is a </w:t>
+      </w:r>
+      <w:r>
+        <w:rPr>
+          <w:u w:val="single"/>
+        </w:rPr>
+        <w:t>linear operator</w:t>
+      </w:r>
+      <w:r>
+        <w:rPr>
+          <w:u w:val="single"/>
+        </w:rPr>
+        <w:t xml:space="preserve">. </w:t>
+      </w:r>
+      <w:r>
+        <w:t xml:space="preserve"> Steve </w:t>
+      </w:r>
+      <w:proofErr w:type="spellStart"/>
+      <w:r>
+        <w:t>Brunton</w:t>
+      </w:r>
+      <w:proofErr w:type="spellEnd"/>
+      <w:r>
+        <w:t xml:space="preserve"> says </w:t>
+      </w:r>
+      <w:r>
+        <w:t>this property is very impor</w:t>
+      </w:r>
+      <w:r>
+        <w:t>tant because superposition holds.</w:t>
+      </w:r>
+    </w:p>
+    <w:p>
+      <w:pPr>
+        <w:pStyle w:val="NoSpacing"/>
+      </w:pPr>
+      <w:r>
+        <w:drawing>
+          <wp:inline distT="0" distB="0" distL="0" distR="0" wp14:anchorId="41AC2D68" wp14:editId="6EB71DC8">
+            <wp:extent cx="1915160" cy="598997"/>
+            <wp:effectExtent l="0" t="0" r="8890" b="0"/>
+            <wp:docPr id="28" name="Picture 28"/>
+            <wp:cNvGraphicFramePr>
+              <a:graphicFrameLocks xmlns:a="http://schemas.openxmlformats.org/drawingml/2006/main" noChangeAspect="1"/>
+            </wp:cNvGraphicFramePr>
+            <a:graphic xmlns:a="http://schemas.openxmlformats.org/drawingml/2006/main">
+              <a:graphicData uri="http://schemas.openxmlformats.org/drawingml/2006/picture">
+                <pic:pic xmlns:pic="http://schemas.openxmlformats.org/drawingml/2006/picture">
+                  <pic:nvPicPr>
+                    <pic:cNvPr id="0" name=""/>
+                    <pic:cNvPicPr/>
+                  </pic:nvPicPr>
+                  <pic:blipFill>
+                    <a:blip r:embed="rId34"/>
+                    <a:stretch>
+                      <a:fillRect/>
+                    </a:stretch>
+                  </pic:blipFill>
+                  <pic:spPr>
+                    <a:xfrm>
+                      <a:off x="0" y="0"/>
+                      <a:ext cx="1915160" cy="598997"/>
+                    </a:xfrm>
+                    <a:prstGeom prst="rect">
+                      <a:avLst/>
+                    </a:prstGeom>
+                  </pic:spPr>
+                </pic:pic>
+              </a:graphicData>
+            </a:graphic>
+          </wp:inline>
+        </w:drawing>
+      </w:r>
+    </w:p>
+    <w:p>
+      <w:pPr>
+        <w:pStyle w:val="NoSpacing"/>
+      </w:pPr>
+    </w:p>
+    <w:p>
+      <w:pPr>
+        <w:pStyle w:val="NoSpacing"/>
+      </w:pPr>
+      <w:r>
+        <w:t xml:space="preserve">We use the gradient to compute the </w:t>
+      </w:r>
+      <w:r>
+        <w:rPr>
+          <w:highlight w:val="yellow"/>
+          <w:u w:val="single"/>
+        </w:rPr>
+        <w:t>directional derivative</w:t>
+      </w:r>
+      <w:r>
+        <w:rPr>
+          <w:highlight w:val="yellow"/>
+        </w:rPr>
+        <w:t>.</w:t>
+      </w:r>
+      <w:r>
+        <w:t xml:space="preserve"> The derivative </w:t>
+      </w:r>
+      <w:proofErr w:type="spellStart"/>
+      <w:r>
+        <w:t xml:space="preserve">of </w:t>
+      </w:r>
+      <w:r>
+        <w:rPr>
+          <w:i/>
+        </w:rPr>
+        <w:t>f</w:t>
+      </w:r>
+      <w:proofErr w:type="spellEnd"/>
+      <w:r>
+        <w:t xml:space="preserve"> in a direction </w:t>
+      </w:r>
+      <w:r>
+        <w:rPr>
+          <w:i/>
+        </w:rPr>
+        <w:t>v</w:t>
+      </w:r>
+      <w:r>
+        <w:t>.</w:t>
+      </w:r>
+      <w:r>
+        <w:t xml:space="preserve"> We literally just take the dot product. If dot product is zero then the gradient isn’t changing.</w:t>
+      </w:r>
+    </w:p>
+    <w:p>
+      <w:pPr>
+        <w:pStyle w:val="NoSpacing"/>
+        <w:rPr>
+          <w:b/>
+        </w:rPr>
+      </w:pPr>
+      <w:r>
+        <w:rPr>
+          <w:b/>
+          <w:noProof/>
+          <w:lang w:eastAsia="en-AU"/>
+        </w:rPr>
+        <w:drawing>
+          <wp:inline distT="0" distB="0" distL="0" distR="0" wp14:anchorId="5138FBEE" wp14:editId="1225B148">
+            <wp:extent cx="1915160" cy="323039"/>
+            <wp:effectExtent l="0" t="0" r="0" b="1270"/>
+            <wp:docPr id="3" name="Picture 3"/>
+            <wp:cNvGraphicFramePr>
+              <a:graphicFrameLocks xmlns:a="http://schemas.openxmlformats.org/drawingml/2006/main" noChangeAspect="1"/>
+            </wp:cNvGraphicFramePr>
+            <a:graphic xmlns:a="http://schemas.openxmlformats.org/drawingml/2006/main">
+              <a:graphicData uri="http://schemas.openxmlformats.org/drawingml/2006/picture">
+                <pic:pic xmlns:pic="http://schemas.openxmlformats.org/drawingml/2006/picture">
+                  <pic:nvPicPr>
+                    <pic:cNvPr id="0" name=""/>
+                    <pic:cNvPicPr/>
+                  </pic:nvPicPr>
+                  <pic:blipFill>
+                    <a:blip r:embed="rId35"/>
+                    <a:stretch>
+                      <a:fillRect/>
+                    </a:stretch>
+                  </pic:blipFill>
+                  <pic:spPr>
+                    <a:xfrm>
+                      <a:off x="0" y="0"/>
+                      <a:ext cx="1915160" cy="323039"/>
+                    </a:xfrm>
+                    <a:prstGeom prst="rect">
+                      <a:avLst/>
+                    </a:prstGeom>
+                  </pic:spPr>
+                </pic:pic>
+              </a:graphicData>
+            </a:graphic>
+          </wp:inline>
+        </w:drawing>
+      </w:r>
+    </w:p>
+    <w:p>
+      <w:pPr>
+        <w:pStyle w:val="NoSpacing"/>
+        <w:rPr>
+          <w:b/>
+        </w:rPr>
+      </w:pPr>
+      <w:r>
+        <w:rPr>
+          <w:b/>
+        </w:rPr>
+        <w:lastRenderedPageBreak/>
+        <w:t xml:space="preserve">Typically should see it normalised because it doesn’t matter </w:t>
+      </w:r>
+      <w:r>
+        <w:rPr>
+          <w:b/>
+        </w:rPr>
+        <w:t>what the magnitude of v is.</w:t>
+      </w:r>
+      <w:r>
+        <w:rPr>
+          <w:b/>
+        </w:rPr>
+        <w:t xml:space="preserve"> Just want to </w:t>
+      </w:r>
+      <w:r>
+        <w:rPr>
+          <w:b/>
+        </w:rPr>
+        <w:t>know the change ratio.</w:t>
+      </w:r>
+    </w:p>
+    <w:p>
+      <w:pPr>
+        <w:pStyle w:val="NoSpacing"/>
+        <w:rPr>
+          <w:b/>
+        </w:rPr>
+      </w:pPr>
+      <w:r>
+        <w:rPr>
+          <w:b/>
+        </w:rPr>
+        <w:drawing>
+          <wp:inline distT="0" distB="0" distL="0" distR="0" wp14:anchorId="1E5A97CF" wp14:editId="57785F92">
+            <wp:extent cx="1915160" cy="518582"/>
+            <wp:effectExtent l="0" t="0" r="0" b="0"/>
+            <wp:docPr id="30" name="Picture 30"/>
+            <wp:cNvGraphicFramePr>
+              <a:graphicFrameLocks xmlns:a="http://schemas.openxmlformats.org/drawingml/2006/main" noChangeAspect="1"/>
+            </wp:cNvGraphicFramePr>
+            <a:graphic xmlns:a="http://schemas.openxmlformats.org/drawingml/2006/main">
+              <a:graphicData uri="http://schemas.openxmlformats.org/drawingml/2006/picture">
+                <pic:pic xmlns:pic="http://schemas.openxmlformats.org/drawingml/2006/picture">
+                  <pic:nvPicPr>
+                    <pic:cNvPr id="0" name=""/>
+                    <pic:cNvPicPr/>
+                  </pic:nvPicPr>
+                  <pic:blipFill>
+                    <a:blip r:embed="rId36"/>
+                    <a:stretch>
+                      <a:fillRect/>
+                    </a:stretch>
+                  </pic:blipFill>
+                  <pic:spPr>
+                    <a:xfrm>
+                      <a:off x="0" y="0"/>
+                      <a:ext cx="1915160" cy="518582"/>
+                    </a:xfrm>
+                    <a:prstGeom prst="rect">
+                      <a:avLst/>
+                    </a:prstGeom>
+                  </pic:spPr>
+                </pic:pic>
+              </a:graphicData>
+            </a:graphic>
+          </wp:inline>
+        </w:drawing>
+      </w:r>
+    </w:p>
+    <w:p>
+      <w:pPr>
+        <w:pStyle w:val="NoSpacing"/>
+      </w:pPr>
     </w:p>
     <w:p>
       <w:pPr>
@@ -1492,7 +3102,7 @@
         </w:rPr>
         <w:t xml:space="preserve">? </w:t>
       </w:r>
-      <w:hyperlink r:id="rId22" w:history="1">
+      <w:hyperlink r:id="rId37" w:history="1">
         <w:r>
           <w:rPr>
             <w:rStyle w:val="Hyperlink"/>
@@ -2916,7 +4526,7 @@
 </file>
 
 <file path=customXml/itemProps1.xml><?xml version="1.0" encoding="utf-8"?>
-<ds:datastoreItem xmlns:ds="http://schemas.openxmlformats.org/officeDocument/2006/customXml" ds:itemID="{EA2834A1-003C-4140-848E-2834F528887B}">
+<ds:datastoreItem xmlns:ds="http://schemas.openxmlformats.org/officeDocument/2006/customXml" ds:itemID="{44505157-04A3-4FC1-B60D-888881F805DA}">
   <ds:schemaRefs>
     <ds:schemaRef ds:uri="http://schemas.openxmlformats.org/officeDocument/2006/bibliography"/>
   </ds:schemaRefs>

</xml_diff>